<commit_message>
Limpiar main, dejamos doc actualizado
</commit_message>
<xml_diff>
--- a/AE2_XML_DTD_XSD.docx
+++ b/AE2_XML_DTD_XSD.docx
@@ -1,6 +1,6 @@
 
 <file path=word/document.xml><?xml version="1.0" encoding="utf-8"?>
-<w:document xmlns:ve="http://schemas.openxmlformats.org/markup-compatibility/2006" xmlns:o="urn:schemas-microsoft-com:office:office" xmlns:r="http://schemas.openxmlformats.org/officeDocument/2006/relationships" xmlns:m="http://schemas.openxmlformats.org/officeDocument/2006/math" xmlns:v="urn:schemas-microsoft-com:vml" xmlns:wp="http://schemas.openxmlformats.org/drawingml/2006/wordprocessingDrawing" xmlns:w10="urn:schemas-microsoft-com:office:word" xmlns:w="http://schemas.openxmlformats.org/wordprocessingml/2006/main" xmlns:wne="http://schemas.microsoft.com/office/word/2006/wordml">
+<w:document xmlns:wpc="http://schemas.microsoft.com/office/word/2010/wordprocessingCanvas" xmlns:cx="http://schemas.microsoft.com/office/drawing/2014/chartex" xmlns:cx1="http://schemas.microsoft.com/office/drawing/2015/9/8/chartex" xmlns:cx2="http://schemas.microsoft.com/office/drawing/2015/10/21/chartex" xmlns:cx3="http://schemas.microsoft.com/office/drawing/2016/5/9/chartex" xmlns:cx4="http://schemas.microsoft.com/office/drawing/2016/5/10/chartex" xmlns:cx5="http://schemas.microsoft.com/office/drawing/2016/5/11/chartex" xmlns:cx6="http://schemas.microsoft.com/office/drawing/2016/5/12/chartex" xmlns:cx7="http://schemas.microsoft.com/office/drawing/2016/5/13/chartex" xmlns:cx8="http://schemas.microsoft.com/office/drawing/2016/5/14/chartex" xmlns:mc="http://schemas.openxmlformats.org/markup-compatibility/2006" xmlns:aink="http://schemas.microsoft.com/office/drawing/2016/ink" xmlns:am3d="http://schemas.microsoft.com/office/drawing/2017/model3d" xmlns:o="urn:schemas-microsoft-com:office:office" xmlns:oel="http://schemas.microsoft.com/office/2019/extlst" xmlns:r="http://schemas.openxmlformats.org/officeDocument/2006/relationships" xmlns:m="http://schemas.openxmlformats.org/officeDocument/2006/math" xmlns:v="urn:schemas-microsoft-com:vml" xmlns:wp14="http://schemas.microsoft.com/office/word/2010/wordprocessingDrawing" xmlns:wp="http://schemas.openxmlformats.org/drawingml/2006/wordprocessingDrawing" xmlns:w10="urn:schemas-microsoft-com:office:word" xmlns:w="http://schemas.openxmlformats.org/wordprocessingml/2006/main" xmlns:w14="http://schemas.microsoft.com/office/word/2010/wordml" xmlns:w15="http://schemas.microsoft.com/office/word/2012/wordml" xmlns:w16cex="http://schemas.microsoft.com/office/word/2018/wordml/cex" xmlns:w16cid="http://schemas.microsoft.com/office/word/2016/wordml/cid" xmlns:w16="http://schemas.microsoft.com/office/word/2018/wordml" xmlns:w16du="http://schemas.microsoft.com/office/word/2023/wordml/word16du" xmlns:w16sdtdh="http://schemas.microsoft.com/office/word/2020/wordml/sdtdatahash" xmlns:w16se="http://schemas.microsoft.com/office/word/2015/wordml/symex" xmlns:wpg="http://schemas.microsoft.com/office/word/2010/wordprocessingGroup" xmlns:wpi="http://schemas.microsoft.com/office/word/2010/wordprocessingInk" xmlns:wne="http://schemas.microsoft.com/office/word/2006/wordml" xmlns:wps="http://schemas.microsoft.com/office/word/2010/wordprocessingShape" mc:Ignorable="w14 w15 w16se w16cid w16 w16cex w16sdtdh wp14">
   <w:body>
     <w:sdt>
       <w:sdtPr>
@@ -31,7 +31,7 @@
               <w:lang w:eastAsia="es-ES"/>
             </w:rPr>
             <w:drawing>
-              <wp:anchor distT="0" distB="0" distL="114300" distR="114300" simplePos="0" relativeHeight="251665408" behindDoc="0" locked="0" layoutInCell="1" allowOverlap="1">
+              <wp:anchor distT="0" distB="0" distL="114300" distR="114300" simplePos="0" relativeHeight="251665408" behindDoc="0" locked="0" layoutInCell="1" allowOverlap="1" wp14:anchorId="282D9B46">
                 <wp:simplePos x="0" y="0"/>
                 <wp:positionH relativeFrom="margin">
                   <wp:posOffset>3245748</wp:posOffset>
@@ -59,7 +59,7 @@
                         <a:blip r:embed="rId9" cstate="print">
                           <a:extLst>
                             <a:ext uri="{28A0092B-C50C-407E-A947-70E740481C1C}">
-                              <a14:useLocalDpi xmlns="" xmlns:wpc="http://schemas.microsoft.com/office/word/2010/wordprocessingCanvas" xmlns:cx="http://schemas.microsoft.com/office/drawing/2014/chartex" xmlns:cx1="http://schemas.microsoft.com/office/drawing/2015/9/8/chartex" xmlns:cx2="http://schemas.microsoft.com/office/drawing/2015/10/21/chartex" xmlns:cx3="http://schemas.microsoft.com/office/drawing/2016/5/9/chartex" xmlns:cx4="http://schemas.microsoft.com/office/drawing/2016/5/10/chartex" xmlns:cx5="http://schemas.microsoft.com/office/drawing/2016/5/11/chartex" xmlns:cx6="http://schemas.microsoft.com/office/drawing/2016/5/12/chartex" xmlns:cx7="http://schemas.microsoft.com/office/drawing/2016/5/13/chartex" xmlns:cx8="http://schemas.microsoft.com/office/drawing/2016/5/14/chartex" xmlns:mc="http://schemas.openxmlformats.org/markup-compatibility/2006" xmlns:aink="http://schemas.microsoft.com/office/drawing/2016/ink" xmlns:am3d="http://schemas.microsoft.com/office/drawing/2017/model3d" xmlns:o="urn:schemas-microsoft-com:office:office" xmlns:oel="http://schemas.microsoft.com/office/2019/extlst" xmlns:v="urn:schemas-microsoft-com:vml" xmlns:wp14="http://schemas.microsoft.com/office/word/2010/wordprocessingDrawing" xmlns:w10="urn:schemas-microsoft-com:office:word" xmlns:w="http://schemas.openxmlformats.org/wordprocessingml/2006/main" xmlns:w14="http://schemas.microsoft.com/office/word/2010/wordml" xmlns:w15="http://schemas.microsoft.com/office/word/2012/wordml" xmlns:w16cex="http://schemas.microsoft.com/office/word/2018/wordml/cex" xmlns:w16cid="http://schemas.microsoft.com/office/word/2016/wordml/cid" xmlns:w16="http://schemas.microsoft.com/office/word/2018/wordml" xmlns:w16du="http://schemas.microsoft.com/office/word/2023/wordml/word16du" xmlns:w16sdtdh="http://schemas.microsoft.com/office/word/2020/wordml/sdtdatahash" xmlns:w16se="http://schemas.microsoft.com/office/word/2015/wordml/symex" xmlns:wpg="http://schemas.microsoft.com/office/word/2010/wordprocessingGroup" xmlns:wpi="http://schemas.microsoft.com/office/word/2010/wordprocessingInk" xmlns:wps="http://schemas.microsoft.com/office/word/2010/wordprocessingShape" xmlns:a14="http://schemas.microsoft.com/office/drawing/2010/main" val="0"/>
+                              <a14:useLocalDpi xmlns:a14="http://schemas.microsoft.com/office/drawing/2010/main" val="0"/>
                             </a:ext>
                           </a:extLst>
                         </a:blip>
@@ -93,7 +93,7 @@
               <w:lang w:eastAsia="es-ES"/>
             </w:rPr>
             <w:drawing>
-              <wp:anchor distT="0" distB="0" distL="114300" distR="114300" simplePos="0" relativeHeight="251664384" behindDoc="0" locked="0" layoutInCell="1" allowOverlap="1">
+              <wp:anchor distT="0" distB="0" distL="114300" distR="114300" simplePos="0" relativeHeight="251664384" behindDoc="0" locked="0" layoutInCell="1" allowOverlap="1" wp14:anchorId="78AA9BED">
                 <wp:simplePos x="0" y="0"/>
                 <wp:positionH relativeFrom="margin">
                   <wp:posOffset>424459</wp:posOffset>
@@ -121,7 +121,7 @@
                         <a:blip r:embed="rId10" cstate="print">
                           <a:extLst>
                             <a:ext uri="{28A0092B-C50C-407E-A947-70E740481C1C}">
-                              <a14:useLocalDpi xmlns="" xmlns:wpc="http://schemas.microsoft.com/office/word/2010/wordprocessingCanvas" xmlns:cx="http://schemas.microsoft.com/office/drawing/2014/chartex" xmlns:cx1="http://schemas.microsoft.com/office/drawing/2015/9/8/chartex" xmlns:cx2="http://schemas.microsoft.com/office/drawing/2015/10/21/chartex" xmlns:cx3="http://schemas.microsoft.com/office/drawing/2016/5/9/chartex" xmlns:cx4="http://schemas.microsoft.com/office/drawing/2016/5/10/chartex" xmlns:cx5="http://schemas.microsoft.com/office/drawing/2016/5/11/chartex" xmlns:cx6="http://schemas.microsoft.com/office/drawing/2016/5/12/chartex" xmlns:cx7="http://schemas.microsoft.com/office/drawing/2016/5/13/chartex" xmlns:cx8="http://schemas.microsoft.com/office/drawing/2016/5/14/chartex" xmlns:mc="http://schemas.openxmlformats.org/markup-compatibility/2006" xmlns:aink="http://schemas.microsoft.com/office/drawing/2016/ink" xmlns:am3d="http://schemas.microsoft.com/office/drawing/2017/model3d" xmlns:o="urn:schemas-microsoft-com:office:office" xmlns:oel="http://schemas.microsoft.com/office/2019/extlst" xmlns:v="urn:schemas-microsoft-com:vml" xmlns:wp14="http://schemas.microsoft.com/office/word/2010/wordprocessingDrawing" xmlns:w10="urn:schemas-microsoft-com:office:word" xmlns:w="http://schemas.openxmlformats.org/wordprocessingml/2006/main" xmlns:w14="http://schemas.microsoft.com/office/word/2010/wordml" xmlns:w15="http://schemas.microsoft.com/office/word/2012/wordml" xmlns:w16cex="http://schemas.microsoft.com/office/word/2018/wordml/cex" xmlns:w16cid="http://schemas.microsoft.com/office/word/2016/wordml/cid" xmlns:w16="http://schemas.microsoft.com/office/word/2018/wordml" xmlns:w16du="http://schemas.microsoft.com/office/word/2023/wordml/word16du" xmlns:w16sdtdh="http://schemas.microsoft.com/office/word/2020/wordml/sdtdatahash" xmlns:w16se="http://schemas.microsoft.com/office/word/2015/wordml/symex" xmlns:wpg="http://schemas.microsoft.com/office/word/2010/wordprocessingGroup" xmlns:wpi="http://schemas.microsoft.com/office/word/2010/wordprocessingInk" xmlns:wps="http://schemas.microsoft.com/office/word/2010/wordprocessingShape" xmlns:a14="http://schemas.microsoft.com/office/drawing/2010/main" val="0"/>
+                              <a14:useLocalDpi xmlns:a14="http://schemas.microsoft.com/office/drawing/2010/main" val="0"/>
                             </a:ext>
                           </a:extLst>
                         </a:blip>
@@ -155,7 +155,7 @@
               <w:lang w:eastAsia="es-ES"/>
             </w:rPr>
             <w:drawing>
-              <wp:anchor distT="0" distB="0" distL="114300" distR="114300" simplePos="0" relativeHeight="251663360" behindDoc="0" locked="0" layoutInCell="1" allowOverlap="1">
+              <wp:anchor distT="0" distB="0" distL="114300" distR="114300" simplePos="0" relativeHeight="251663360" behindDoc="0" locked="0" layoutInCell="1" allowOverlap="1" wp14:anchorId="442CC896">
                 <wp:simplePos x="0" y="0"/>
                 <wp:positionH relativeFrom="margin">
                   <wp:align>center</wp:align>
@@ -183,7 +183,7 @@
                         <a:blip r:embed="rId11">
                           <a:extLst>
                             <a:ext uri="{28A0092B-C50C-407E-A947-70E740481C1C}">
-                              <a14:useLocalDpi xmlns="" xmlns:wpc="http://schemas.microsoft.com/office/word/2010/wordprocessingCanvas" xmlns:cx="http://schemas.microsoft.com/office/drawing/2014/chartex" xmlns:cx1="http://schemas.microsoft.com/office/drawing/2015/9/8/chartex" xmlns:cx2="http://schemas.microsoft.com/office/drawing/2015/10/21/chartex" xmlns:cx3="http://schemas.microsoft.com/office/drawing/2016/5/9/chartex" xmlns:cx4="http://schemas.microsoft.com/office/drawing/2016/5/10/chartex" xmlns:cx5="http://schemas.microsoft.com/office/drawing/2016/5/11/chartex" xmlns:cx6="http://schemas.microsoft.com/office/drawing/2016/5/12/chartex" xmlns:cx7="http://schemas.microsoft.com/office/drawing/2016/5/13/chartex" xmlns:cx8="http://schemas.microsoft.com/office/drawing/2016/5/14/chartex" xmlns:mc="http://schemas.openxmlformats.org/markup-compatibility/2006" xmlns:aink="http://schemas.microsoft.com/office/drawing/2016/ink" xmlns:am3d="http://schemas.microsoft.com/office/drawing/2017/model3d" xmlns:o="urn:schemas-microsoft-com:office:office" xmlns:oel="http://schemas.microsoft.com/office/2019/extlst" xmlns:v="urn:schemas-microsoft-com:vml" xmlns:wp14="http://schemas.microsoft.com/office/word/2010/wordprocessingDrawing" xmlns:w10="urn:schemas-microsoft-com:office:word" xmlns:w="http://schemas.openxmlformats.org/wordprocessingml/2006/main" xmlns:w14="http://schemas.microsoft.com/office/word/2010/wordml" xmlns:w15="http://schemas.microsoft.com/office/word/2012/wordml" xmlns:w16cex="http://schemas.microsoft.com/office/word/2018/wordml/cex" xmlns:w16cid="http://schemas.microsoft.com/office/word/2016/wordml/cid" xmlns:w16="http://schemas.microsoft.com/office/word/2018/wordml" xmlns:w16du="http://schemas.microsoft.com/office/word/2023/wordml/word16du" xmlns:w16sdtdh="http://schemas.microsoft.com/office/word/2020/wordml/sdtdatahash" xmlns:w16se="http://schemas.microsoft.com/office/word/2015/wordml/symex" xmlns:wpg="http://schemas.microsoft.com/office/word/2010/wordprocessingGroup" xmlns:wpi="http://schemas.microsoft.com/office/word/2010/wordprocessingInk" xmlns:wps="http://schemas.microsoft.com/office/word/2010/wordprocessingShape" xmlns:a14="http://schemas.microsoft.com/office/drawing/2010/main" val="0"/>
+                              <a14:useLocalDpi xmlns:a14="http://schemas.microsoft.com/office/drawing/2010/main" val="0"/>
                             </a:ext>
                           </a:extLst>
                         </a:blip>
@@ -215,83 +215,213 @@
             <w:rPr>
               <w:noProof/>
             </w:rPr>
-            <w:pict>
-              <v:shapetype id="_x0000_t202" coordsize="21600,21600" o:spt="202" path="m,l,21600r21600,l21600,xe">
-                <v:stroke joinstyle="miter"/>
-                <v:path gradientshapeok="t" o:connecttype="rect"/>
-              </v:shapetype>
-              <v:shape id="Cuadro de texto 23" o:spid="_x0000_s1026" type="#_x0000_t202" style="position:absolute;margin-left:89.55pt;margin-top:554.95pt;width:453pt;height:133pt;z-index:251660288;visibility:visible;mso-width-percent:734;mso-position-horizontal-relative:page;mso-position-vertical-relative:page;mso-width-percent:734;v-text-anchor:bottom" o:gfxdata="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" filled="f" stroked="f" strokeweight=".5pt">
-                <v:textbox inset="0,0,0,0">
-                  <w:txbxContent>
-                    <w:p>
-                      <w:pPr>
-                        <w:pStyle w:val="Sinespaciado"/>
-                        <w:jc w:val="right"/>
-                        <w:rPr>
-                          <w:caps/>
-                          <w:color w:val="323E4F" w:themeColor="text2" w:themeShade="BF"/>
-                          <w:sz w:val="52"/>
-                          <w:szCs w:val="52"/>
-                        </w:rPr>
-                      </w:pPr>
-                      <w:sdt>
-                        <w:sdtPr>
-                          <w:rPr>
-                            <w:rFonts w:ascii="Lato" w:eastAsia="Times New Roman" w:hAnsi="Lato" w:cs="Times New Roman"/>
-                            <w:color w:val="333333"/>
-                            <w:kern w:val="36"/>
-                            <w:sz w:val="80"/>
-                            <w:szCs w:val="80"/>
-                          </w:rPr>
-                          <w:alias w:val="Título"/>
-                          <w:tag w:val=""/>
-                          <w:id w:val="-1315561441"/>
-                          <w:dataBinding w:prefixMappings="xmlns:ns0='http://purl.org/dc/elements/1.1/' xmlns:ns1='http://schemas.openxmlformats.org/package/2006/metadata/core-properties' " w:xpath="/ns1:coreProperties[1]/ns0:title[1]" w:storeItemID="{6C3C8BC8-F283-45AE-878A-BAB7291924A1}"/>
-                          <w:text w:multiLine="1"/>
-                        </w:sdtPr>
-                        <w:sdtContent>
-                          <w:r>
-                            <w:rPr>
-                              <w:rFonts w:ascii="Lato" w:eastAsia="Times New Roman" w:hAnsi="Lato" w:cs="Times New Roman"/>
-                              <w:color w:val="333333"/>
-                              <w:kern w:val="36"/>
-                              <w:sz w:val="80"/>
-                              <w:szCs w:val="80"/>
-                              <w:lang w:eastAsia="es-ES"/>
-                            </w:rPr>
-                            <w:t>AE-2. XML, DTD y XSD</w:t>
-                          </w:r>
-                        </w:sdtContent>
-                      </w:sdt>
-                    </w:p>
-                    <w:sdt>
-                      <w:sdtPr>
-                        <w:rPr>
-                          <w:rFonts w:ascii="Arial" w:eastAsiaTheme="minorHAnsi" w:hAnsi="Arial" w:cs="Arial"/>
-                          <w:b/>
-                          <w:bCs/>
-                          <w:sz w:val="24"/>
-                          <w:szCs w:val="24"/>
-                        </w:rPr>
-                        <w:alias w:val="Subtítulo"/>
-                        <w:tag w:val=""/>
-                        <w:id w:val="1615247542"/>
-                        <w:dataBinding w:prefixMappings="xmlns:ns0='http://purl.org/dc/elements/1.1/' xmlns:ns1='http://schemas.openxmlformats.org/package/2006/metadata/core-properties' " w:xpath="/ns1:coreProperties[1]/ns0:subject[1]" w:storeItemID="{6C3C8BC8-F283-45AE-878A-BAB7291924A1}"/>
-                        <w:text/>
-                      </w:sdtPr>
-                      <w:sdtContent>
+            <mc:AlternateContent>
+              <mc:Choice Requires="wps">
+                <w:drawing>
+                  <wp:anchor distT="0" distB="0" distL="114300" distR="114300" simplePos="0" relativeHeight="251660288" behindDoc="0" locked="0" layoutInCell="1" allowOverlap="1" wp14:anchorId="0517F524" wp14:editId="38CAEF86">
+                    <wp:simplePos x="0" y="0"/>
+                    <wp:positionH relativeFrom="page">
+                      <wp:posOffset>1137285</wp:posOffset>
+                    </wp:positionH>
+                    <wp:positionV relativeFrom="page">
+                      <wp:posOffset>7047865</wp:posOffset>
+                    </wp:positionV>
+                    <wp:extent cx="5545455" cy="1689100"/>
+                    <wp:effectExtent l="0" t="0" r="0" b="0"/>
+                    <wp:wrapSquare wrapText="bothSides"/>
+                    <wp:docPr id="1196125212" name="Cuadro de texto 10"/>
+                    <wp:cNvGraphicFramePr>
+                      <a:graphicFrameLocks xmlns:a="http://schemas.openxmlformats.org/drawingml/2006/main"/>
+                    </wp:cNvGraphicFramePr>
+                    <a:graphic xmlns:a="http://schemas.openxmlformats.org/drawingml/2006/main">
+                      <a:graphicData uri="http://schemas.microsoft.com/office/word/2010/wordprocessingShape">
+                        <wps:wsp>
+                          <wps:cNvSpPr txBox="1">
+                            <a:spLocks/>
+                          </wps:cNvSpPr>
+                          <wps:spPr>
+                            <a:xfrm>
+                              <a:off x="0" y="0"/>
+                              <a:ext cx="5545455" cy="1689100"/>
+                            </a:xfrm>
+                            <a:prstGeom prst="rect">
+                              <a:avLst/>
+                            </a:prstGeom>
+                            <a:noFill/>
+                            <a:ln w="6350">
+                              <a:noFill/>
+                            </a:ln>
+                            <a:effectLst/>
+                          </wps:spPr>
+                          <wps:style>
+                            <a:lnRef idx="0">
+                              <a:schemeClr val="accent1"/>
+                            </a:lnRef>
+                            <a:fillRef idx="0">
+                              <a:schemeClr val="accent1"/>
+                            </a:fillRef>
+                            <a:effectRef idx="0">
+                              <a:schemeClr val="accent1"/>
+                            </a:effectRef>
+                            <a:fontRef idx="minor">
+                              <a:schemeClr val="dk1"/>
+                            </a:fontRef>
+                          </wps:style>
+                          <wps:txbx>
+                            <w:txbxContent>
+                              <w:p>
+                                <w:pPr>
+                                  <w:pStyle w:val="Sinespaciado"/>
+                                  <w:jc w:val="right"/>
+                                  <w:rPr>
+                                    <w:caps/>
+                                    <w:color w:val="323E4F" w:themeColor="text2" w:themeShade="BF"/>
+                                    <w:sz w:val="52"/>
+                                    <w:szCs w:val="52"/>
+                                  </w:rPr>
+                                </w:pPr>
+                                <w:sdt>
+                                  <w:sdtPr>
+                                    <w:rPr>
+                                      <w:rFonts w:ascii="Lato" w:eastAsia="Times New Roman" w:hAnsi="Lato" w:cs="Times New Roman"/>
+                                      <w:color w:val="333333"/>
+                                      <w:kern w:val="36"/>
+                                      <w:sz w:val="80"/>
+                                      <w:szCs w:val="80"/>
+                                    </w:rPr>
+                                    <w:alias w:val="Título"/>
+                                    <w:tag w:val=""/>
+                                    <w:id w:val="-1315561441"/>
+                                    <w:dataBinding w:prefixMappings="xmlns:ns0='http://purl.org/dc/elements/1.1/' xmlns:ns1='http://schemas.openxmlformats.org/package/2006/metadata/core-properties' " w:xpath="/ns1:coreProperties[1]/ns0:title[1]" w:storeItemID="{6C3C8BC8-F283-45AE-878A-BAB7291924A1}"/>
+                                    <w:text w:multiLine="1"/>
+                                  </w:sdtPr>
+                                  <w:sdtContent>
+                                    <w:r>
+                                      <w:rPr>
+                                        <w:rFonts w:ascii="Lato" w:eastAsia="Times New Roman" w:hAnsi="Lato" w:cs="Times New Roman"/>
+                                        <w:color w:val="333333"/>
+                                        <w:kern w:val="36"/>
+                                        <w:sz w:val="80"/>
+                                        <w:szCs w:val="80"/>
+                                        <w:lang w:eastAsia="es-ES"/>
+                                      </w:rPr>
+                                      <w:t>AE-2. XML, DTD y XSD</w:t>
+                                    </w:r>
+                                  </w:sdtContent>
+                                </w:sdt>
+                              </w:p>
+                              <w:sdt>
+                                <w:sdtPr>
+                                  <w:rPr>
+                                    <w:rFonts w:ascii="Arial" w:eastAsiaTheme="minorHAnsi" w:hAnsi="Arial" w:cs="Arial"/>
+                                    <w:b/>
+                                    <w:bCs/>
+                                    <w:sz w:val="24"/>
+                                    <w:szCs w:val="24"/>
+                                  </w:rPr>
+                                  <w:alias w:val="Subtítulo"/>
+                                  <w:tag w:val=""/>
+                                  <w:id w:val="1615247542"/>
+                                  <w:dataBinding w:prefixMappings="xmlns:ns0='http://purl.org/dc/elements/1.1/' xmlns:ns1='http://schemas.openxmlformats.org/package/2006/metadata/core-properties' " w:xpath="/ns1:coreProperties[1]/ns0:subject[1]" w:storeItemID="{6C3C8BC8-F283-45AE-878A-BAB7291924A1}"/>
+                                  <w:text/>
+                                </w:sdtPr>
+                                <w:sdtContent>
+                                  <w:p>
+                                    <w:pPr>
+                                      <w:pStyle w:val="Sinespaciado"/>
+                                      <w:jc w:val="right"/>
+                                      <w:rPr>
+                                        <w:smallCaps/>
+                                        <w:color w:val="44546A" w:themeColor="text2"/>
+                                        <w:sz w:val="36"/>
+                                        <w:szCs w:val="36"/>
+                                      </w:rPr>
+                                    </w:pPr>
+                                    <w:r>
+                                      <w:rPr>
+                                        <w:rFonts w:ascii="Arial" w:eastAsiaTheme="minorHAnsi" w:hAnsi="Arial" w:cs="Arial"/>
+                                        <w:b/>
+                                        <w:bCs/>
+                                        <w:sz w:val="24"/>
+                                        <w:szCs w:val="24"/>
+                                      </w:rPr>
+                                      <w:t>CURSO: 1º DAM                                                                               ASIGNATURA: Lenguajes de Marcas                                                                         y Sistemas de Gestión                                                                                         de Información                                                                                          PROFESOR: FÉLIX DE PABLO</w:t>
+                                    </w:r>
+                                  </w:p>
+                                </w:sdtContent>
+                              </w:sdt>
+                            </w:txbxContent>
+                          </wps:txbx>
+                          <wps:bodyPr rot="0" spcFirstLastPara="0" vertOverflow="overflow" horzOverflow="overflow" vert="horz" wrap="square" lIns="0" tIns="0" rIns="0" bIns="0" numCol="1" spcCol="0" rtlCol="0" fromWordArt="0" anchor="b" anchorCtr="0" forceAA="0" compatLnSpc="1">
+                            <a:prstTxWarp prst="textNoShape">
+                              <a:avLst/>
+                            </a:prstTxWarp>
+                            <a:noAutofit/>
+                          </wps:bodyPr>
+                        </wps:wsp>
+                      </a:graphicData>
+                    </a:graphic>
+                    <wp14:sizeRelH relativeFrom="page">
+                      <wp14:pctWidth>73400</wp14:pctWidth>
+                    </wp14:sizeRelH>
+                    <wp14:sizeRelV relativeFrom="page">
+                      <wp14:pctHeight>0</wp14:pctHeight>
+                    </wp14:sizeRelV>
+                  </wp:anchor>
+                </w:drawing>
+              </mc:Choice>
+              <mc:Fallback>
+                <w:pict>
+                  <v:shapetype w14:anchorId="0517F524" id="_x0000_t202" coordsize="21600,21600" o:spt="202" path="m,l,21600r21600,l21600,xe">
+                    <v:stroke joinstyle="miter"/>
+                    <v:path gradientshapeok="t" o:connecttype="rect"/>
+                  </v:shapetype>
+                  <v:shape id="Cuadro de texto 10" o:spid="_x0000_s1026" type="#_x0000_t202" style="position:absolute;margin-left:89.55pt;margin-top:554.95pt;width:436.65pt;height:133pt;z-index:251660288;visibility:visible;mso-wrap-style:square;mso-width-percent:734;mso-height-percent:0;mso-wrap-distance-left:9pt;mso-wrap-distance-top:0;mso-wrap-distance-right:9pt;mso-wrap-distance-bottom:0;mso-position-horizontal:absolute;mso-position-horizontal-relative:page;mso-position-vertical:absolute;mso-position-vertical-relative:page;mso-width-percent:734;mso-height-percent:0;mso-width-relative:page;mso-height-relative:page;v-text-anchor:bottom" o:gfxdata="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" filled="f" stroked="f" strokeweight=".5pt">
+                    <v:textbox inset="0,0,0,0">
+                      <w:txbxContent>
                         <w:p>
                           <w:pPr>
                             <w:pStyle w:val="Sinespaciado"/>
                             <w:jc w:val="right"/>
                             <w:rPr>
-                              <w:smallCaps/>
-                              <w:color w:val="44546A" w:themeColor="text2"/>
-                              <w:sz w:val="36"/>
-                              <w:szCs w:val="36"/>
+                              <w:caps/>
+                              <w:color w:val="323E4F" w:themeColor="text2" w:themeShade="BF"/>
+                              <w:sz w:val="52"/>
+                              <w:szCs w:val="52"/>
                             </w:rPr>
                           </w:pPr>
-                          <w:r>
+                          <w:sdt>
+                            <w:sdtPr>
+                              <w:rPr>
+                                <w:rFonts w:ascii="Lato" w:eastAsia="Times New Roman" w:hAnsi="Lato" w:cs="Times New Roman"/>
+                                <w:color w:val="333333"/>
+                                <w:kern w:val="36"/>
+                                <w:sz w:val="80"/>
+                                <w:szCs w:val="80"/>
+                              </w:rPr>
+                              <w:alias w:val="Título"/>
+                              <w:tag w:val=""/>
+                              <w:id w:val="-1315561441"/>
+                              <w:dataBinding w:prefixMappings="xmlns:ns0='http://purl.org/dc/elements/1.1/' xmlns:ns1='http://schemas.openxmlformats.org/package/2006/metadata/core-properties' " w:xpath="/ns1:coreProperties[1]/ns0:title[1]" w:storeItemID="{6C3C8BC8-F283-45AE-878A-BAB7291924A1}"/>
+                              <w:text w:multiLine="1"/>
+                            </w:sdtPr>
+                            <w:sdtContent>
+                              <w:r>
+                                <w:rPr>
+                                  <w:rFonts w:ascii="Lato" w:eastAsia="Times New Roman" w:hAnsi="Lato" w:cs="Times New Roman"/>
+                                  <w:color w:val="333333"/>
+                                  <w:kern w:val="36"/>
+                                  <w:sz w:val="80"/>
+                                  <w:szCs w:val="80"/>
+                                  <w:lang w:eastAsia="es-ES"/>
+                                </w:rPr>
+                                <w:t>AE-2. XML, DTD y XSD</w:t>
+                              </w:r>
+                            </w:sdtContent>
+                          </w:sdt>
+                        </w:p>
+                        <w:sdt>
+                          <w:sdtPr>
                             <w:rPr>
                               <w:rFonts w:ascii="Arial" w:eastAsiaTheme="minorHAnsi" w:hAnsi="Arial" w:cs="Arial"/>
                               <w:b/>
@@ -299,54 +429,248 @@
                               <w:sz w:val="24"/>
                               <w:szCs w:val="24"/>
                             </w:rPr>
-                            <w:t>CURSO: 1º DAM                                                                               ASIGNATURA: Lenguajes de Marcas                                                                         y Sistemas de Gestión                                                                                         de Información                                                                                          PROFESOR: FÉLIX DE PABLO</w:t>
-                          </w:r>
-                        </w:p>
-                      </w:sdtContent>
-                    </w:sdt>
-                  </w:txbxContent>
-                </v:textbox>
-                <w10:wrap type="square" anchorx="page" anchory="page"/>
-              </v:shape>
-            </w:pict>
+                            <w:alias w:val="Subtítulo"/>
+                            <w:tag w:val=""/>
+                            <w:id w:val="1615247542"/>
+                            <w:dataBinding w:prefixMappings="xmlns:ns0='http://purl.org/dc/elements/1.1/' xmlns:ns1='http://schemas.openxmlformats.org/package/2006/metadata/core-properties' " w:xpath="/ns1:coreProperties[1]/ns0:subject[1]" w:storeItemID="{6C3C8BC8-F283-45AE-878A-BAB7291924A1}"/>
+                            <w:text/>
+                          </w:sdtPr>
+                          <w:sdtContent>
+                            <w:p>
+                              <w:pPr>
+                                <w:pStyle w:val="Sinespaciado"/>
+                                <w:jc w:val="right"/>
+                                <w:rPr>
+                                  <w:smallCaps/>
+                                  <w:color w:val="44546A" w:themeColor="text2"/>
+                                  <w:sz w:val="36"/>
+                                  <w:szCs w:val="36"/>
+                                </w:rPr>
+                              </w:pPr>
+                              <w:r>
+                                <w:rPr>
+                                  <w:rFonts w:ascii="Arial" w:eastAsiaTheme="minorHAnsi" w:hAnsi="Arial" w:cs="Arial"/>
+                                  <w:b/>
+                                  <w:bCs/>
+                                  <w:sz w:val="24"/>
+                                  <w:szCs w:val="24"/>
+                                </w:rPr>
+                                <w:t>CURSO: 1º DAM                                                                               ASIGNATURA: Lenguajes de Marcas                                                                         y Sistemas de Gestión                                                                                         de Información                                                                                          PROFESOR: FÉLIX DE PABLO</w:t>
+                              </w:r>
+                            </w:p>
+                          </w:sdtContent>
+                        </w:sdt>
+                      </w:txbxContent>
+                    </v:textbox>
+                    <w10:wrap type="square" anchorx="page" anchory="page"/>
+                  </v:shape>
+                </w:pict>
+              </mc:Fallback>
+            </mc:AlternateContent>
           </w:r>
           <w:r>
             <w:rPr>
               <w:noProof/>
             </w:rPr>
-            <w:pict>
-              <v:shape id="Cuadro de texto 22" o:spid="_x0000_s1027" type="#_x0000_t202" style="position:absolute;margin-left:95.7pt;margin-top:695.4pt;width:453pt;height:86pt;z-index:251661312;visibility:visible;mso-width-percent:734;mso-position-horizontal-relative:page;mso-position-vertical-relative:page;mso-width-percent:734;v-text-anchor:bottom" o:gfxdata="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" filled="f" stroked="f" strokeweight=".5pt">
-                <v:textbox inset="0,0,0,0">
-                  <w:txbxContent>
-                    <w:sdt>
-                      <w:sdtPr>
-                        <w:rPr>
-                          <w:b/>
-                          <w:bCs/>
-                          <w:caps/>
-                          <w:color w:val="262626" w:themeColor="text1" w:themeTint="D9"/>
-                          <w:sz w:val="28"/>
-                          <w:szCs w:val="28"/>
-                        </w:rPr>
-                        <w:alias w:val="Autor"/>
-                        <w:tag w:val=""/>
-                        <w:id w:val="1901796142"/>
-                        <w:dataBinding w:prefixMappings="xmlns:ns0='http://purl.org/dc/elements/1.1/' xmlns:ns1='http://schemas.openxmlformats.org/package/2006/metadata/core-properties' " w:xpath="/ns1:coreProperties[1]/ns0:creator[1]" w:storeItemID="{6C3C8BC8-F283-45AE-878A-BAB7291924A1}"/>
-                        <w:text/>
-                      </w:sdtPr>
-                      <w:sdtContent>
-                        <w:p>
-                          <w:pPr>
-                            <w:pStyle w:val="Sinespaciado"/>
-                            <w:jc w:val="right"/>
-                            <w:rPr>
-                              <w:caps/>
-                              <w:color w:val="262626" w:themeColor="text1" w:themeTint="D9"/>
-                              <w:sz w:val="28"/>
-                              <w:szCs w:val="28"/>
-                            </w:rPr>
-                          </w:pPr>
-                          <w:r>
+            <mc:AlternateContent>
+              <mc:Choice Requires="wps">
+                <w:drawing>
+                  <wp:anchor distT="0" distB="0" distL="114300" distR="114300" simplePos="0" relativeHeight="251661312" behindDoc="0" locked="0" layoutInCell="1" allowOverlap="1" wp14:anchorId="032426F8" wp14:editId="60A44294">
+                    <wp:simplePos x="0" y="0"/>
+                    <wp:positionH relativeFrom="page">
+                      <wp:posOffset>1215390</wp:posOffset>
+                    </wp:positionH>
+                    <wp:positionV relativeFrom="page">
+                      <wp:posOffset>8831580</wp:posOffset>
+                    </wp:positionV>
+                    <wp:extent cx="5545455" cy="1092200"/>
+                    <wp:effectExtent l="0" t="0" r="0" b="0"/>
+                    <wp:wrapSquare wrapText="bothSides"/>
+                    <wp:docPr id="414080026" name="Cuadro de texto 9"/>
+                    <wp:cNvGraphicFramePr>
+                      <a:graphicFrameLocks xmlns:a="http://schemas.openxmlformats.org/drawingml/2006/main"/>
+                    </wp:cNvGraphicFramePr>
+                    <a:graphic xmlns:a="http://schemas.openxmlformats.org/drawingml/2006/main">
+                      <a:graphicData uri="http://schemas.microsoft.com/office/word/2010/wordprocessingShape">
+                        <wps:wsp>
+                          <wps:cNvSpPr txBox="1">
+                            <a:spLocks/>
+                          </wps:cNvSpPr>
+                          <wps:spPr>
+                            <a:xfrm>
+                              <a:off x="0" y="0"/>
+                              <a:ext cx="5545455" cy="1092200"/>
+                            </a:xfrm>
+                            <a:prstGeom prst="rect">
+                              <a:avLst/>
+                            </a:prstGeom>
+                            <a:noFill/>
+                            <a:ln w="6350">
+                              <a:noFill/>
+                            </a:ln>
+                            <a:effectLst/>
+                          </wps:spPr>
+                          <wps:style>
+                            <a:lnRef idx="0">
+                              <a:schemeClr val="accent1"/>
+                            </a:lnRef>
+                            <a:fillRef idx="0">
+                              <a:schemeClr val="accent1"/>
+                            </a:fillRef>
+                            <a:effectRef idx="0">
+                              <a:schemeClr val="accent1"/>
+                            </a:effectRef>
+                            <a:fontRef idx="minor">
+                              <a:schemeClr val="dk1"/>
+                            </a:fontRef>
+                          </wps:style>
+                          <wps:txbx>
+                            <w:txbxContent>
+                              <w:sdt>
+                                <w:sdtPr>
+                                  <w:rPr>
+                                    <w:b/>
+                                    <w:bCs/>
+                                    <w:caps/>
+                                    <w:color w:val="262626" w:themeColor="text1" w:themeTint="D9"/>
+                                    <w:sz w:val="28"/>
+                                    <w:szCs w:val="28"/>
+                                  </w:rPr>
+                                  <w:alias w:val="Autor"/>
+                                  <w:tag w:val=""/>
+                                  <w:id w:val="1901796142"/>
+                                  <w:dataBinding w:prefixMappings="xmlns:ns0='http://purl.org/dc/elements/1.1/' xmlns:ns1='http://schemas.openxmlformats.org/package/2006/metadata/core-properties' " w:xpath="/ns1:coreProperties[1]/ns0:creator[1]" w:storeItemID="{6C3C8BC8-F283-45AE-878A-BAB7291924A1}"/>
+                                  <w:text/>
+                                </w:sdtPr>
+                                <w:sdtContent>
+                                  <w:p>
+                                    <w:pPr>
+                                      <w:pStyle w:val="Sinespaciado"/>
+                                      <w:jc w:val="right"/>
+                                      <w:rPr>
+                                        <w:caps/>
+                                        <w:color w:val="262626" w:themeColor="text1" w:themeTint="D9"/>
+                                        <w:sz w:val="28"/>
+                                        <w:szCs w:val="28"/>
+                                      </w:rPr>
+                                    </w:pPr>
+                                    <w:r>
+                                      <w:rPr>
+                                        <w:b/>
+                                        <w:bCs/>
+                                        <w:caps/>
+                                        <w:color w:val="262626" w:themeColor="text1" w:themeTint="D9"/>
+                                        <w:sz w:val="28"/>
+                                        <w:szCs w:val="28"/>
+                                      </w:rPr>
+                                      <w:t>gRUPO 5</w:t>
+                                    </w:r>
+                                  </w:p>
+                                </w:sdtContent>
+                              </w:sdt>
+                              <w:p>
+                                <w:pPr>
+                                  <w:pStyle w:val="Sinespaciado"/>
+                                  <w:rPr>
+                                    <w:caps/>
+                                    <w:color w:val="262626" w:themeColor="text1" w:themeTint="D9"/>
+                                    <w:sz w:val="20"/>
+                                    <w:szCs w:val="20"/>
+                                  </w:rPr>
+                                </w:pPr>
+                                <w:sdt>
+                                  <w:sdtPr>
+                                    <w:rPr>
+                                      <w:rFonts w:ascii="Arial" w:eastAsiaTheme="minorHAnsi" w:hAnsi="Arial" w:cs="Arial"/>
+                                      <w:b/>
+                                      <w:bCs/>
+                                      <w:sz w:val="24"/>
+                                      <w:szCs w:val="24"/>
+                                    </w:rPr>
+                                    <w:alias w:val="Compañía"/>
+                                    <w:tag w:val=""/>
+                                    <w:id w:val="-661235724"/>
+                                    <w:dataBinding w:prefixMappings="xmlns:ns0='http://schemas.openxmlformats.org/officeDocument/2006/extended-properties' " w:xpath="/ns0:Properties[1]/ns0:Company[1]" w:storeItemID="{6668398D-A668-4E3E-A5EB-62B293D839F1}"/>
+                                    <w:text/>
+                                  </w:sdtPr>
+                                  <w:sdtContent>
+                                    <w:r>
+                                      <w:rPr>
+                                        <w:rFonts w:ascii="Arial" w:eastAsiaTheme="minorHAnsi" w:hAnsi="Arial" w:cs="Arial"/>
+                                        <w:b/>
+                                        <w:bCs/>
+                                        <w:sz w:val="24"/>
+                                        <w:szCs w:val="24"/>
+                                      </w:rPr>
+                                      <w:t>COMPONENTES:                                                                                              Fernández Mateu, Maria Antònia                                                                   Gamarra La Rosa, Libertad                                                                            Prieto Herrera, Gabriela                                                                            Quiceno Laverde, Cristian David</w:t>
+                                    </w:r>
+                                  </w:sdtContent>
+                                </w:sdt>
+                              </w:p>
+                              <w:p>
+                                <w:pPr>
+                                  <w:pStyle w:val="Sinespaciado"/>
+                                  <w:jc w:val="right"/>
+                                  <w:rPr>
+                                    <w:caps/>
+                                    <w:color w:val="262626" w:themeColor="text1" w:themeTint="D9"/>
+                                    <w:sz w:val="20"/>
+                                    <w:szCs w:val="20"/>
+                                  </w:rPr>
+                                </w:pPr>
+                                <w:sdt>
+                                  <w:sdtPr>
+                                    <w:rPr>
+                                      <w:color w:val="262626" w:themeColor="text1" w:themeTint="D9"/>
+                                      <w:sz w:val="20"/>
+                                      <w:szCs w:val="20"/>
+                                    </w:rPr>
+                                    <w:alias w:val="Dirección"/>
+                                    <w:tag w:val=""/>
+                                    <w:id w:val="171227497"/>
+                                    <w:showingPlcHdr/>
+                                    <w:dataBinding w:prefixMappings="xmlns:ns0='http://schemas.microsoft.com/office/2006/coverPageProps' " w:xpath="/ns0:CoverPageProperties[1]/ns0:CompanyAddress[1]" w:storeItemID="{55AF091B-3C7A-41E3-B477-F2FDAA23CFDA}"/>
+                                    <w:text/>
+                                  </w:sdtPr>
+                                  <w:sdtContent>
+                                    <w:r>
+                                      <w:rPr>
+                                        <w:color w:val="262626" w:themeColor="text1" w:themeTint="D9"/>
+                                        <w:sz w:val="20"/>
+                                        <w:szCs w:val="20"/>
+                                      </w:rPr>
+                                      <w:t xml:space="preserve">     </w:t>
+                                    </w:r>
+                                  </w:sdtContent>
+                                </w:sdt>
+                              </w:p>
+                            </w:txbxContent>
+                          </wps:txbx>
+                          <wps:bodyPr rot="0" spcFirstLastPara="0" vertOverflow="overflow" horzOverflow="overflow" vert="horz" wrap="square" lIns="0" tIns="0" rIns="0" bIns="0" numCol="1" spcCol="0" rtlCol="0" fromWordArt="0" anchor="b" anchorCtr="0" forceAA="0" compatLnSpc="1">
+                            <a:prstTxWarp prst="textNoShape">
+                              <a:avLst/>
+                            </a:prstTxWarp>
+                            <a:noAutofit/>
+                          </wps:bodyPr>
+                        </wps:wsp>
+                      </a:graphicData>
+                    </a:graphic>
+                    <wp14:sizeRelH relativeFrom="page">
+                      <wp14:pctWidth>73400</wp14:pctWidth>
+                    </wp14:sizeRelH>
+                    <wp14:sizeRelV relativeFrom="page">
+                      <wp14:pctHeight>0</wp14:pctHeight>
+                    </wp14:sizeRelV>
+                  </wp:anchor>
+                </w:drawing>
+              </mc:Choice>
+              <mc:Fallback>
+                <w:pict>
+                  <v:shape w14:anchorId="032426F8" id="Cuadro de texto 9" o:spid="_x0000_s1027" type="#_x0000_t202" style="position:absolute;margin-left:95.7pt;margin-top:695.4pt;width:436.65pt;height:86pt;z-index:251661312;visibility:visible;mso-wrap-style:square;mso-width-percent:734;mso-height-percent:0;mso-wrap-distance-left:9pt;mso-wrap-distance-top:0;mso-wrap-distance-right:9pt;mso-wrap-distance-bottom:0;mso-position-horizontal:absolute;mso-position-horizontal-relative:page;mso-position-vertical:absolute;mso-position-vertical-relative:page;mso-width-percent:734;mso-height-percent:0;mso-width-relative:page;mso-height-relative:page;v-text-anchor:bottom" o:gfxdata="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" filled="f" stroked="f" strokeweight=".5pt">
+                    <v:textbox inset="0,0,0,0">
+                      <w:txbxContent>
+                        <w:sdt>
+                          <w:sdtPr>
                             <w:rPr>
                               <w:b/>
                               <w:bCs/>
@@ -355,163 +679,470 @@
                               <w:sz w:val="28"/>
                               <w:szCs w:val="28"/>
                             </w:rPr>
-                            <w:t>gRUPO 5</w:t>
-                          </w:r>
-                        </w:p>
-                      </w:sdtContent>
-                    </w:sdt>
-                    <w:p>
-                      <w:pPr>
-                        <w:pStyle w:val="Sinespaciado"/>
-                        <w:rPr>
-                          <w:caps/>
-                          <w:color w:val="262626" w:themeColor="text1" w:themeTint="D9"/>
-                          <w:sz w:val="20"/>
-                          <w:szCs w:val="20"/>
-                        </w:rPr>
-                      </w:pPr>
-                      <w:sdt>
-                        <w:sdtPr>
-                          <w:rPr>
-                            <w:rFonts w:ascii="Arial" w:eastAsiaTheme="minorHAnsi" w:hAnsi="Arial" w:cs="Arial"/>
-                            <w:b/>
-                            <w:bCs/>
-                            <w:sz w:val="24"/>
-                            <w:szCs w:val="24"/>
-                          </w:rPr>
-                          <w:alias w:val="Compañía"/>
-                          <w:tag w:val=""/>
-                          <w:id w:val="-661235724"/>
-                          <w:dataBinding w:prefixMappings="xmlns:ns0='http://schemas.openxmlformats.org/officeDocument/2006/extended-properties' " w:xpath="/ns0:Properties[1]/ns0:Company[1]" w:storeItemID="{6668398D-A668-4E3E-A5EB-62B293D839F1}"/>
-                          <w:text/>
-                        </w:sdtPr>
-                        <w:sdtContent>
-                          <w:r>
+                            <w:alias w:val="Autor"/>
+                            <w:tag w:val=""/>
+                            <w:id w:val="1901796142"/>
+                            <w:dataBinding w:prefixMappings="xmlns:ns0='http://purl.org/dc/elements/1.1/' xmlns:ns1='http://schemas.openxmlformats.org/package/2006/metadata/core-properties' " w:xpath="/ns1:coreProperties[1]/ns0:creator[1]" w:storeItemID="{6C3C8BC8-F283-45AE-878A-BAB7291924A1}"/>
+                            <w:text/>
+                          </w:sdtPr>
+                          <w:sdtContent>
+                            <w:p>
+                              <w:pPr>
+                                <w:pStyle w:val="Sinespaciado"/>
+                                <w:jc w:val="right"/>
+                                <w:rPr>
+                                  <w:caps/>
+                                  <w:color w:val="262626" w:themeColor="text1" w:themeTint="D9"/>
+                                  <w:sz w:val="28"/>
+                                  <w:szCs w:val="28"/>
+                                </w:rPr>
+                              </w:pPr>
+                              <w:r>
+                                <w:rPr>
+                                  <w:b/>
+                                  <w:bCs/>
+                                  <w:caps/>
+                                  <w:color w:val="262626" w:themeColor="text1" w:themeTint="D9"/>
+                                  <w:sz w:val="28"/>
+                                  <w:szCs w:val="28"/>
+                                </w:rPr>
+                                <w:t>gRUPO 5</w:t>
+                              </w:r>
+                            </w:p>
+                          </w:sdtContent>
+                        </w:sdt>
+                        <w:p>
+                          <w:pPr>
+                            <w:pStyle w:val="Sinespaciado"/>
                             <w:rPr>
-                              <w:rFonts w:ascii="Arial" w:eastAsiaTheme="minorHAnsi" w:hAnsi="Arial" w:cs="Arial"/>
-                              <w:b/>
-                              <w:bCs/>
-                              <w:sz w:val="24"/>
-                              <w:szCs w:val="24"/>
-                            </w:rPr>
-                            <w:t>COMPONENTES:                                                                                              Fernández Mateu, Maria Antònia                                                                   Gamarra La Rosa, Libertad                                                                            Prieto Herrera, Gabriela                                                                            Quiceno Laverde, Cristian David</w:t>
-                          </w:r>
-                        </w:sdtContent>
-                      </w:sdt>
-                    </w:p>
-                    <w:p>
-                      <w:pPr>
-                        <w:pStyle w:val="Sinespaciado"/>
-                        <w:jc w:val="right"/>
-                        <w:rPr>
-                          <w:caps/>
-                          <w:color w:val="262626" w:themeColor="text1" w:themeTint="D9"/>
-                          <w:sz w:val="20"/>
-                          <w:szCs w:val="20"/>
-                        </w:rPr>
-                      </w:pPr>
-                      <w:sdt>
-                        <w:sdtPr>
-                          <w:rPr>
-                            <w:color w:val="262626" w:themeColor="text1" w:themeTint="D9"/>
-                            <w:sz w:val="20"/>
-                            <w:szCs w:val="20"/>
-                          </w:rPr>
-                          <w:alias w:val="Dirección"/>
-                          <w:tag w:val=""/>
-                          <w:id w:val="171227497"/>
-                          <w:showingPlcHdr/>
-                          <w:dataBinding w:prefixMappings="xmlns:ns0='http://schemas.microsoft.com/office/2006/coverPageProps' " w:xpath="/ns0:CoverPageProperties[1]/ns0:CompanyAddress[1]" w:storeItemID="{55AF091B-3C7A-41E3-B477-F2FDAA23CFDA}"/>
-                          <w:text/>
-                        </w:sdtPr>
-                        <w:sdtContent>
-                          <w:r>
-                            <w:rPr>
+                              <w:caps/>
                               <w:color w:val="262626" w:themeColor="text1" w:themeTint="D9"/>
                               <w:sz w:val="20"/>
                               <w:szCs w:val="20"/>
                             </w:rPr>
-                            <w:t xml:space="preserve">     </w:t>
-                          </w:r>
-                        </w:sdtContent>
-                      </w:sdt>
-                    </w:p>
-                  </w:txbxContent>
-                </v:textbox>
-                <w10:wrap type="square" anchorx="page" anchory="page"/>
-              </v:shape>
-            </w:pict>
-          </w:r>
-          <w:r>
-            <w:rPr>
-              <w:noProof/>
-            </w:rPr>
-            <w:pict>
-              <v:shape id="Cuadro de texto 21" o:spid="_x0000_s1028" type="#_x0000_t202" style="position:absolute;margin-left:0;margin-top:0;width:288.25pt;height:287.5pt;z-index:251662336;visibility:visible;mso-width-percent:734;mso-height-percent:363;mso-left-percent:150;mso-top-percent:91;mso-position-horizontal-relative:page;mso-position-vertical-relative:page;mso-width-percent:734;mso-height-percent:363;mso-left-percent:150;mso-top-percent:91;v-text-anchor:bottom" o:gfxdata="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" filled="f" stroked="f" strokeweight=".5pt">
-                <v:textbox style="mso-fit-shape-to-text:t" inset="0,0,0,0">
-                  <w:txbxContent>
-                    <w:sdt>
-                      <w:sdtPr>
-                        <w:rPr>
-                          <w:caps/>
-                          <w:color w:val="323E4F" w:themeColor="text2" w:themeShade="BF"/>
-                          <w:sz w:val="40"/>
-                          <w:szCs w:val="40"/>
-                        </w:rPr>
-                        <w:alias w:val="Fecha de publicación"/>
-                        <w:tag w:val=""/>
-                        <w:id w:val="400952559"/>
-                        <w:dataBinding w:prefixMappings="xmlns:ns0='http://schemas.microsoft.com/office/2006/coverPageProps' " w:xpath="/ns0:CoverPageProperties[1]/ns0:PublishDate[1]" w:storeItemID="{55AF091B-3C7A-41E3-B477-F2FDAA23CFDA}"/>
-                        <w:date w:fullDate="2023-05-15T00:00:00Z">
-                          <w:dateFormat w:val="d 'de' MMMM 'de' yyyy"/>
-                          <w:lid w:val="es-ES"/>
-                          <w:storeMappedDataAs w:val="dateTime"/>
-                          <w:calendar w:val="gregorian"/>
-                        </w:date>
-                      </w:sdtPr>
-                      <w:sdtContent>
+                          </w:pPr>
+                          <w:sdt>
+                            <w:sdtPr>
+                              <w:rPr>
+                                <w:rFonts w:ascii="Arial" w:eastAsiaTheme="minorHAnsi" w:hAnsi="Arial" w:cs="Arial"/>
+                                <w:b/>
+                                <w:bCs/>
+                                <w:sz w:val="24"/>
+                                <w:szCs w:val="24"/>
+                              </w:rPr>
+                              <w:alias w:val="Compañía"/>
+                              <w:tag w:val=""/>
+                              <w:id w:val="-661235724"/>
+                              <w:dataBinding w:prefixMappings="xmlns:ns0='http://schemas.openxmlformats.org/officeDocument/2006/extended-properties' " w:xpath="/ns0:Properties[1]/ns0:Company[1]" w:storeItemID="{6668398D-A668-4E3E-A5EB-62B293D839F1}"/>
+                              <w:text/>
+                            </w:sdtPr>
+                            <w:sdtContent>
+                              <w:r>
+                                <w:rPr>
+                                  <w:rFonts w:ascii="Arial" w:eastAsiaTheme="minorHAnsi" w:hAnsi="Arial" w:cs="Arial"/>
+                                  <w:b/>
+                                  <w:bCs/>
+                                  <w:sz w:val="24"/>
+                                  <w:szCs w:val="24"/>
+                                </w:rPr>
+                                <w:t>COMPONENTES:                                                                                              Fernández Mateu, Maria Antònia                                                                   Gamarra La Rosa, Libertad                                                                            Prieto Herrera, Gabriela                                                                            Quiceno Laverde, Cristian David</w:t>
+                              </w:r>
+                            </w:sdtContent>
+                          </w:sdt>
+                        </w:p>
                         <w:p>
                           <w:pPr>
                             <w:pStyle w:val="Sinespaciado"/>
                             <w:jc w:val="right"/>
                             <w:rPr>
                               <w:caps/>
-                              <w:color w:val="323E4F" w:themeColor="text2" w:themeShade="BF"/>
-                              <w:sz w:val="40"/>
-                              <w:szCs w:val="40"/>
+                              <w:color w:val="262626" w:themeColor="text1" w:themeTint="D9"/>
+                              <w:sz w:val="20"/>
+                              <w:szCs w:val="20"/>
                             </w:rPr>
                           </w:pPr>
-                          <w:r>
+                          <w:sdt>
+                            <w:sdtPr>
+                              <w:rPr>
+                                <w:color w:val="262626" w:themeColor="text1" w:themeTint="D9"/>
+                                <w:sz w:val="20"/>
+                                <w:szCs w:val="20"/>
+                              </w:rPr>
+                              <w:alias w:val="Dirección"/>
+                              <w:tag w:val=""/>
+                              <w:id w:val="171227497"/>
+                              <w:showingPlcHdr/>
+                              <w:dataBinding w:prefixMappings="xmlns:ns0='http://schemas.microsoft.com/office/2006/coverPageProps' " w:xpath="/ns0:CoverPageProperties[1]/ns0:CompanyAddress[1]" w:storeItemID="{55AF091B-3C7A-41E3-B477-F2FDAA23CFDA}"/>
+                              <w:text/>
+                            </w:sdtPr>
+                            <w:sdtContent>
+                              <w:r>
+                                <w:rPr>
+                                  <w:color w:val="262626" w:themeColor="text1" w:themeTint="D9"/>
+                                  <w:sz w:val="20"/>
+                                  <w:szCs w:val="20"/>
+                                </w:rPr>
+                                <w:t xml:space="preserve">     </w:t>
+                              </w:r>
+                            </w:sdtContent>
+                          </w:sdt>
+                        </w:p>
+                      </w:txbxContent>
+                    </v:textbox>
+                    <w10:wrap type="square" anchorx="page" anchory="page"/>
+                  </v:shape>
+                </w:pict>
+              </mc:Fallback>
+            </mc:AlternateContent>
+          </w:r>
+          <w:r>
+            <w:rPr>
+              <w:noProof/>
+            </w:rPr>
+            <mc:AlternateContent>
+              <mc:Choice Requires="wps">
+                <w:drawing>
+                  <wp:anchor distT="0" distB="0" distL="114300" distR="114300" simplePos="0" relativeHeight="251662336" behindDoc="0" locked="0" layoutInCell="1" allowOverlap="1" wp14:anchorId="1CF7B71C" wp14:editId="2D9694A8">
+                    <wp:simplePos x="0" y="0"/>
+                    <mc:AlternateContent>
+                      <mc:Choice Requires="wp14">
+                        <wp:positionH relativeFrom="page">
+                          <wp14:pctPosHOffset>15000</wp14:pctPosHOffset>
+                        </wp:positionH>
+                      </mc:Choice>
+                      <mc:Fallback>
+                        <wp:positionH relativeFrom="page">
+                          <wp:posOffset>1133475</wp:posOffset>
+                        </wp:positionH>
+                      </mc:Fallback>
+                    </mc:AlternateContent>
+                    <mc:AlternateContent>
+                      <mc:Choice Requires="wp14">
+                        <wp:positionV relativeFrom="page">
+                          <wp14:pctPosVOffset>9100</wp14:pctPosVOffset>
+                        </wp:positionV>
+                      </mc:Choice>
+                      <mc:Fallback>
+                        <wp:positionV relativeFrom="page">
+                          <wp:posOffset>972820</wp:posOffset>
+                        </wp:positionV>
+                      </mc:Fallback>
+                    </mc:AlternateContent>
+                    <wp:extent cx="5549265" cy="309880"/>
+                    <wp:effectExtent l="0" t="0" r="0" b="0"/>
+                    <wp:wrapSquare wrapText="bothSides"/>
+                    <wp:docPr id="571663184" name="Cuadro de texto 8"/>
+                    <wp:cNvGraphicFramePr>
+                      <a:graphicFrameLocks xmlns:a="http://schemas.openxmlformats.org/drawingml/2006/main"/>
+                    </wp:cNvGraphicFramePr>
+                    <a:graphic xmlns:a="http://schemas.openxmlformats.org/drawingml/2006/main">
+                      <a:graphicData uri="http://schemas.microsoft.com/office/word/2010/wordprocessingShape">
+                        <wps:wsp>
+                          <wps:cNvSpPr txBox="1">
+                            <a:spLocks/>
+                          </wps:cNvSpPr>
+                          <wps:spPr>
+                            <a:xfrm>
+                              <a:off x="0" y="0"/>
+                              <a:ext cx="5549265" cy="309880"/>
+                            </a:xfrm>
+                            <a:prstGeom prst="rect">
+                              <a:avLst/>
+                            </a:prstGeom>
+                            <a:noFill/>
+                            <a:ln w="6350">
+                              <a:noFill/>
+                            </a:ln>
+                            <a:effectLst/>
+                          </wps:spPr>
+                          <wps:style>
+                            <a:lnRef idx="0">
+                              <a:schemeClr val="accent1"/>
+                            </a:lnRef>
+                            <a:fillRef idx="0">
+                              <a:schemeClr val="accent1"/>
+                            </a:fillRef>
+                            <a:effectRef idx="0">
+                              <a:schemeClr val="accent1"/>
+                            </a:effectRef>
+                            <a:fontRef idx="minor">
+                              <a:schemeClr val="dk1"/>
+                            </a:fontRef>
+                          </wps:style>
+                          <wps:txbx>
+                            <w:txbxContent>
+                              <w:sdt>
+                                <w:sdtPr>
+                                  <w:rPr>
+                                    <w:caps/>
+                                    <w:color w:val="323E4F" w:themeColor="text2" w:themeShade="BF"/>
+                                    <w:sz w:val="40"/>
+                                    <w:szCs w:val="40"/>
+                                  </w:rPr>
+                                  <w:alias w:val="Fecha de publicación"/>
+                                  <w:tag w:val=""/>
+                                  <w:id w:val="400952559"/>
+                                  <w:dataBinding w:prefixMappings="xmlns:ns0='http://schemas.microsoft.com/office/2006/coverPageProps' " w:xpath="/ns0:CoverPageProperties[1]/ns0:PublishDate[1]" w:storeItemID="{55AF091B-3C7A-41E3-B477-F2FDAA23CFDA}"/>
+                                  <w:date w:fullDate="2023-05-15T00:00:00Z">
+                                    <w:dateFormat w:val="d 'de' MMMM 'de' yyyy"/>
+                                    <w:lid w:val="es-ES"/>
+                                    <w:storeMappedDataAs w:val="dateTime"/>
+                                    <w:calendar w:val="gregorian"/>
+                                  </w:date>
+                                </w:sdtPr>
+                                <w:sdtContent>
+                                  <w:p>
+                                    <w:pPr>
+                                      <w:pStyle w:val="Sinespaciado"/>
+                                      <w:jc w:val="right"/>
+                                      <w:rPr>
+                                        <w:caps/>
+                                        <w:color w:val="323E4F" w:themeColor="text2" w:themeShade="BF"/>
+                                        <w:sz w:val="40"/>
+                                        <w:szCs w:val="40"/>
+                                      </w:rPr>
+                                    </w:pPr>
+                                    <w:r>
+                                      <w:rPr>
+                                        <w:caps/>
+                                        <w:color w:val="323E4F" w:themeColor="text2" w:themeShade="BF"/>
+                                        <w:sz w:val="40"/>
+                                        <w:szCs w:val="40"/>
+                                      </w:rPr>
+                                      <w:t>15 de mayo de 2023</w:t>
+                                    </w:r>
+                                  </w:p>
+                                </w:sdtContent>
+                              </w:sdt>
+                            </w:txbxContent>
+                          </wps:txbx>
+                          <wps:bodyPr rot="0" spcFirstLastPara="0" vertOverflow="overflow" horzOverflow="overflow" vert="horz" wrap="square" lIns="0" tIns="0" rIns="0" bIns="0" numCol="1" spcCol="0" rtlCol="0" fromWordArt="0" anchor="b" anchorCtr="0" forceAA="0" compatLnSpc="1">
+                            <a:prstTxWarp prst="textNoShape">
+                              <a:avLst/>
+                            </a:prstTxWarp>
+                            <a:spAutoFit/>
+                          </wps:bodyPr>
+                        </wps:wsp>
+                      </a:graphicData>
+                    </a:graphic>
+                    <wp14:sizeRelH relativeFrom="page">
+                      <wp14:pctWidth>73400</wp14:pctWidth>
+                    </wp14:sizeRelH>
+                    <wp14:sizeRelV relativeFrom="page">
+                      <wp14:pctHeight>36300</wp14:pctHeight>
+                    </wp14:sizeRelV>
+                  </wp:anchor>
+                </w:drawing>
+              </mc:Choice>
+              <mc:Fallback>
+                <w:pict>
+                  <v:shape w14:anchorId="1CF7B71C" id="Cuadro de texto 8" o:spid="_x0000_s1028" type="#_x0000_t202" style="position:absolute;margin-left:0;margin-top:0;width:436.95pt;height:24.4pt;z-index:251662336;visibility:visible;mso-wrap-style:square;mso-width-percent:734;mso-height-percent:363;mso-left-percent:150;mso-top-percent:91;mso-wrap-distance-left:9pt;mso-wrap-distance-top:0;mso-wrap-distance-right:9pt;mso-wrap-distance-bottom:0;mso-position-horizontal-relative:page;mso-position-vertical-relative:page;mso-width-percent:734;mso-height-percent:363;mso-left-percent:150;mso-top-percent:91;mso-width-relative:page;mso-height-relative:page;v-text-anchor:bottom" o:gfxdata="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" filled="f" stroked="f" strokeweight=".5pt">
+                    <v:textbox style="mso-fit-shape-to-text:t" inset="0,0,0,0">
+                      <w:txbxContent>
+                        <w:sdt>
+                          <w:sdtPr>
                             <w:rPr>
                               <w:caps/>
                               <w:color w:val="323E4F" w:themeColor="text2" w:themeShade="BF"/>
                               <w:sz w:val="40"/>
                               <w:szCs w:val="40"/>
                             </w:rPr>
-                            <w:t>15 de mayo de 2023</w:t>
-                          </w:r>
-                        </w:p>
-                      </w:sdtContent>
-                    </w:sdt>
-                  </w:txbxContent>
-                </v:textbox>
-                <w10:wrap type="square" anchorx="page" anchory="page"/>
-              </v:shape>
-            </w:pict>
+                            <w:alias w:val="Fecha de publicación"/>
+                            <w:tag w:val=""/>
+                            <w:id w:val="400952559"/>
+                            <w:dataBinding w:prefixMappings="xmlns:ns0='http://schemas.microsoft.com/office/2006/coverPageProps' " w:xpath="/ns0:CoverPageProperties[1]/ns0:PublishDate[1]" w:storeItemID="{55AF091B-3C7A-41E3-B477-F2FDAA23CFDA}"/>
+                            <w:date w:fullDate="2023-05-15T00:00:00Z">
+                              <w:dateFormat w:val="d 'de' MMMM 'de' yyyy"/>
+                              <w:lid w:val="es-ES"/>
+                              <w:storeMappedDataAs w:val="dateTime"/>
+                              <w:calendar w:val="gregorian"/>
+                            </w:date>
+                          </w:sdtPr>
+                          <w:sdtContent>
+                            <w:p>
+                              <w:pPr>
+                                <w:pStyle w:val="Sinespaciado"/>
+                                <w:jc w:val="right"/>
+                                <w:rPr>
+                                  <w:caps/>
+                                  <w:color w:val="323E4F" w:themeColor="text2" w:themeShade="BF"/>
+                                  <w:sz w:val="40"/>
+                                  <w:szCs w:val="40"/>
+                                </w:rPr>
+                              </w:pPr>
+                              <w:r>
+                                <w:rPr>
+                                  <w:caps/>
+                                  <w:color w:val="323E4F" w:themeColor="text2" w:themeShade="BF"/>
+                                  <w:sz w:val="40"/>
+                                  <w:szCs w:val="40"/>
+                                </w:rPr>
+                                <w:t>15 de mayo de 2023</w:t>
+                              </w:r>
+                            </w:p>
+                          </w:sdtContent>
+                        </w:sdt>
+                      </w:txbxContent>
+                    </v:textbox>
+                    <w10:wrap type="square" anchorx="page" anchory="page"/>
+                  </v:shape>
+                </w:pict>
+              </mc:Fallback>
+            </mc:AlternateContent>
           </w:r>
           <w:r>
             <w:rPr>
               <w:noProof/>
             </w:rPr>
-            <w:pict>
-              <v:group id="Grupo 24" o:spid="_x0000_s1029" style="position:absolute;margin-left:0;margin-top:0;width:18pt;height:10in;z-index:251659264;mso-width-percent:29;mso-height-percent:909;mso-left-percent:45;mso-position-horizontal-relative:page;mso-position-vertical:center;mso-position-vertical-relative:page;mso-width-percent:29;mso-height-percent:909;mso-left-percent:45" coordsize="2286,91440" o:gfxdata="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">
-                <v:rect id="Rectángulo 115" o:spid="_x0000_s1031" style="position:absolute;width:2286;height:87820;visibility:visible;v-text-anchor:middle" o:gfxdata="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" fillcolor="#ed7d31 [3205]" stroked="f" strokeweight="1pt"/>
-                <v:rect id="Rectángulo 116" o:spid="_x0000_s1030" style="position:absolute;top:89154;width:2286;height:2286;visibility:visible;v-text-anchor:middle" o:gfxdata="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" fillcolor="#4472c4 [3204]" stroked="f" strokeweight="1pt">
-                  <o:lock v:ext="edit" aspectratio="t"/>
-                </v:rect>
-                <w10:wrap anchorx="page" anchory="page"/>
-              </v:group>
-            </w:pict>
+            <mc:AlternateContent>
+              <mc:Choice Requires="wpg">
+                <w:drawing>
+                  <wp:anchor distT="0" distB="0" distL="114300" distR="114300" simplePos="0" relativeHeight="251659264" behindDoc="0" locked="0" layoutInCell="1" allowOverlap="1" wp14:anchorId="66387DCC" wp14:editId="1479893D">
+                    <wp:simplePos x="0" y="0"/>
+                    <mc:AlternateContent>
+                      <mc:Choice Requires="wp14">
+                        <wp:positionH relativeFrom="page">
+                          <wp14:pctPosHOffset>4500</wp14:pctPosHOffset>
+                        </wp:positionH>
+                      </mc:Choice>
+                      <mc:Fallback>
+                        <wp:positionH relativeFrom="page">
+                          <wp:posOffset>339725</wp:posOffset>
+                        </wp:positionH>
+                      </mc:Fallback>
+                    </mc:AlternateContent>
+                    <wp:positionV relativeFrom="page">
+                      <wp:align>center</wp:align>
+                    </wp:positionV>
+                    <wp:extent cx="219075" cy="9719310"/>
+                    <wp:effectExtent l="0" t="0" r="0" b="0"/>
+                    <wp:wrapNone/>
+                    <wp:docPr id="1012244072" name="Grupo 7"/>
+                    <wp:cNvGraphicFramePr>
+                      <a:graphicFrameLocks xmlns:a="http://schemas.openxmlformats.org/drawingml/2006/main"/>
+                    </wp:cNvGraphicFramePr>
+                    <a:graphic xmlns:a="http://schemas.openxmlformats.org/drawingml/2006/main">
+                      <a:graphicData uri="http://schemas.microsoft.com/office/word/2010/wordprocessingGroup">
+                        <wpg:wgp>
+                          <wpg:cNvGrpSpPr>
+                            <a:grpSpLocks/>
+                          </wpg:cNvGrpSpPr>
+                          <wpg:grpSpPr>
+                            <a:xfrm>
+                              <a:off x="0" y="0"/>
+                              <a:ext cx="219075" cy="9719310"/>
+                              <a:chOff x="0" y="0"/>
+                              <a:chExt cx="228600" cy="9144000"/>
+                            </a:xfrm>
+                          </wpg:grpSpPr>
+                          <wps:wsp>
+                            <wps:cNvPr id="115" name="Rectángulo 115"/>
+                            <wps:cNvSpPr/>
+                            <wps:spPr>
+                              <a:xfrm>
+                                <a:off x="0" y="0"/>
+                                <a:ext cx="228600" cy="8782050"/>
+                              </a:xfrm>
+                              <a:prstGeom prst="rect">
+                                <a:avLst/>
+                              </a:prstGeom>
+                              <a:solidFill>
+                                <a:schemeClr val="accent2"/>
+                              </a:solidFill>
+                              <a:ln>
+                                <a:noFill/>
+                              </a:ln>
+                            </wps:spPr>
+                            <wps:style>
+                              <a:lnRef idx="2">
+                                <a:schemeClr val="accent1">
+                                  <a:shade val="50000"/>
+                                </a:schemeClr>
+                              </a:lnRef>
+                              <a:fillRef idx="1">
+                                <a:schemeClr val="accent1"/>
+                              </a:fillRef>
+                              <a:effectRef idx="0">
+                                <a:schemeClr val="accent1"/>
+                              </a:effectRef>
+                              <a:fontRef idx="minor">
+                                <a:schemeClr val="lt1"/>
+                              </a:fontRef>
+                            </wps:style>
+                            <wps:bodyPr rot="0" spcFirstLastPara="0" vertOverflow="overflow" horzOverflow="overflow" vert="horz" wrap="square" lIns="91440" tIns="45720" rIns="91440" bIns="45720" numCol="1" spcCol="0" rtlCol="0" fromWordArt="0" anchor="ctr" anchorCtr="0" forceAA="0" compatLnSpc="1">
+                              <a:prstTxWarp prst="textNoShape">
+                                <a:avLst/>
+                              </a:prstTxWarp>
+                              <a:noAutofit/>
+                            </wps:bodyPr>
+                          </wps:wsp>
+                          <wps:wsp>
+                            <wps:cNvPr id="116" name="Rectángulo 116"/>
+                            <wps:cNvSpPr>
+                              <a:spLocks noChangeAspect="1"/>
+                            </wps:cNvSpPr>
+                            <wps:spPr>
+                              <a:xfrm>
+                                <a:off x="0" y="8915400"/>
+                                <a:ext cx="228600" cy="228600"/>
+                              </a:xfrm>
+                              <a:prstGeom prst="rect">
+                                <a:avLst/>
+                              </a:prstGeom>
+                              <a:solidFill>
+                                <a:schemeClr val="accent1"/>
+                              </a:solidFill>
+                              <a:ln>
+                                <a:noFill/>
+                              </a:ln>
+                            </wps:spPr>
+                            <wps:style>
+                              <a:lnRef idx="2">
+                                <a:schemeClr val="accent1">
+                                  <a:shade val="50000"/>
+                                </a:schemeClr>
+                              </a:lnRef>
+                              <a:fillRef idx="1">
+                                <a:schemeClr val="accent1"/>
+                              </a:fillRef>
+                              <a:effectRef idx="0">
+                                <a:schemeClr val="accent1"/>
+                              </a:effectRef>
+                              <a:fontRef idx="minor">
+                                <a:schemeClr val="lt1"/>
+                              </a:fontRef>
+                            </wps:style>
+                            <wps:bodyPr rot="0" spcFirstLastPara="0" vertOverflow="overflow" horzOverflow="overflow" vert="horz" wrap="square" lIns="91440" tIns="45720" rIns="91440" bIns="45720" numCol="1" spcCol="0" rtlCol="0" fromWordArt="0" anchor="ctr" anchorCtr="0" forceAA="0" compatLnSpc="1">
+                              <a:prstTxWarp prst="textNoShape">
+                                <a:avLst/>
+                              </a:prstTxWarp>
+                              <a:noAutofit/>
+                            </wps:bodyPr>
+                          </wps:wsp>
+                        </wpg:wgp>
+                      </a:graphicData>
+                    </a:graphic>
+                    <wp14:sizeRelH relativeFrom="page">
+                      <wp14:pctWidth>2900</wp14:pctWidth>
+                    </wp14:sizeRelH>
+                    <wp14:sizeRelV relativeFrom="page">
+                      <wp14:pctHeight>90900</wp14:pctHeight>
+                    </wp14:sizeRelV>
+                  </wp:anchor>
+                </w:drawing>
+              </mc:Choice>
+              <mc:Fallback>
+                <w:pict>
+                  <v:group w14:anchorId="6863013C" id="Grupo 7" o:spid="_x0000_s1026" style="position:absolute;margin-left:0;margin-top:0;width:17.25pt;height:765.3pt;z-index:251659264;mso-width-percent:29;mso-height-percent:909;mso-left-percent:45;mso-position-horizontal-relative:page;mso-position-vertical:center;mso-position-vertical-relative:page;mso-width-percent:29;mso-height-percent:909;mso-left-percent:45" coordsize="2286,91440" o:gfxdata="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">
+                    <v:rect id="Rectángulo 115" o:spid="_x0000_s1027" style="position:absolute;width:2286;height:87820;visibility:visible;mso-wrap-style:square;v-text-anchor:middle" o:gfxdata="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" fillcolor="#ed7d31 [3205]" stroked="f" strokeweight="1pt"/>
+                    <v:rect id="Rectángulo 116" o:spid="_x0000_s1028" style="position:absolute;top:89154;width:2286;height:2286;visibility:visible;mso-wrap-style:square;v-text-anchor:middle" o:gfxdata="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" fillcolor="#4472c4 [3204]" stroked="f" strokeweight="1pt">
+                      <o:lock v:ext="edit" aspectratio="t"/>
+                    </v:rect>
+                    <w10:wrap anchorx="page" anchory="page"/>
+                  </v:group>
+                </w:pict>
+              </mc:Fallback>
+            </mc:AlternateContent>
           </w:r>
           <w:r>
             <w:rPr>
@@ -1363,6 +1994,629 @@
           <w:szCs w:val="24"/>
           <w:lang w:eastAsia="es-ES"/>
         </w:rPr>
+        <w:t>Se ha escrito el documento principal con Visual Studio Code siguiendo los requisitos para construir un ejemplo de XML basado en prensa real.</w:t>
+      </w:r>
+    </w:p>
+    <w:p>
+      <w:pPr>
+        <w:rPr>
+          <w:rFonts w:ascii="Arial" w:eastAsia="Times New Roman" w:hAnsi="Arial" w:cs="Arial"/>
+          <w:color w:val="333333"/>
+          <w:sz w:val="24"/>
+          <w:szCs w:val="24"/>
+          <w:lang w:eastAsia="es-ES"/>
+        </w:rPr>
+      </w:pPr>
+      <w:r>
+        <w:rPr>
+          <w:noProof/>
+        </w:rPr>
+        <w:drawing>
+          <wp:inline distT="0" distB="0" distL="0" distR="0" wp14:anchorId="467BA741" wp14:editId="10CC3B1D">
+            <wp:extent cx="2371725" cy="1924050"/>
+            <wp:effectExtent l="0" t="0" r="9525" b="0"/>
+            <wp:docPr id="1768815654" name="Imagen 1" descr="Imagen que contiene Interfaz de usuario gráfica&#10;&#10;Descripción generada automáticamente"/>
+            <wp:cNvGraphicFramePr>
+              <a:graphicFrameLocks xmlns:a="http://schemas.openxmlformats.org/drawingml/2006/main" noChangeAspect="1"/>
+            </wp:cNvGraphicFramePr>
+            <a:graphic xmlns:a="http://schemas.openxmlformats.org/drawingml/2006/main">
+              <a:graphicData uri="http://schemas.openxmlformats.org/drawingml/2006/picture">
+                <pic:pic xmlns:pic="http://schemas.openxmlformats.org/drawingml/2006/picture">
+                  <pic:nvPicPr>
+                    <pic:cNvPr id="1768815654" name="Imagen 1" descr="Imagen que contiene Interfaz de usuario gráfica&#10;&#10;Descripción generada automáticamente"/>
+                    <pic:cNvPicPr/>
+                  </pic:nvPicPr>
+                  <pic:blipFill>
+                    <a:blip r:embed="rId12"/>
+                    <a:stretch>
+                      <a:fillRect/>
+                    </a:stretch>
+                  </pic:blipFill>
+                  <pic:spPr>
+                    <a:xfrm>
+                      <a:off x="0" y="0"/>
+                      <a:ext cx="2371725" cy="1924050"/>
+                    </a:xfrm>
+                    <a:prstGeom prst="rect">
+                      <a:avLst/>
+                    </a:prstGeom>
+                  </pic:spPr>
+                </pic:pic>
+              </a:graphicData>
+            </a:graphic>
+          </wp:inline>
+        </w:drawing>
+      </w:r>
+    </w:p>
+    <w:p>
+      <w:pPr>
+        <w:rPr>
+          <w:rFonts w:ascii="Arial" w:eastAsia="Times New Roman" w:hAnsi="Arial" w:cs="Arial"/>
+          <w:color w:val="333333"/>
+          <w:sz w:val="24"/>
+          <w:szCs w:val="24"/>
+          <w:lang w:eastAsia="es-ES"/>
+        </w:rPr>
+      </w:pPr>
+      <w:r>
+        <w:rPr>
+          <w:noProof/>
+        </w:rPr>
+        <w:drawing>
+          <wp:inline distT="0" distB="0" distL="0" distR="0" wp14:anchorId="74148F62" wp14:editId="2DB39735">
+            <wp:extent cx="5400040" cy="3100070"/>
+            <wp:effectExtent l="0" t="0" r="0" b="0"/>
+            <wp:docPr id="975779719" name="Imagen 1" descr="Texto&#10;&#10;Descripción generada automáticamente"/>
+            <wp:cNvGraphicFramePr>
+              <a:graphicFrameLocks xmlns:a="http://schemas.openxmlformats.org/drawingml/2006/main" noChangeAspect="1"/>
+            </wp:cNvGraphicFramePr>
+            <a:graphic xmlns:a="http://schemas.openxmlformats.org/drawingml/2006/main">
+              <a:graphicData uri="http://schemas.openxmlformats.org/drawingml/2006/picture">
+                <pic:pic xmlns:pic="http://schemas.openxmlformats.org/drawingml/2006/picture">
+                  <pic:nvPicPr>
+                    <pic:cNvPr id="975779719" name="Imagen 1" descr="Texto&#10;&#10;Descripción generada automáticamente"/>
+                    <pic:cNvPicPr/>
+                  </pic:nvPicPr>
+                  <pic:blipFill>
+                    <a:blip r:embed="rId13"/>
+                    <a:stretch>
+                      <a:fillRect/>
+                    </a:stretch>
+                  </pic:blipFill>
+                  <pic:spPr>
+                    <a:xfrm>
+                      <a:off x="0" y="0"/>
+                      <a:ext cx="5400040" cy="3100070"/>
+                    </a:xfrm>
+                    <a:prstGeom prst="rect">
+                      <a:avLst/>
+                    </a:prstGeom>
+                  </pic:spPr>
+                </pic:pic>
+              </a:graphicData>
+            </a:graphic>
+          </wp:inline>
+        </w:drawing>
+      </w:r>
+    </w:p>
+    <w:p>
+      <w:pPr>
+        <w:rPr>
+          <w:rFonts w:ascii="Arial" w:eastAsia="Times New Roman" w:hAnsi="Arial" w:cs="Arial"/>
+          <w:color w:val="333333"/>
+          <w:sz w:val="24"/>
+          <w:szCs w:val="24"/>
+          <w:lang w:eastAsia="es-ES"/>
+        </w:rPr>
+      </w:pPr>
+      <w:r>
+        <w:rPr>
+          <w:noProof/>
+        </w:rPr>
+        <w:lastRenderedPageBreak/>
+        <w:drawing>
+          <wp:inline distT="0" distB="0" distL="0" distR="0" wp14:anchorId="0AD9088F" wp14:editId="6C721661">
+            <wp:extent cx="5400040" cy="3082925"/>
+            <wp:effectExtent l="0" t="0" r="0" b="0"/>
+            <wp:docPr id="185721607" name="Imagen 1" descr="Texto&#10;&#10;Descripción generada automáticamente"/>
+            <wp:cNvGraphicFramePr>
+              <a:graphicFrameLocks xmlns:a="http://schemas.openxmlformats.org/drawingml/2006/main" noChangeAspect="1"/>
+            </wp:cNvGraphicFramePr>
+            <a:graphic xmlns:a="http://schemas.openxmlformats.org/drawingml/2006/main">
+              <a:graphicData uri="http://schemas.openxmlformats.org/drawingml/2006/picture">
+                <pic:pic xmlns:pic="http://schemas.openxmlformats.org/drawingml/2006/picture">
+                  <pic:nvPicPr>
+                    <pic:cNvPr id="185721607" name="Imagen 1" descr="Texto&#10;&#10;Descripción generada automáticamente"/>
+                    <pic:cNvPicPr/>
+                  </pic:nvPicPr>
+                  <pic:blipFill>
+                    <a:blip r:embed="rId14"/>
+                    <a:stretch>
+                      <a:fillRect/>
+                    </a:stretch>
+                  </pic:blipFill>
+                  <pic:spPr>
+                    <a:xfrm>
+                      <a:off x="0" y="0"/>
+                      <a:ext cx="5400040" cy="3082925"/>
+                    </a:xfrm>
+                    <a:prstGeom prst="rect">
+                      <a:avLst/>
+                    </a:prstGeom>
+                  </pic:spPr>
+                </pic:pic>
+              </a:graphicData>
+            </a:graphic>
+          </wp:inline>
+        </w:drawing>
+      </w:r>
+    </w:p>
+    <w:p>
+      <w:pPr>
+        <w:rPr>
+          <w:rFonts w:ascii="Arial" w:eastAsia="Times New Roman" w:hAnsi="Arial" w:cs="Arial"/>
+          <w:color w:val="333333"/>
+          <w:sz w:val="24"/>
+          <w:szCs w:val="24"/>
+          <w:lang w:eastAsia="es-ES"/>
+        </w:rPr>
+      </w:pPr>
+      <w:r>
+        <w:rPr>
+          <w:noProof/>
+        </w:rPr>
+        <w:drawing>
+          <wp:inline distT="0" distB="0" distL="0" distR="0" wp14:anchorId="319D73DF" wp14:editId="4E720CF1">
+            <wp:extent cx="5400040" cy="5219700"/>
+            <wp:effectExtent l="0" t="0" r="0" b="0"/>
+            <wp:docPr id="1717326582" name="Imagen 1" descr="Texto&#10;&#10;Descripción generada automáticamente con confianza baja"/>
+            <wp:cNvGraphicFramePr>
+              <a:graphicFrameLocks xmlns:a="http://schemas.openxmlformats.org/drawingml/2006/main" noChangeAspect="1"/>
+            </wp:cNvGraphicFramePr>
+            <a:graphic xmlns:a="http://schemas.openxmlformats.org/drawingml/2006/main">
+              <a:graphicData uri="http://schemas.openxmlformats.org/drawingml/2006/picture">
+                <pic:pic xmlns:pic="http://schemas.openxmlformats.org/drawingml/2006/picture">
+                  <pic:nvPicPr>
+                    <pic:cNvPr id="1717326582" name="Imagen 1" descr="Texto&#10;&#10;Descripción generada automáticamente con confianza baja"/>
+                    <pic:cNvPicPr/>
+                  </pic:nvPicPr>
+                  <pic:blipFill>
+                    <a:blip r:embed="rId15"/>
+                    <a:stretch>
+                      <a:fillRect/>
+                    </a:stretch>
+                  </pic:blipFill>
+                  <pic:spPr>
+                    <a:xfrm>
+                      <a:off x="0" y="0"/>
+                      <a:ext cx="5400040" cy="5219700"/>
+                    </a:xfrm>
+                    <a:prstGeom prst="rect">
+                      <a:avLst/>
+                    </a:prstGeom>
+                  </pic:spPr>
+                </pic:pic>
+              </a:graphicData>
+            </a:graphic>
+          </wp:inline>
+        </w:drawing>
+      </w:r>
+    </w:p>
+    <w:p>
+      <w:pPr>
+        <w:rPr>
+          <w:rFonts w:ascii="Arial" w:eastAsia="Times New Roman" w:hAnsi="Arial" w:cs="Arial"/>
+          <w:color w:val="333333"/>
+          <w:sz w:val="24"/>
+          <w:szCs w:val="24"/>
+          <w:lang w:eastAsia="es-ES"/>
+        </w:rPr>
+      </w:pPr>
+    </w:p>
+    <w:p>
+      <w:pPr>
+        <w:rPr>
+          <w:rFonts w:ascii="Arial" w:eastAsia="Times New Roman" w:hAnsi="Arial" w:cs="Arial"/>
+          <w:color w:val="333333"/>
+          <w:sz w:val="24"/>
+          <w:szCs w:val="24"/>
+          <w:lang w:eastAsia="es-ES"/>
+        </w:rPr>
+      </w:pPr>
+      <w:r>
+        <w:rPr>
+          <w:rFonts w:ascii="Arial" w:eastAsia="Times New Roman" w:hAnsi="Arial" w:cs="Arial"/>
+          <w:color w:val="333333"/>
+          <w:sz w:val="24"/>
+          <w:szCs w:val="24"/>
+          <w:lang w:eastAsia="es-ES"/>
+        </w:rPr>
+        <w:lastRenderedPageBreak/>
+        <w:t>Seguidamente, se ha optado por definir el DTD interno en el mismo documento que el XML.</w:t>
+      </w:r>
+    </w:p>
+    <w:p>
+      <w:pPr>
+        <w:rPr>
+          <w:rFonts w:ascii="Arial" w:eastAsia="Times New Roman" w:hAnsi="Arial" w:cs="Arial"/>
+          <w:color w:val="333333"/>
+          <w:sz w:val="24"/>
+          <w:szCs w:val="24"/>
+          <w:lang w:eastAsia="es-ES"/>
+        </w:rPr>
+      </w:pPr>
+      <w:r>
+        <w:rPr>
+          <w:noProof/>
+        </w:rPr>
+        <w:drawing>
+          <wp:inline distT="0" distB="0" distL="0" distR="0" wp14:anchorId="33A190FD" wp14:editId="691A5000">
+            <wp:extent cx="3573780" cy="2376737"/>
+            <wp:effectExtent l="0" t="0" r="0" b="0"/>
+            <wp:docPr id="1343649797" name="Imagen 1" descr="Interfaz de usuario gráfica, Aplicación&#10;&#10;Descripción generada automáticamente con confianza media"/>
+            <wp:cNvGraphicFramePr>
+              <a:graphicFrameLocks xmlns:a="http://schemas.openxmlformats.org/drawingml/2006/main" noChangeAspect="1"/>
+            </wp:cNvGraphicFramePr>
+            <a:graphic xmlns:a="http://schemas.openxmlformats.org/drawingml/2006/main">
+              <a:graphicData uri="http://schemas.openxmlformats.org/drawingml/2006/picture">
+                <pic:pic xmlns:pic="http://schemas.openxmlformats.org/drawingml/2006/picture">
+                  <pic:nvPicPr>
+                    <pic:cNvPr id="1343649797" name="Imagen 1" descr="Interfaz de usuario gráfica, Aplicación&#10;&#10;Descripción generada automáticamente con confianza media"/>
+                    <pic:cNvPicPr/>
+                  </pic:nvPicPr>
+                  <pic:blipFill>
+                    <a:blip r:embed="rId16"/>
+                    <a:stretch>
+                      <a:fillRect/>
+                    </a:stretch>
+                  </pic:blipFill>
+                  <pic:spPr>
+                    <a:xfrm>
+                      <a:off x="0" y="0"/>
+                      <a:ext cx="3580533" cy="2381228"/>
+                    </a:xfrm>
+                    <a:prstGeom prst="rect">
+                      <a:avLst/>
+                    </a:prstGeom>
+                  </pic:spPr>
+                </pic:pic>
+              </a:graphicData>
+            </a:graphic>
+          </wp:inline>
+        </w:drawing>
+      </w:r>
+    </w:p>
+    <w:p>
+      <w:pPr>
+        <w:rPr>
+          <w:rFonts w:ascii="Arial" w:eastAsia="Times New Roman" w:hAnsi="Arial" w:cs="Arial"/>
+          <w:color w:val="333333"/>
+          <w:sz w:val="24"/>
+          <w:szCs w:val="24"/>
+          <w:lang w:eastAsia="es-ES"/>
+        </w:rPr>
+      </w:pPr>
+      <w:r>
+        <w:rPr>
+          <w:noProof/>
+        </w:rPr>
+        <w:drawing>
+          <wp:inline distT="0" distB="0" distL="0" distR="0" wp14:anchorId="70FA67E1" wp14:editId="32D49228">
+            <wp:extent cx="5400040" cy="5563870"/>
+            <wp:effectExtent l="0" t="0" r="0" b="0"/>
+            <wp:docPr id="267602511" name="Imagen 1" descr="Texto&#10;&#10;Descripción generada automáticamente"/>
+            <wp:cNvGraphicFramePr>
+              <a:graphicFrameLocks xmlns:a="http://schemas.openxmlformats.org/drawingml/2006/main" noChangeAspect="1"/>
+            </wp:cNvGraphicFramePr>
+            <a:graphic xmlns:a="http://schemas.openxmlformats.org/drawingml/2006/main">
+              <a:graphicData uri="http://schemas.openxmlformats.org/drawingml/2006/picture">
+                <pic:pic xmlns:pic="http://schemas.openxmlformats.org/drawingml/2006/picture">
+                  <pic:nvPicPr>
+                    <pic:cNvPr id="267602511" name="Imagen 1" descr="Texto&#10;&#10;Descripción generada automáticamente"/>
+                    <pic:cNvPicPr/>
+                  </pic:nvPicPr>
+                  <pic:blipFill>
+                    <a:blip r:embed="rId17"/>
+                    <a:stretch>
+                      <a:fillRect/>
+                    </a:stretch>
+                  </pic:blipFill>
+                  <pic:spPr>
+                    <a:xfrm>
+                      <a:off x="0" y="0"/>
+                      <a:ext cx="5400040" cy="5563870"/>
+                    </a:xfrm>
+                    <a:prstGeom prst="rect">
+                      <a:avLst/>
+                    </a:prstGeom>
+                  </pic:spPr>
+                </pic:pic>
+              </a:graphicData>
+            </a:graphic>
+          </wp:inline>
+        </w:drawing>
+      </w:r>
+    </w:p>
+    <w:p>
+      <w:pPr>
+        <w:rPr>
+          <w:rFonts w:ascii="Arial" w:eastAsia="Times New Roman" w:hAnsi="Arial" w:cs="Arial"/>
+          <w:color w:val="333333"/>
+          <w:sz w:val="24"/>
+          <w:szCs w:val="24"/>
+          <w:lang w:eastAsia="es-ES"/>
+        </w:rPr>
+      </w:pPr>
+      <w:r>
+        <w:rPr>
+          <w:noProof/>
+        </w:rPr>
+        <w:lastRenderedPageBreak/>
+        <w:drawing>
+          <wp:inline distT="0" distB="0" distL="0" distR="0" wp14:anchorId="29047F96" wp14:editId="080439CD">
+            <wp:extent cx="5400040" cy="4502150"/>
+            <wp:effectExtent l="0" t="0" r="0" b="0"/>
+            <wp:docPr id="457457801" name="Imagen 1" descr="Texto&#10;&#10;Descripción generada automáticamente"/>
+            <wp:cNvGraphicFramePr>
+              <a:graphicFrameLocks xmlns:a="http://schemas.openxmlformats.org/drawingml/2006/main" noChangeAspect="1"/>
+            </wp:cNvGraphicFramePr>
+            <a:graphic xmlns:a="http://schemas.openxmlformats.org/drawingml/2006/main">
+              <a:graphicData uri="http://schemas.openxmlformats.org/drawingml/2006/picture">
+                <pic:pic xmlns:pic="http://schemas.openxmlformats.org/drawingml/2006/picture">
+                  <pic:nvPicPr>
+                    <pic:cNvPr id="457457801" name="Imagen 1" descr="Texto&#10;&#10;Descripción generada automáticamente"/>
+                    <pic:cNvPicPr/>
+                  </pic:nvPicPr>
+                  <pic:blipFill>
+                    <a:blip r:embed="rId18"/>
+                    <a:stretch>
+                      <a:fillRect/>
+                    </a:stretch>
+                  </pic:blipFill>
+                  <pic:spPr>
+                    <a:xfrm>
+                      <a:off x="0" y="0"/>
+                      <a:ext cx="5400040" cy="4502150"/>
+                    </a:xfrm>
+                    <a:prstGeom prst="rect">
+                      <a:avLst/>
+                    </a:prstGeom>
+                  </pic:spPr>
+                </pic:pic>
+              </a:graphicData>
+            </a:graphic>
+          </wp:inline>
+        </w:drawing>
+      </w:r>
+    </w:p>
+    <w:p>
+      <w:pPr>
+        <w:rPr>
+          <w:rFonts w:ascii="Arial" w:eastAsia="Times New Roman" w:hAnsi="Arial" w:cs="Arial"/>
+          <w:color w:val="333333"/>
+          <w:sz w:val="24"/>
+          <w:szCs w:val="24"/>
+          <w:lang w:eastAsia="es-ES"/>
+        </w:rPr>
+      </w:pPr>
+    </w:p>
+    <w:p>
+      <w:pPr>
+        <w:rPr>
+          <w:rFonts w:ascii="Arial" w:eastAsia="Times New Roman" w:hAnsi="Arial" w:cs="Arial"/>
+          <w:color w:val="333333"/>
+          <w:sz w:val="24"/>
+          <w:szCs w:val="24"/>
+          <w:lang w:eastAsia="es-ES"/>
+        </w:rPr>
+      </w:pPr>
+      <w:r>
+        <w:rPr>
+          <w:rFonts w:ascii="Arial" w:eastAsia="Times New Roman" w:hAnsi="Arial" w:cs="Arial"/>
+          <w:color w:val="333333"/>
+          <w:sz w:val="24"/>
+          <w:szCs w:val="24"/>
+          <w:lang w:eastAsia="es-ES"/>
+        </w:rPr>
+        <w:t>Como herramienta externa para la validación, s</w:t>
+      </w:r>
+      <w:r>
+        <w:rPr>
+          <w:rFonts w:ascii="Arial" w:eastAsia="Times New Roman" w:hAnsi="Arial" w:cs="Arial"/>
+          <w:color w:val="333333"/>
+          <w:sz w:val="24"/>
+          <w:szCs w:val="24"/>
+          <w:lang w:eastAsia="es-ES"/>
+        </w:rPr>
+        <w:t xml:space="preserve">e ha optado por utilizar la aplicación Notepad++ </w:t>
+      </w:r>
+      <w:r>
+        <w:rPr>
+          <w:rFonts w:ascii="Arial" w:eastAsia="Times New Roman" w:hAnsi="Arial" w:cs="Arial"/>
+          <w:color w:val="333333"/>
+          <w:sz w:val="24"/>
+          <w:szCs w:val="24"/>
+          <w:lang w:eastAsia="es-ES"/>
+        </w:rPr>
+        <w:t xml:space="preserve">con el componente XML Tools. </w:t>
+      </w:r>
+    </w:p>
+    <w:p>
+      <w:pPr>
+        <w:rPr>
+          <w:rFonts w:ascii="Arial" w:eastAsia="Times New Roman" w:hAnsi="Arial" w:cs="Arial"/>
+          <w:color w:val="333333"/>
+          <w:sz w:val="24"/>
+          <w:szCs w:val="24"/>
+          <w:lang w:eastAsia="es-ES"/>
+        </w:rPr>
+      </w:pPr>
+      <w:r>
+        <w:rPr>
+          <w:noProof/>
+        </w:rPr>
+        <w:drawing>
+          <wp:inline distT="0" distB="0" distL="0" distR="0" wp14:anchorId="75715D9A" wp14:editId="064F2BB3">
+            <wp:extent cx="5400040" cy="1744345"/>
+            <wp:effectExtent l="0" t="0" r="0" b="0"/>
+            <wp:docPr id="401759355" name="Imagen 1" descr="Interfaz de usuario gráfica, Aplicación, Word&#10;&#10;Descripción generada automáticamente"/>
+            <wp:cNvGraphicFramePr>
+              <a:graphicFrameLocks xmlns:a="http://schemas.openxmlformats.org/drawingml/2006/main" noChangeAspect="1"/>
+            </wp:cNvGraphicFramePr>
+            <a:graphic xmlns:a="http://schemas.openxmlformats.org/drawingml/2006/main">
+              <a:graphicData uri="http://schemas.openxmlformats.org/drawingml/2006/picture">
+                <pic:pic xmlns:pic="http://schemas.openxmlformats.org/drawingml/2006/picture">
+                  <pic:nvPicPr>
+                    <pic:cNvPr id="401759355" name="Imagen 1" descr="Interfaz de usuario gráfica, Aplicación, Word&#10;&#10;Descripción generada automáticamente"/>
+                    <pic:cNvPicPr/>
+                  </pic:nvPicPr>
+                  <pic:blipFill>
+                    <a:blip r:embed="rId19"/>
+                    <a:stretch>
+                      <a:fillRect/>
+                    </a:stretch>
+                  </pic:blipFill>
+                  <pic:spPr>
+                    <a:xfrm>
+                      <a:off x="0" y="0"/>
+                      <a:ext cx="5400040" cy="1744345"/>
+                    </a:xfrm>
+                    <a:prstGeom prst="rect">
+                      <a:avLst/>
+                    </a:prstGeom>
+                  </pic:spPr>
+                </pic:pic>
+              </a:graphicData>
+            </a:graphic>
+          </wp:inline>
+        </w:drawing>
+      </w:r>
+    </w:p>
+    <w:p>
+      <w:pPr>
+        <w:rPr>
+          <w:rFonts w:ascii="Arial" w:eastAsia="Times New Roman" w:hAnsi="Arial" w:cs="Arial"/>
+          <w:color w:val="333333"/>
+          <w:sz w:val="24"/>
+          <w:szCs w:val="24"/>
+          <w:lang w:eastAsia="es-ES"/>
+        </w:rPr>
+      </w:pPr>
+      <w:r>
+        <w:rPr>
+          <w:noProof/>
+        </w:rPr>
+        <w:lastRenderedPageBreak/>
+        <w:drawing>
+          <wp:inline distT="0" distB="0" distL="0" distR="0" wp14:anchorId="0CC0B800" wp14:editId="610909CB">
+            <wp:extent cx="5400040" cy="2912745"/>
+            <wp:effectExtent l="0" t="0" r="0" b="0"/>
+            <wp:docPr id="88056150" name="Imagen 1" descr="Interfaz de usuario gráfica, Texto, Aplicación, Correo electrónico&#10;&#10;Descripción generada automáticamente"/>
+            <wp:cNvGraphicFramePr>
+              <a:graphicFrameLocks xmlns:a="http://schemas.openxmlformats.org/drawingml/2006/main" noChangeAspect="1"/>
+            </wp:cNvGraphicFramePr>
+            <a:graphic xmlns:a="http://schemas.openxmlformats.org/drawingml/2006/main">
+              <a:graphicData uri="http://schemas.openxmlformats.org/drawingml/2006/picture">
+                <pic:pic xmlns:pic="http://schemas.openxmlformats.org/drawingml/2006/picture">
+                  <pic:nvPicPr>
+                    <pic:cNvPr id="88056150" name="Imagen 1" descr="Interfaz de usuario gráfica, Texto, Aplicación, Correo electrónico&#10;&#10;Descripción generada automáticamente"/>
+                    <pic:cNvPicPr/>
+                  </pic:nvPicPr>
+                  <pic:blipFill>
+                    <a:blip r:embed="rId20"/>
+                    <a:stretch>
+                      <a:fillRect/>
+                    </a:stretch>
+                  </pic:blipFill>
+                  <pic:spPr>
+                    <a:xfrm>
+                      <a:off x="0" y="0"/>
+                      <a:ext cx="5400040" cy="2912745"/>
+                    </a:xfrm>
+                    <a:prstGeom prst="rect">
+                      <a:avLst/>
+                    </a:prstGeom>
+                  </pic:spPr>
+                </pic:pic>
+              </a:graphicData>
+            </a:graphic>
+          </wp:inline>
+        </w:drawing>
+      </w:r>
+    </w:p>
+    <w:p>
+      <w:pPr>
+        <w:rPr>
+          <w:rFonts w:ascii="Arial" w:eastAsia="Times New Roman" w:hAnsi="Arial" w:cs="Arial"/>
+          <w:color w:val="333333"/>
+          <w:sz w:val="24"/>
+          <w:szCs w:val="24"/>
+          <w:lang w:eastAsia="es-ES"/>
+        </w:rPr>
+      </w:pPr>
+    </w:p>
+    <w:p>
+      <w:pPr>
+        <w:rPr>
+          <w:rFonts w:ascii="Arial" w:eastAsia="Times New Roman" w:hAnsi="Arial" w:cs="Arial"/>
+          <w:color w:val="333333"/>
+          <w:sz w:val="24"/>
+          <w:szCs w:val="24"/>
+          <w:lang w:eastAsia="es-ES"/>
+        </w:rPr>
+      </w:pPr>
+    </w:p>
+    <w:p>
+      <w:pPr>
+        <w:rPr>
+          <w:rFonts w:ascii="Arial" w:eastAsia="Times New Roman" w:hAnsi="Arial" w:cs="Arial"/>
+          <w:color w:val="333333"/>
+          <w:sz w:val="24"/>
+          <w:szCs w:val="24"/>
+          <w:lang w:eastAsia="es-ES"/>
+        </w:rPr>
+      </w:pPr>
+    </w:p>
+    <w:p>
+      <w:pPr>
+        <w:rPr>
+          <w:rFonts w:ascii="Arial" w:eastAsia="Times New Roman" w:hAnsi="Arial" w:cs="Arial"/>
+          <w:color w:val="333333"/>
+          <w:sz w:val="24"/>
+          <w:szCs w:val="24"/>
+          <w:lang w:eastAsia="es-ES"/>
+        </w:rPr>
+      </w:pPr>
+    </w:p>
+    <w:p>
+      <w:pPr>
+        <w:rPr>
+          <w:rFonts w:ascii="Arial" w:eastAsia="Times New Roman" w:hAnsi="Arial" w:cs="Arial"/>
+          <w:color w:val="333333"/>
+          <w:sz w:val="24"/>
+          <w:szCs w:val="24"/>
+          <w:lang w:eastAsia="es-ES"/>
+        </w:rPr>
+      </w:pPr>
+    </w:p>
+    <w:p>
+      <w:pPr>
+        <w:rPr>
+          <w:rFonts w:ascii="Arial" w:eastAsia="Times New Roman" w:hAnsi="Arial" w:cs="Arial"/>
+          <w:color w:val="333333"/>
+          <w:sz w:val="24"/>
+          <w:szCs w:val="24"/>
+          <w:lang w:eastAsia="es-ES"/>
+        </w:rPr>
+      </w:pPr>
+      <w:r>
+        <w:rPr>
+          <w:rFonts w:ascii="Arial" w:eastAsia="Times New Roman" w:hAnsi="Arial" w:cs="Arial"/>
+          <w:color w:val="333333"/>
+          <w:sz w:val="24"/>
+          <w:szCs w:val="24"/>
+          <w:lang w:eastAsia="es-ES"/>
+        </w:rPr>
         <w:br w:type="page"/>
       </w:r>
     </w:p>
@@ -1550,7 +2804,7 @@
           <w:lang w:eastAsia="es-ES"/>
         </w:rPr>
         <w:drawing>
-          <wp:inline distT="0" distB="0" distL="0" distR="0">
+          <wp:inline distT="0" distB="0" distL="0" distR="0" wp14:anchorId="203ED6AD">
             <wp:extent cx="5391150" cy="1134110"/>
             <wp:effectExtent l="19050" t="0" r="0" b="0"/>
             <wp:docPr id="6" name="Imagen 6" descr="C:\Users\gabip\AppData\Local\Microsoft\Windows\INetCache\Content.Word\Captura de pantalla (349).png"/>
@@ -1567,7 +2821,7 @@
                     </pic:cNvPicPr>
                   </pic:nvPicPr>
                   <pic:blipFill>
-                    <a:blip r:embed="rId12" cstate="print"/>
+                    <a:blip r:embed="rId21" cstate="print"/>
                     <a:srcRect/>
                     <a:stretch>
                       <a:fillRect/>
@@ -1647,30 +2901,54 @@
           <w:szCs w:val="24"/>
           <w:lang w:eastAsia="es-ES"/>
         </w:rPr>
-        <w:pict>
-          <v:shapetype id="_x0000_t75" coordsize="21600,21600" o:spt="75" o:preferrelative="t" path="m@4@5l@4@11@9@11@9@5xe" filled="f" stroked="f">
-            <v:stroke joinstyle="miter"/>
-            <v:formulas>
-              <v:f eqn="if lineDrawn pixelLineWidth 0"/>
-              <v:f eqn="sum @0 1 0"/>
-              <v:f eqn="sum 0 0 @1"/>
-              <v:f eqn="prod @2 1 2"/>
-              <v:f eqn="prod @3 21600 pixelWidth"/>
-              <v:f eqn="prod @3 21600 pixelHeight"/>
-              <v:f eqn="sum @0 0 1"/>
-              <v:f eqn="prod @6 1 2"/>
-              <v:f eqn="prod @7 21600 pixelWidth"/>
-              <v:f eqn="sum @8 21600 0"/>
-              <v:f eqn="prod @7 21600 pixelHeight"/>
-              <v:f eqn="sum @10 21600 0"/>
-            </v:formulas>
-            <v:path o:extrusionok="f" gradientshapeok="t" o:connecttype="rect"/>
-            <o:lock v:ext="edit" aspectratio="t"/>
-          </v:shapetype>
-          <v:shape id="_x0000_i1025" type="#_x0000_t75" style="width:424.8pt;height:146.9pt">
-            <v:imagedata r:id="rId13" o:title="Captura de pantalla (350)"/>
-          </v:shape>
-        </w:pict>
+        <w:drawing>
+          <wp:inline distT="0" distB="0" distL="0" distR="0" wp14:anchorId="25BE5CFA" wp14:editId="56FAD4F0">
+            <wp:extent cx="5394960" cy="1866900"/>
+            <wp:effectExtent l="0" t="0" r="0" b="0"/>
+            <wp:docPr id="603336052" name="Imagen 1"/>
+            <wp:cNvGraphicFramePr>
+              <a:graphicFrameLocks xmlns:a="http://schemas.openxmlformats.org/drawingml/2006/main" noChangeAspect="1"/>
+            </wp:cNvGraphicFramePr>
+            <a:graphic xmlns:a="http://schemas.openxmlformats.org/drawingml/2006/main">
+              <a:graphicData uri="http://schemas.openxmlformats.org/drawingml/2006/picture">
+                <pic:pic xmlns:pic="http://schemas.openxmlformats.org/drawingml/2006/picture">
+                  <pic:nvPicPr>
+                    <pic:cNvPr id="0" name="Picture 1"/>
+                    <pic:cNvPicPr>
+                      <a:picLocks noChangeAspect="1" noChangeArrowheads="1"/>
+                    </pic:cNvPicPr>
+                  </pic:nvPicPr>
+                  <pic:blipFill>
+                    <a:blip r:embed="rId22" cstate="print">
+                      <a:extLst>
+                        <a:ext uri="{28A0092B-C50C-407E-A947-70E740481C1C}">
+                          <a14:useLocalDpi xmlns:a14="http://schemas.microsoft.com/office/drawing/2010/main" val="0"/>
+                        </a:ext>
+                      </a:extLst>
+                    </a:blip>
+                    <a:srcRect/>
+                    <a:stretch>
+                      <a:fillRect/>
+                    </a:stretch>
+                  </pic:blipFill>
+                  <pic:spPr bwMode="auto">
+                    <a:xfrm>
+                      <a:off x="0" y="0"/>
+                      <a:ext cx="5394960" cy="1866900"/>
+                    </a:xfrm>
+                    <a:prstGeom prst="rect">
+                      <a:avLst/>
+                    </a:prstGeom>
+                    <a:noFill/>
+                    <a:ln>
+                      <a:noFill/>
+                    </a:ln>
+                  </pic:spPr>
+                </pic:pic>
+              </a:graphicData>
+            </a:graphic>
+          </wp:inline>
+        </w:drawing>
       </w:r>
     </w:p>
     <w:p>
@@ -1800,7 +3078,7 @@
           <w:lang w:eastAsia="es-ES"/>
         </w:rPr>
         <w:drawing>
-          <wp:inline distT="0" distB="0" distL="0" distR="0">
+          <wp:inline distT="0" distB="0" distL="0" distR="0" wp14:anchorId="1301AA28">
             <wp:extent cx="2514015" cy="2862468"/>
             <wp:effectExtent l="19050" t="0" r="585" b="0"/>
             <wp:docPr id="1" name="Imagen 26" descr="C:\Users\gabip\AppData\Local\Microsoft\Windows\INetCache\Content.Word\Captura de pantalla (340).png"/>
@@ -1817,7 +3095,7 @@
                     </pic:cNvPicPr>
                   </pic:nvPicPr>
                   <pic:blipFill>
-                    <a:blip r:embed="rId14" cstate="print"/>
+                    <a:blip r:embed="rId23" cstate="print"/>
                     <a:srcRect/>
                     <a:stretch>
                       <a:fillRect/>
@@ -1855,7 +3133,7 @@
           <w:lang w:eastAsia="es-ES"/>
         </w:rPr>
         <w:drawing>
-          <wp:inline distT="0" distB="0" distL="0" distR="0">
+          <wp:inline distT="0" distB="0" distL="0" distR="0" wp14:anchorId="41E97103">
             <wp:extent cx="2405939" cy="2864721"/>
             <wp:effectExtent l="19050" t="0" r="0" b="0"/>
             <wp:docPr id="28" name="Imagen 28" descr="C:\Users\gabip\AppData\Local\Microsoft\Windows\INetCache\Content.Word\Captura de pantalla (341).png"/>
@@ -1872,7 +3150,7 @@
                     </pic:cNvPicPr>
                   </pic:nvPicPr>
                   <pic:blipFill>
-                    <a:blip r:embed="rId15" cstate="print"/>
+                    <a:blip r:embed="rId24" cstate="print"/>
                     <a:srcRect/>
                     <a:stretch>
                       <a:fillRect/>
@@ -1936,16 +3214,60 @@
       <w:r>
         <w:rPr>
           <w:rFonts w:ascii="Arial" w:eastAsia="Times New Roman" w:hAnsi="Arial" w:cs="Arial"/>
-          <w:color w:val="333333"/>
-          <w:sz w:val="24"/>
-          <w:szCs w:val="24"/>
-          <w:lang w:eastAsia="es-ES"/>
-        </w:rPr>
-        <w:pict>
-          <v:shape id="_x0000_i1026" type="#_x0000_t75" style="width:193.55pt;height:231.85pt">
-            <v:imagedata r:id="rId16" o:title="Captura de pantalla (342)"/>
-          </v:shape>
-        </w:pict>
+          <w:noProof/>
+          <w:color w:val="333333"/>
+          <w:sz w:val="24"/>
+          <w:szCs w:val="24"/>
+          <w:lang w:eastAsia="es-ES"/>
+        </w:rPr>
+        <w:drawing>
+          <wp:inline distT="0" distB="0" distL="0" distR="0" wp14:anchorId="33A14793" wp14:editId="5B79C667">
+            <wp:extent cx="2453640" cy="2941320"/>
+            <wp:effectExtent l="0" t="0" r="0" b="0"/>
+            <wp:docPr id="2" name="Imagen 6"/>
+            <wp:cNvGraphicFramePr>
+              <a:graphicFrameLocks xmlns:a="http://schemas.openxmlformats.org/drawingml/2006/main" noChangeAspect="1"/>
+            </wp:cNvGraphicFramePr>
+            <a:graphic xmlns:a="http://schemas.openxmlformats.org/drawingml/2006/main">
+              <a:graphicData uri="http://schemas.openxmlformats.org/drawingml/2006/picture">
+                <pic:pic xmlns:pic="http://schemas.openxmlformats.org/drawingml/2006/picture">
+                  <pic:nvPicPr>
+                    <pic:cNvPr id="0" name="Picture 2"/>
+                    <pic:cNvPicPr>
+                      <a:picLocks noChangeAspect="1" noChangeArrowheads="1"/>
+                    </pic:cNvPicPr>
+                  </pic:nvPicPr>
+                  <pic:blipFill>
+                    <a:blip r:embed="rId25" cstate="print">
+                      <a:extLst>
+                        <a:ext uri="{28A0092B-C50C-407E-A947-70E740481C1C}">
+                          <a14:useLocalDpi xmlns:a14="http://schemas.microsoft.com/office/drawing/2010/main" val="0"/>
+                        </a:ext>
+                      </a:extLst>
+                    </a:blip>
+                    <a:srcRect/>
+                    <a:stretch>
+                      <a:fillRect/>
+                    </a:stretch>
+                  </pic:blipFill>
+                  <pic:spPr bwMode="auto">
+                    <a:xfrm>
+                      <a:off x="0" y="0"/>
+                      <a:ext cx="2453640" cy="2941320"/>
+                    </a:xfrm>
+                    <a:prstGeom prst="rect">
+                      <a:avLst/>
+                    </a:prstGeom>
+                    <a:noFill/>
+                    <a:ln>
+                      <a:noFill/>
+                    </a:ln>
+                  </pic:spPr>
+                </pic:pic>
+              </a:graphicData>
+            </a:graphic>
+          </wp:inline>
+        </w:drawing>
       </w:r>
     </w:p>
     <w:p>
@@ -1994,203 +3316,6 @@
           <w:lang w:eastAsia="es-ES"/>
         </w:rPr>
       </w:pPr>
-      <w:r>
-        <w:rPr>
-          <w:rFonts w:ascii="Arial" w:eastAsia="Times New Roman" w:hAnsi="Arial" w:cs="Arial"/>
-          <w:color w:val="333333"/>
-          <w:sz w:val="24"/>
-          <w:szCs w:val="24"/>
-          <w:lang w:eastAsia="es-ES"/>
-        </w:rPr>
-        <w:lastRenderedPageBreak/>
-        <w:t>Documento XML y XSD:</w:t>
-      </w:r>
-    </w:p>
-    <w:p>
-      <w:pPr>
-        <w:rPr>
-          <w:rFonts w:ascii="Arial" w:eastAsia="Times New Roman" w:hAnsi="Arial" w:cs="Arial"/>
-          <w:color w:val="333333"/>
-          <w:sz w:val="24"/>
-          <w:szCs w:val="24"/>
-          <w:lang w:eastAsia="es-ES"/>
-        </w:rPr>
-      </w:pPr>
-      <w:r>
-        <w:rPr>
-          <w:rFonts w:ascii="Arial" w:eastAsia="Times New Roman" w:hAnsi="Arial" w:cs="Arial"/>
-          <w:color w:val="333333"/>
-          <w:sz w:val="24"/>
-          <w:szCs w:val="24"/>
-          <w:lang w:eastAsia="es-ES"/>
-        </w:rPr>
-        <w:t>En este caso el documento XML debe ser validado con XSD, esta forma es un poco más compleja pero también nos da más referencias y posibilidades. A continuación en la imagen se podrá ver la sintaxis para enlazar el XSD en el documento XML.</w:t>
-      </w:r>
-    </w:p>
-    <w:p>
-      <w:pPr>
-        <w:rPr>
-          <w:rFonts w:ascii="Arial" w:eastAsia="Times New Roman" w:hAnsi="Arial" w:cs="Arial"/>
-          <w:color w:val="333333"/>
-          <w:sz w:val="24"/>
-          <w:szCs w:val="24"/>
-          <w:lang w:eastAsia="es-ES"/>
-        </w:rPr>
-      </w:pPr>
-      <w:r>
-        <w:rPr>
-          <w:rFonts w:ascii="Arial" w:eastAsia="Times New Roman" w:hAnsi="Arial" w:cs="Arial"/>
-          <w:color w:val="333333"/>
-          <w:sz w:val="24"/>
-          <w:szCs w:val="24"/>
-          <w:lang w:eastAsia="es-ES"/>
-        </w:rPr>
-        <w:pict>
-          <v:shape id="_x0000_i1027" type="#_x0000_t75" style="width:424.8pt;height:82.95pt">
-            <v:imagedata r:id="rId17" o:title="Captura de pantalla (351)"/>
-          </v:shape>
-        </w:pict>
-      </w:r>
-    </w:p>
-    <w:p>
-      <w:pPr>
-        <w:rPr>
-          <w:rFonts w:ascii="Arial" w:eastAsia="Times New Roman" w:hAnsi="Arial" w:cs="Arial"/>
-          <w:color w:val="333333"/>
-          <w:sz w:val="24"/>
-          <w:szCs w:val="24"/>
-          <w:lang w:eastAsia="es-ES"/>
-        </w:rPr>
-      </w:pPr>
-      <w:r>
-        <w:rPr>
-          <w:rFonts w:ascii="Arial" w:eastAsia="Times New Roman" w:hAnsi="Arial" w:cs="Arial"/>
-          <w:color w:val="333333"/>
-          <w:sz w:val="24"/>
-          <w:szCs w:val="24"/>
-          <w:lang w:eastAsia="es-ES"/>
-        </w:rPr>
-        <w:t>Un ejemplo de la estructura del XSD utilizada para la validación sería el siguiente:</w:t>
-      </w:r>
-    </w:p>
-    <w:p>
-      <w:pPr>
-        <w:rPr>
-          <w:rFonts w:ascii="Arial" w:eastAsia="Times New Roman" w:hAnsi="Arial" w:cs="Arial"/>
-          <w:color w:val="333333"/>
-          <w:sz w:val="24"/>
-          <w:szCs w:val="24"/>
-          <w:lang w:eastAsia="es-ES"/>
-        </w:rPr>
-      </w:pPr>
-      <w:r>
-        <w:rPr>
-          <w:rFonts w:ascii="Arial" w:eastAsia="Times New Roman" w:hAnsi="Arial" w:cs="Arial"/>
-          <w:color w:val="333333"/>
-          <w:sz w:val="24"/>
-          <w:szCs w:val="24"/>
-          <w:lang w:eastAsia="es-ES"/>
-        </w:rPr>
-        <w:pict>
-          <v:shape id="_x0000_i1028" type="#_x0000_t75" style="width:424.8pt;height:167.6pt">
-            <v:imagedata r:id="rId18" o:title="Captura de pantalla (352)"/>
-          </v:shape>
-        </w:pict>
-      </w:r>
-    </w:p>
-    <w:p>
-      <w:pPr>
-        <w:rPr>
-          <w:rFonts w:ascii="Arial" w:eastAsia="Times New Roman" w:hAnsi="Arial" w:cs="Arial"/>
-          <w:color w:val="333333"/>
-          <w:sz w:val="24"/>
-          <w:szCs w:val="24"/>
-          <w:lang w:eastAsia="es-ES"/>
-        </w:rPr>
-      </w:pPr>
-      <w:r>
-        <w:rPr>
-          <w:rFonts w:ascii="Arial" w:eastAsia="Times New Roman" w:hAnsi="Arial" w:cs="Arial"/>
-          <w:color w:val="333333"/>
-          <w:sz w:val="24"/>
-          <w:szCs w:val="24"/>
-          <w:lang w:eastAsia="es-ES"/>
-        </w:rPr>
-        <w:t xml:space="preserve">Al igual que con DTD hemos decidido validar el documento con la misma </w:t>
-      </w:r>
-      <w:r>
-        <w:rPr>
-          <w:rFonts w:ascii="Arial" w:eastAsia="Times New Roman" w:hAnsi="Arial" w:cs="Arial"/>
-          <w:color w:val="333333"/>
-          <w:sz w:val="24"/>
-          <w:szCs w:val="24"/>
-          <w:lang w:eastAsia="es-ES"/>
-        </w:rPr>
-        <w:t>herramienta externa y este ha sido el resultado, ningún error.</w:t>
-      </w:r>
-    </w:p>
-    <w:p>
-      <w:pPr>
-        <w:rPr>
-          <w:rFonts w:ascii="Arial" w:eastAsia="Times New Roman" w:hAnsi="Arial" w:cs="Arial"/>
-          <w:color w:val="333333"/>
-          <w:sz w:val="24"/>
-          <w:szCs w:val="24"/>
-          <w:lang w:eastAsia="es-ES"/>
-        </w:rPr>
-      </w:pPr>
-      <w:r>
-        <w:rPr>
-          <w:rFonts w:ascii="Arial" w:eastAsia="Times New Roman" w:hAnsi="Arial" w:cs="Arial"/>
-          <w:color w:val="333333"/>
-          <w:sz w:val="24"/>
-          <w:szCs w:val="24"/>
-          <w:lang w:eastAsia="es-ES"/>
-        </w:rPr>
-        <w:pict>
-          <v:shape id="_x0000_i1029" type="#_x0000_t75" style="width:144.85pt;height:204.2pt">
-            <v:imagedata r:id="rId19" o:title="Captura de pantalla (345)"/>
-          </v:shape>
-        </w:pict>
-      </w:r>
-      <w:r>
-        <w:rPr>
-          <w:rFonts w:ascii="Arial" w:eastAsia="Times New Roman" w:hAnsi="Arial" w:cs="Arial"/>
-          <w:color w:val="333333"/>
-          <w:sz w:val="24"/>
-          <w:szCs w:val="24"/>
-          <w:lang w:eastAsia="es-ES"/>
-        </w:rPr>
-        <w:pict>
-          <v:shape id="_x0000_i1030" type="#_x0000_t75" style="width:141.4pt;height:203.9pt">
-            <v:imagedata r:id="rId20" o:title="Captura de pantalla (346)"/>
-          </v:shape>
-        </w:pict>
-      </w:r>
-      <w:r>
-        <w:rPr>
-          <w:rFonts w:ascii="Arial" w:eastAsia="Times New Roman" w:hAnsi="Arial" w:cs="Arial"/>
-          <w:color w:val="333333"/>
-          <w:sz w:val="24"/>
-          <w:szCs w:val="24"/>
-          <w:lang w:eastAsia="es-ES"/>
-        </w:rPr>
-        <w:t xml:space="preserve"> </w:t>
-      </w:r>
-      <w:r>
-        <w:rPr>
-          <w:rFonts w:ascii="Arial" w:eastAsia="Times New Roman" w:hAnsi="Arial" w:cs="Arial"/>
-          <w:color w:val="333333"/>
-          <w:sz w:val="24"/>
-          <w:szCs w:val="24"/>
-          <w:lang w:eastAsia="es-ES"/>
-        </w:rPr>
-        <w:pict>
-          <v:shape id="_x0000_i1031" type="#_x0000_t75" style="width:135.35pt;height:120.4pt">
-            <v:imagedata r:id="rId21" o:title="Captura de pantalla (344)"/>
-          </v:shape>
-        </w:pict>
-      </w:r>
     </w:p>
     <w:p>
       <w:pPr>
@@ -2455,7 +3580,7 @@
           <w:lang w:eastAsia="es-ES"/>
         </w:rPr>
       </w:pPr>
-      <w:hyperlink r:id="rId22" w:tgtFrame="_blank" w:history="1">
+      <w:hyperlink r:id="rId26" w:tgtFrame="_blank" w:history="1">
         <w:r>
           <w:rPr>
             <w:rFonts w:ascii="Arial" w:eastAsia="Times New Roman" w:hAnsi="Arial" w:cs="Arial"/>
@@ -2499,7 +3624,7 @@
           <w:lang w:eastAsia="es-ES"/>
         </w:rPr>
       </w:pPr>
-      <w:hyperlink r:id="rId23" w:tgtFrame="_blank" w:history="1">
+      <w:hyperlink r:id="rId27" w:tgtFrame="_blank" w:history="1">
         <w:r>
           <w:rPr>
             <w:rFonts w:ascii="Arial" w:eastAsia="Times New Roman" w:hAnsi="Arial" w:cs="Arial"/>
@@ -2567,7 +3692,7 @@
           <w:lang w:eastAsia="es-ES"/>
         </w:rPr>
       </w:pPr>
-      <w:hyperlink r:id="rId24" w:tgtFrame="_blank" w:history="1">
+      <w:hyperlink r:id="rId28" w:tgtFrame="_blank" w:history="1">
         <w:r>
           <w:rPr>
             <w:rFonts w:ascii="Arial" w:eastAsia="Times New Roman" w:hAnsi="Arial" w:cs="Arial"/>
@@ -2611,7 +3736,7 @@
           <w:lang w:eastAsia="es-ES"/>
         </w:rPr>
       </w:pPr>
-      <w:hyperlink r:id="rId25" w:tgtFrame="_blank" w:history="1">
+      <w:hyperlink r:id="rId29" w:tgtFrame="_blank" w:history="1">
         <w:r>
           <w:rPr>
             <w:rFonts w:ascii="Arial" w:eastAsia="Times New Roman" w:hAnsi="Arial" w:cs="Arial"/>
@@ -2754,7 +3879,6 @@
           <w:szCs w:val="24"/>
           <w:lang w:eastAsia="es-ES"/>
         </w:rPr>
-        <w:lastRenderedPageBreak/>
         <w:t>Para la actividad se recomienda que todos los integrantes aporten una posible solución y luego elijan cual será la solución final mediante consenso.</w:t>
       </w:r>
     </w:p>
@@ -2781,6 +3905,7 @@
           <w:szCs w:val="24"/>
           <w:lang w:eastAsia="es-ES"/>
         </w:rPr>
+        <w:lastRenderedPageBreak/>
         <w:t>Se recomienda el uso de GITHUB para realizar el trabajo </w:t>
       </w:r>
       <w:r>
@@ -2893,6 +4018,504 @@
           <w:szCs w:val="24"/>
           <w:lang w:eastAsia="es-ES"/>
         </w:rPr>
+        <w:t>Para la validación por XSD se ha seguido utilizando la aplicación Notepad++. En este caso, se ha creado un documento Biblioteca.xml sin la parte de DTD anterior y un documento Validación.xsd a parte con la definición de estructura para este apartado.</w:t>
+      </w:r>
+    </w:p>
+    <w:p>
+      <w:pPr>
+        <w:rPr>
+          <w:rFonts w:ascii="Arial" w:eastAsia="Times New Roman" w:hAnsi="Arial" w:cs="Arial"/>
+          <w:color w:val="333333"/>
+          <w:sz w:val="24"/>
+          <w:szCs w:val="24"/>
+          <w:lang w:eastAsia="es-ES"/>
+        </w:rPr>
+      </w:pPr>
+      <w:r>
+        <w:rPr>
+          <w:noProof/>
+        </w:rPr>
+        <w:drawing>
+          <wp:inline distT="0" distB="0" distL="0" distR="0" wp14:anchorId="185BDBFB" wp14:editId="73DC00B4">
+            <wp:extent cx="5400040" cy="2427605"/>
+            <wp:effectExtent l="0" t="0" r="0" b="0"/>
+            <wp:docPr id="1821001431" name="Imagen 1" descr="Texto&#10;&#10;Descripción generada automáticamente con confianza media"/>
+            <wp:cNvGraphicFramePr>
+              <a:graphicFrameLocks xmlns:a="http://schemas.openxmlformats.org/drawingml/2006/main" noChangeAspect="1"/>
+            </wp:cNvGraphicFramePr>
+            <a:graphic xmlns:a="http://schemas.openxmlformats.org/drawingml/2006/main">
+              <a:graphicData uri="http://schemas.openxmlformats.org/drawingml/2006/picture">
+                <pic:pic xmlns:pic="http://schemas.openxmlformats.org/drawingml/2006/picture">
+                  <pic:nvPicPr>
+                    <pic:cNvPr id="1821001431" name="Imagen 1" descr="Texto&#10;&#10;Descripción generada automáticamente con confianza media"/>
+                    <pic:cNvPicPr/>
+                  </pic:nvPicPr>
+                  <pic:blipFill>
+                    <a:blip r:embed="rId30"/>
+                    <a:stretch>
+                      <a:fillRect/>
+                    </a:stretch>
+                  </pic:blipFill>
+                  <pic:spPr>
+                    <a:xfrm>
+                      <a:off x="0" y="0"/>
+                      <a:ext cx="5400040" cy="2427605"/>
+                    </a:xfrm>
+                    <a:prstGeom prst="rect">
+                      <a:avLst/>
+                    </a:prstGeom>
+                  </pic:spPr>
+                </pic:pic>
+              </a:graphicData>
+            </a:graphic>
+          </wp:inline>
+        </w:drawing>
+      </w:r>
+    </w:p>
+    <w:p>
+      <w:pPr>
+        <w:rPr>
+          <w:rFonts w:ascii="Arial" w:eastAsia="Times New Roman" w:hAnsi="Arial" w:cs="Arial"/>
+          <w:color w:val="333333"/>
+          <w:sz w:val="24"/>
+          <w:szCs w:val="24"/>
+          <w:lang w:eastAsia="es-ES"/>
+        </w:rPr>
+      </w:pPr>
+      <w:r>
+        <w:rPr>
+          <w:noProof/>
+        </w:rPr>
+        <w:lastRenderedPageBreak/>
+        <w:drawing>
+          <wp:inline distT="0" distB="0" distL="0" distR="0" wp14:anchorId="54536C9B" wp14:editId="2CEBAE78">
+            <wp:extent cx="5400040" cy="5174615"/>
+            <wp:effectExtent l="0" t="0" r="0" b="0"/>
+            <wp:docPr id="599215886" name="Imagen 1" descr="Escala de tiempo&#10;&#10;Descripción generada automáticamente"/>
+            <wp:cNvGraphicFramePr>
+              <a:graphicFrameLocks xmlns:a="http://schemas.openxmlformats.org/drawingml/2006/main" noChangeAspect="1"/>
+            </wp:cNvGraphicFramePr>
+            <a:graphic xmlns:a="http://schemas.openxmlformats.org/drawingml/2006/main">
+              <a:graphicData uri="http://schemas.openxmlformats.org/drawingml/2006/picture">
+                <pic:pic xmlns:pic="http://schemas.openxmlformats.org/drawingml/2006/picture">
+                  <pic:nvPicPr>
+                    <pic:cNvPr id="599215886" name="Imagen 1" descr="Escala de tiempo&#10;&#10;Descripción generada automáticamente"/>
+                    <pic:cNvPicPr/>
+                  </pic:nvPicPr>
+                  <pic:blipFill>
+                    <a:blip r:embed="rId31"/>
+                    <a:stretch>
+                      <a:fillRect/>
+                    </a:stretch>
+                  </pic:blipFill>
+                  <pic:spPr>
+                    <a:xfrm>
+                      <a:off x="0" y="0"/>
+                      <a:ext cx="5400040" cy="5174615"/>
+                    </a:xfrm>
+                    <a:prstGeom prst="rect">
+                      <a:avLst/>
+                    </a:prstGeom>
+                  </pic:spPr>
+                </pic:pic>
+              </a:graphicData>
+            </a:graphic>
+          </wp:inline>
+        </w:drawing>
+      </w:r>
+    </w:p>
+    <w:p>
+      <w:pPr>
+        <w:rPr>
+          <w:rFonts w:ascii="Arial" w:eastAsia="Times New Roman" w:hAnsi="Arial" w:cs="Arial"/>
+          <w:color w:val="333333"/>
+          <w:sz w:val="24"/>
+          <w:szCs w:val="24"/>
+          <w:lang w:eastAsia="es-ES"/>
+        </w:rPr>
+      </w:pPr>
+      <w:r>
+        <w:rPr>
+          <w:noProof/>
+        </w:rPr>
+        <w:lastRenderedPageBreak/>
+        <w:drawing>
+          <wp:inline distT="0" distB="0" distL="0" distR="0" wp14:anchorId="72D6C15A" wp14:editId="20E788F5">
+            <wp:extent cx="5400040" cy="5253990"/>
+            <wp:effectExtent l="0" t="0" r="0" b="0"/>
+            <wp:docPr id="1962354909" name="Imagen 1" descr="Escala de tiempo&#10;&#10;Descripción generada automáticamente"/>
+            <wp:cNvGraphicFramePr>
+              <a:graphicFrameLocks xmlns:a="http://schemas.openxmlformats.org/drawingml/2006/main" noChangeAspect="1"/>
+            </wp:cNvGraphicFramePr>
+            <a:graphic xmlns:a="http://schemas.openxmlformats.org/drawingml/2006/main">
+              <a:graphicData uri="http://schemas.openxmlformats.org/drawingml/2006/picture">
+                <pic:pic xmlns:pic="http://schemas.openxmlformats.org/drawingml/2006/picture">
+                  <pic:nvPicPr>
+                    <pic:cNvPr id="1962354909" name="Imagen 1" descr="Escala de tiempo&#10;&#10;Descripción generada automáticamente"/>
+                    <pic:cNvPicPr/>
+                  </pic:nvPicPr>
+                  <pic:blipFill>
+                    <a:blip r:embed="rId32"/>
+                    <a:stretch>
+                      <a:fillRect/>
+                    </a:stretch>
+                  </pic:blipFill>
+                  <pic:spPr>
+                    <a:xfrm>
+                      <a:off x="0" y="0"/>
+                      <a:ext cx="5400040" cy="5253990"/>
+                    </a:xfrm>
+                    <a:prstGeom prst="rect">
+                      <a:avLst/>
+                    </a:prstGeom>
+                  </pic:spPr>
+                </pic:pic>
+              </a:graphicData>
+            </a:graphic>
+          </wp:inline>
+        </w:drawing>
+      </w:r>
+    </w:p>
+    <w:p>
+      <w:pPr>
+        <w:rPr>
+          <w:rFonts w:ascii="Arial" w:eastAsia="Times New Roman" w:hAnsi="Arial" w:cs="Arial"/>
+          <w:color w:val="333333"/>
+          <w:sz w:val="24"/>
+          <w:szCs w:val="24"/>
+          <w:lang w:eastAsia="es-ES"/>
+        </w:rPr>
+      </w:pPr>
+      <w:r>
+        <w:rPr>
+          <w:noProof/>
+        </w:rPr>
+        <w:lastRenderedPageBreak/>
+        <w:drawing>
+          <wp:inline distT="0" distB="0" distL="0" distR="0" wp14:anchorId="6C7E35EE" wp14:editId="42AF790E">
+            <wp:extent cx="5400040" cy="7081520"/>
+            <wp:effectExtent l="0" t="0" r="0" b="0"/>
+            <wp:docPr id="1964715241" name="Imagen 1" descr="Escala de tiempo&#10;&#10;Descripción generada automáticamente"/>
+            <wp:cNvGraphicFramePr>
+              <a:graphicFrameLocks xmlns:a="http://schemas.openxmlformats.org/drawingml/2006/main" noChangeAspect="1"/>
+            </wp:cNvGraphicFramePr>
+            <a:graphic xmlns:a="http://schemas.openxmlformats.org/drawingml/2006/main">
+              <a:graphicData uri="http://schemas.openxmlformats.org/drawingml/2006/picture">
+                <pic:pic xmlns:pic="http://schemas.openxmlformats.org/drawingml/2006/picture">
+                  <pic:nvPicPr>
+                    <pic:cNvPr id="1964715241" name="Imagen 1" descr="Escala de tiempo&#10;&#10;Descripción generada automáticamente"/>
+                    <pic:cNvPicPr/>
+                  </pic:nvPicPr>
+                  <pic:blipFill>
+                    <a:blip r:embed="rId33"/>
+                    <a:stretch>
+                      <a:fillRect/>
+                    </a:stretch>
+                  </pic:blipFill>
+                  <pic:spPr>
+                    <a:xfrm>
+                      <a:off x="0" y="0"/>
+                      <a:ext cx="5400040" cy="7081520"/>
+                    </a:xfrm>
+                    <a:prstGeom prst="rect">
+                      <a:avLst/>
+                    </a:prstGeom>
+                  </pic:spPr>
+                </pic:pic>
+              </a:graphicData>
+            </a:graphic>
+          </wp:inline>
+        </w:drawing>
+      </w:r>
+    </w:p>
+    <w:p>
+      <w:pPr>
+        <w:rPr>
+          <w:rFonts w:ascii="Arial" w:eastAsia="Times New Roman" w:hAnsi="Arial" w:cs="Arial"/>
+          <w:color w:val="333333"/>
+          <w:sz w:val="24"/>
+          <w:szCs w:val="24"/>
+          <w:lang w:eastAsia="es-ES"/>
+        </w:rPr>
+      </w:pPr>
+      <w:r>
+        <w:rPr>
+          <w:noProof/>
+        </w:rPr>
+        <w:lastRenderedPageBreak/>
+        <w:drawing>
+          <wp:inline distT="0" distB="0" distL="0" distR="0" wp14:anchorId="537835AA" wp14:editId="2D6E5E96">
+            <wp:extent cx="5400040" cy="2316480"/>
+            <wp:effectExtent l="0" t="0" r="0" b="0"/>
+            <wp:docPr id="975647240" name="Imagen 1" descr="Interfaz de usuario gráfica, Texto, Aplicación&#10;&#10;Descripción generada automáticamente"/>
+            <wp:cNvGraphicFramePr>
+              <a:graphicFrameLocks xmlns:a="http://schemas.openxmlformats.org/drawingml/2006/main" noChangeAspect="1"/>
+            </wp:cNvGraphicFramePr>
+            <a:graphic xmlns:a="http://schemas.openxmlformats.org/drawingml/2006/main">
+              <a:graphicData uri="http://schemas.openxmlformats.org/drawingml/2006/picture">
+                <pic:pic xmlns:pic="http://schemas.openxmlformats.org/drawingml/2006/picture">
+                  <pic:nvPicPr>
+                    <pic:cNvPr id="975647240" name="Imagen 1" descr="Interfaz de usuario gráfica, Texto, Aplicación&#10;&#10;Descripción generada automáticamente"/>
+                    <pic:cNvPicPr/>
+                  </pic:nvPicPr>
+                  <pic:blipFill>
+                    <a:blip r:embed="rId34"/>
+                    <a:stretch>
+                      <a:fillRect/>
+                    </a:stretch>
+                  </pic:blipFill>
+                  <pic:spPr>
+                    <a:xfrm>
+                      <a:off x="0" y="0"/>
+                      <a:ext cx="5400040" cy="2316480"/>
+                    </a:xfrm>
+                    <a:prstGeom prst="rect">
+                      <a:avLst/>
+                    </a:prstGeom>
+                  </pic:spPr>
+                </pic:pic>
+              </a:graphicData>
+            </a:graphic>
+          </wp:inline>
+        </w:drawing>
+      </w:r>
+    </w:p>
+    <w:p>
+      <w:pPr>
+        <w:rPr>
+          <w:rFonts w:ascii="Arial" w:eastAsia="Times New Roman" w:hAnsi="Arial" w:cs="Arial"/>
+          <w:color w:val="333333"/>
+          <w:sz w:val="24"/>
+          <w:szCs w:val="24"/>
+          <w:lang w:eastAsia="es-ES"/>
+        </w:rPr>
+      </w:pPr>
+      <w:r>
+        <w:rPr>
+          <w:noProof/>
+        </w:rPr>
+        <w:drawing>
+          <wp:inline distT="0" distB="0" distL="0" distR="0" wp14:anchorId="43FA86AD" wp14:editId="09325C5D">
+            <wp:extent cx="5400040" cy="2473960"/>
+            <wp:effectExtent l="0" t="0" r="0" b="0"/>
+            <wp:docPr id="1234036745" name="Imagen 1" descr="Interfaz de usuario gráfica, Texto, Aplicación, Correo electrónico&#10;&#10;Descripción generada automáticamente"/>
+            <wp:cNvGraphicFramePr>
+              <a:graphicFrameLocks xmlns:a="http://schemas.openxmlformats.org/drawingml/2006/main" noChangeAspect="1"/>
+            </wp:cNvGraphicFramePr>
+            <a:graphic xmlns:a="http://schemas.openxmlformats.org/drawingml/2006/main">
+              <a:graphicData uri="http://schemas.openxmlformats.org/drawingml/2006/picture">
+                <pic:pic xmlns:pic="http://schemas.openxmlformats.org/drawingml/2006/picture">
+                  <pic:nvPicPr>
+                    <pic:cNvPr id="1234036745" name="Imagen 1" descr="Interfaz de usuario gráfica, Texto, Aplicación, Correo electrónico&#10;&#10;Descripción generada automáticamente"/>
+                    <pic:cNvPicPr/>
+                  </pic:nvPicPr>
+                  <pic:blipFill>
+                    <a:blip r:embed="rId35"/>
+                    <a:stretch>
+                      <a:fillRect/>
+                    </a:stretch>
+                  </pic:blipFill>
+                  <pic:spPr>
+                    <a:xfrm>
+                      <a:off x="0" y="0"/>
+                      <a:ext cx="5400040" cy="2473960"/>
+                    </a:xfrm>
+                    <a:prstGeom prst="rect">
+                      <a:avLst/>
+                    </a:prstGeom>
+                  </pic:spPr>
+                </pic:pic>
+              </a:graphicData>
+            </a:graphic>
+          </wp:inline>
+        </w:drawing>
+      </w:r>
+    </w:p>
+    <w:p>
+      <w:pPr>
+        <w:rPr>
+          <w:rFonts w:ascii="Arial" w:eastAsia="Times New Roman" w:hAnsi="Arial" w:cs="Arial"/>
+          <w:color w:val="333333"/>
+          <w:sz w:val="24"/>
+          <w:szCs w:val="24"/>
+          <w:lang w:eastAsia="es-ES"/>
+        </w:rPr>
+      </w:pPr>
+      <w:r>
+        <w:rPr>
+          <w:rFonts w:ascii="Arial" w:eastAsia="Times New Roman" w:hAnsi="Arial" w:cs="Arial"/>
+          <w:color w:val="333333"/>
+          <w:sz w:val="24"/>
+          <w:szCs w:val="24"/>
+          <w:lang w:eastAsia="es-ES"/>
+        </w:rPr>
+        <w:t>Como caso curioso, con el XSD ha surgido un error que no se detectó durante la validación con DTD, lo que confirma que éste último es más restrictivo.</w:t>
+      </w:r>
+    </w:p>
+    <w:p>
+      <w:pPr>
+        <w:rPr>
+          <w:rFonts w:ascii="Arial" w:eastAsia="Times New Roman" w:hAnsi="Arial" w:cs="Arial"/>
+          <w:color w:val="333333"/>
+          <w:sz w:val="24"/>
+          <w:szCs w:val="24"/>
+          <w:lang w:eastAsia="es-ES"/>
+        </w:rPr>
+      </w:pPr>
+      <w:r>
+        <w:rPr>
+          <w:noProof/>
+        </w:rPr>
+        <w:drawing>
+          <wp:inline distT="0" distB="0" distL="0" distR="0" wp14:anchorId="0DD6DD23" wp14:editId="41DAA581">
+            <wp:extent cx="5400040" cy="1953260"/>
+            <wp:effectExtent l="0" t="0" r="0" b="0"/>
+            <wp:docPr id="1139064573" name="Imagen 1" descr="Interfaz de usuario gráfica, Texto, Aplicación&#10;&#10;Descripción generada automáticamente"/>
+            <wp:cNvGraphicFramePr>
+              <a:graphicFrameLocks xmlns:a="http://schemas.openxmlformats.org/drawingml/2006/main" noChangeAspect="1"/>
+            </wp:cNvGraphicFramePr>
+            <a:graphic xmlns:a="http://schemas.openxmlformats.org/drawingml/2006/main">
+              <a:graphicData uri="http://schemas.openxmlformats.org/drawingml/2006/picture">
+                <pic:pic xmlns:pic="http://schemas.openxmlformats.org/drawingml/2006/picture">
+                  <pic:nvPicPr>
+                    <pic:cNvPr id="1139064573" name="Imagen 1" descr="Interfaz de usuario gráfica, Texto, Aplicación&#10;&#10;Descripción generada automáticamente"/>
+                    <pic:cNvPicPr/>
+                  </pic:nvPicPr>
+                  <pic:blipFill>
+                    <a:blip r:embed="rId36"/>
+                    <a:stretch>
+                      <a:fillRect/>
+                    </a:stretch>
+                  </pic:blipFill>
+                  <pic:spPr>
+                    <a:xfrm>
+                      <a:off x="0" y="0"/>
+                      <a:ext cx="5400040" cy="1953260"/>
+                    </a:xfrm>
+                    <a:prstGeom prst="rect">
+                      <a:avLst/>
+                    </a:prstGeom>
+                  </pic:spPr>
+                </pic:pic>
+              </a:graphicData>
+            </a:graphic>
+          </wp:inline>
+        </w:drawing>
+      </w:r>
+    </w:p>
+    <w:p>
+      <w:pPr>
+        <w:rPr>
+          <w:rFonts w:ascii="Arial" w:eastAsia="Times New Roman" w:hAnsi="Arial" w:cs="Arial"/>
+          <w:color w:val="333333"/>
+          <w:sz w:val="24"/>
+          <w:szCs w:val="24"/>
+          <w:lang w:eastAsia="es-ES"/>
+        </w:rPr>
+      </w:pPr>
+    </w:p>
+    <w:p>
+      <w:pPr>
+        <w:rPr>
+          <w:rFonts w:ascii="Arial" w:eastAsia="Times New Roman" w:hAnsi="Arial" w:cs="Arial"/>
+          <w:color w:val="333333"/>
+          <w:sz w:val="24"/>
+          <w:szCs w:val="24"/>
+          <w:lang w:eastAsia="es-ES"/>
+        </w:rPr>
+      </w:pPr>
+    </w:p>
+    <w:p>
+      <w:pPr>
+        <w:rPr>
+          <w:rFonts w:ascii="Arial" w:eastAsia="Times New Roman" w:hAnsi="Arial" w:cs="Arial"/>
+          <w:color w:val="333333"/>
+          <w:sz w:val="24"/>
+          <w:szCs w:val="24"/>
+          <w:lang w:eastAsia="es-ES"/>
+        </w:rPr>
+      </w:pPr>
+    </w:p>
+    <w:p>
+      <w:pPr>
+        <w:rPr>
+          <w:rFonts w:ascii="Arial" w:eastAsia="Times New Roman" w:hAnsi="Arial" w:cs="Arial"/>
+          <w:color w:val="333333"/>
+          <w:sz w:val="24"/>
+          <w:szCs w:val="24"/>
+          <w:lang w:eastAsia="es-ES"/>
+        </w:rPr>
+      </w:pPr>
+      <w:r>
+        <w:rPr>
+          <w:rFonts w:ascii="Arial" w:eastAsia="Times New Roman" w:hAnsi="Arial" w:cs="Arial"/>
+          <w:color w:val="333333"/>
+          <w:sz w:val="24"/>
+          <w:szCs w:val="24"/>
+          <w:lang w:eastAsia="es-ES"/>
+        </w:rPr>
+        <w:lastRenderedPageBreak/>
+        <w:t>Tras ajustar el problema detectado en el XML, se confirma que el documento es válido para la definición.</w:t>
+      </w:r>
+    </w:p>
+    <w:p>
+      <w:pPr>
+        <w:rPr>
+          <w:rFonts w:ascii="Arial" w:eastAsia="Times New Roman" w:hAnsi="Arial" w:cs="Arial"/>
+          <w:color w:val="333333"/>
+          <w:sz w:val="24"/>
+          <w:szCs w:val="24"/>
+          <w:lang w:eastAsia="es-ES"/>
+        </w:rPr>
+      </w:pPr>
+      <w:r>
+        <w:rPr>
+          <w:noProof/>
+        </w:rPr>
+        <w:drawing>
+          <wp:inline distT="0" distB="0" distL="0" distR="0" wp14:anchorId="43893A70" wp14:editId="7D0B8889">
+            <wp:extent cx="5400040" cy="2651760"/>
+            <wp:effectExtent l="0" t="0" r="0" b="0"/>
+            <wp:docPr id="1066300665" name="Imagen 1" descr="Interfaz de usuario gráfica, Texto, Aplicación&#10;&#10;Descripción generada automáticamente"/>
+            <wp:cNvGraphicFramePr>
+              <a:graphicFrameLocks xmlns:a="http://schemas.openxmlformats.org/drawingml/2006/main" noChangeAspect="1"/>
+            </wp:cNvGraphicFramePr>
+            <a:graphic xmlns:a="http://schemas.openxmlformats.org/drawingml/2006/main">
+              <a:graphicData uri="http://schemas.openxmlformats.org/drawingml/2006/picture">
+                <pic:pic xmlns:pic="http://schemas.openxmlformats.org/drawingml/2006/picture">
+                  <pic:nvPicPr>
+                    <pic:cNvPr id="1066300665" name="Imagen 1" descr="Interfaz de usuario gráfica, Texto, Aplicación&#10;&#10;Descripción generada automáticamente"/>
+                    <pic:cNvPicPr/>
+                  </pic:nvPicPr>
+                  <pic:blipFill>
+                    <a:blip r:embed="rId37"/>
+                    <a:stretch>
+                      <a:fillRect/>
+                    </a:stretch>
+                  </pic:blipFill>
+                  <pic:spPr>
+                    <a:xfrm>
+                      <a:off x="0" y="0"/>
+                      <a:ext cx="5400040" cy="2651760"/>
+                    </a:xfrm>
+                    <a:prstGeom prst="rect">
+                      <a:avLst/>
+                    </a:prstGeom>
+                  </pic:spPr>
+                </pic:pic>
+              </a:graphicData>
+            </a:graphic>
+          </wp:inline>
+        </w:drawing>
+      </w:r>
+      <w:r>
+        <w:rPr>
+          <w:rFonts w:ascii="Arial" w:eastAsia="Times New Roman" w:hAnsi="Arial" w:cs="Arial"/>
+          <w:color w:val="333333"/>
+          <w:sz w:val="24"/>
+          <w:szCs w:val="24"/>
+          <w:lang w:eastAsia="es-ES"/>
+        </w:rPr>
         <w:br w:type="page"/>
       </w:r>
     </w:p>
@@ -2985,6 +4608,413 @@
           <w:szCs w:val="24"/>
           <w:lang w:eastAsia="es-ES"/>
         </w:rPr>
+        <w:t>Documento XML y XSD:</w:t>
+      </w:r>
+    </w:p>
+    <w:p>
+      <w:pPr>
+        <w:rPr>
+          <w:rFonts w:ascii="Arial" w:eastAsia="Times New Roman" w:hAnsi="Arial" w:cs="Arial"/>
+          <w:color w:val="333333"/>
+          <w:sz w:val="24"/>
+          <w:szCs w:val="24"/>
+          <w:lang w:eastAsia="es-ES"/>
+        </w:rPr>
+      </w:pPr>
+      <w:r>
+        <w:rPr>
+          <w:rFonts w:ascii="Arial" w:eastAsia="Times New Roman" w:hAnsi="Arial" w:cs="Arial"/>
+          <w:color w:val="333333"/>
+          <w:sz w:val="24"/>
+          <w:szCs w:val="24"/>
+          <w:lang w:eastAsia="es-ES"/>
+        </w:rPr>
+        <w:t>En este caso el documento XML debe ser validado con XSD, esta forma es un poco más compleja pero también nos da más referencias y posibilidades. A continuación en la imagen se podrá ver la sintaxis para enlazar el XSD en el documento XML.</w:t>
+      </w:r>
+    </w:p>
+    <w:p>
+      <w:pPr>
+        <w:rPr>
+          <w:rFonts w:ascii="Arial" w:eastAsia="Times New Roman" w:hAnsi="Arial" w:cs="Arial"/>
+          <w:color w:val="333333"/>
+          <w:sz w:val="24"/>
+          <w:szCs w:val="24"/>
+          <w:lang w:eastAsia="es-ES"/>
+        </w:rPr>
+      </w:pPr>
+      <w:r>
+        <w:rPr>
+          <w:rFonts w:ascii="Arial" w:eastAsia="Times New Roman" w:hAnsi="Arial" w:cs="Arial"/>
+          <w:noProof/>
+          <w:color w:val="333333"/>
+          <w:sz w:val="24"/>
+          <w:szCs w:val="24"/>
+          <w:lang w:eastAsia="es-ES"/>
+        </w:rPr>
+        <w:drawing>
+          <wp:inline distT="0" distB="0" distL="0" distR="0" wp14:anchorId="118CE1DB" wp14:editId="28834C36">
+            <wp:extent cx="5394960" cy="1051560"/>
+            <wp:effectExtent l="0" t="0" r="0" b="0"/>
+            <wp:docPr id="118104148" name="Imagen 5" descr="Captura de pantalla de un celular&#10;&#10;Descripción generada automáticamente"/>
+            <wp:cNvGraphicFramePr>
+              <a:graphicFrameLocks xmlns:a="http://schemas.openxmlformats.org/drawingml/2006/main" noChangeAspect="1"/>
+            </wp:cNvGraphicFramePr>
+            <a:graphic xmlns:a="http://schemas.openxmlformats.org/drawingml/2006/main">
+              <a:graphicData uri="http://schemas.openxmlformats.org/drawingml/2006/picture">
+                <pic:pic xmlns:pic="http://schemas.openxmlformats.org/drawingml/2006/picture">
+                  <pic:nvPicPr>
+                    <pic:cNvPr id="118104148" name="Imagen 5" descr="Captura de pantalla de un celular&#10;&#10;Descripción generada automáticamente"/>
+                    <pic:cNvPicPr>
+                      <a:picLocks noChangeAspect="1" noChangeArrowheads="1"/>
+                    </pic:cNvPicPr>
+                  </pic:nvPicPr>
+                  <pic:blipFill>
+                    <a:blip r:embed="rId38" cstate="print">
+                      <a:extLst>
+                        <a:ext uri="{28A0092B-C50C-407E-A947-70E740481C1C}">
+                          <a14:useLocalDpi xmlns:a14="http://schemas.microsoft.com/office/drawing/2010/main" val="0"/>
+                        </a:ext>
+                      </a:extLst>
+                    </a:blip>
+                    <a:srcRect/>
+                    <a:stretch>
+                      <a:fillRect/>
+                    </a:stretch>
+                  </pic:blipFill>
+                  <pic:spPr bwMode="auto">
+                    <a:xfrm>
+                      <a:off x="0" y="0"/>
+                      <a:ext cx="5394960" cy="1051560"/>
+                    </a:xfrm>
+                    <a:prstGeom prst="rect">
+                      <a:avLst/>
+                    </a:prstGeom>
+                    <a:noFill/>
+                    <a:ln>
+                      <a:noFill/>
+                    </a:ln>
+                  </pic:spPr>
+                </pic:pic>
+              </a:graphicData>
+            </a:graphic>
+          </wp:inline>
+        </w:drawing>
+      </w:r>
+    </w:p>
+    <w:p>
+      <w:pPr>
+        <w:rPr>
+          <w:rFonts w:ascii="Arial" w:eastAsia="Times New Roman" w:hAnsi="Arial" w:cs="Arial"/>
+          <w:color w:val="333333"/>
+          <w:sz w:val="24"/>
+          <w:szCs w:val="24"/>
+          <w:lang w:eastAsia="es-ES"/>
+        </w:rPr>
+      </w:pPr>
+      <w:r>
+        <w:rPr>
+          <w:rFonts w:ascii="Arial" w:eastAsia="Times New Roman" w:hAnsi="Arial" w:cs="Arial"/>
+          <w:color w:val="333333"/>
+          <w:sz w:val="24"/>
+          <w:szCs w:val="24"/>
+          <w:lang w:eastAsia="es-ES"/>
+        </w:rPr>
+        <w:t>Un ejemplo de la estructura del XSD utilizada para la validación sería el siguiente:</w:t>
+      </w:r>
+    </w:p>
+    <w:p>
+      <w:pPr>
+        <w:rPr>
+          <w:rFonts w:ascii="Arial" w:eastAsia="Times New Roman" w:hAnsi="Arial" w:cs="Arial"/>
+          <w:color w:val="333333"/>
+          <w:sz w:val="24"/>
+          <w:szCs w:val="24"/>
+          <w:lang w:eastAsia="es-ES"/>
+        </w:rPr>
+      </w:pPr>
+      <w:r>
+        <w:rPr>
+          <w:rFonts w:ascii="Arial" w:eastAsia="Times New Roman" w:hAnsi="Arial" w:cs="Arial"/>
+          <w:noProof/>
+          <w:color w:val="333333"/>
+          <w:sz w:val="24"/>
+          <w:szCs w:val="24"/>
+          <w:lang w:eastAsia="es-ES"/>
+        </w:rPr>
+        <w:drawing>
+          <wp:inline distT="0" distB="0" distL="0" distR="0" wp14:anchorId="64C1452E" wp14:editId="2CBFDAED">
+            <wp:extent cx="5394960" cy="2133600"/>
+            <wp:effectExtent l="0" t="0" r="0" b="0"/>
+            <wp:docPr id="639440810" name="Imagen 4" descr="Texto&#10;&#10;Descripción generada automáticamente"/>
+            <wp:cNvGraphicFramePr>
+              <a:graphicFrameLocks xmlns:a="http://schemas.openxmlformats.org/drawingml/2006/main" noChangeAspect="1"/>
+            </wp:cNvGraphicFramePr>
+            <a:graphic xmlns:a="http://schemas.openxmlformats.org/drawingml/2006/main">
+              <a:graphicData uri="http://schemas.openxmlformats.org/drawingml/2006/picture">
+                <pic:pic xmlns:pic="http://schemas.openxmlformats.org/drawingml/2006/picture">
+                  <pic:nvPicPr>
+                    <pic:cNvPr id="639440810" name="Imagen 4" descr="Texto&#10;&#10;Descripción generada automáticamente"/>
+                    <pic:cNvPicPr>
+                      <a:picLocks noChangeAspect="1" noChangeArrowheads="1"/>
+                    </pic:cNvPicPr>
+                  </pic:nvPicPr>
+                  <pic:blipFill>
+                    <a:blip r:embed="rId39" cstate="print">
+                      <a:extLst>
+                        <a:ext uri="{28A0092B-C50C-407E-A947-70E740481C1C}">
+                          <a14:useLocalDpi xmlns:a14="http://schemas.microsoft.com/office/drawing/2010/main" val="0"/>
+                        </a:ext>
+                      </a:extLst>
+                    </a:blip>
+                    <a:srcRect/>
+                    <a:stretch>
+                      <a:fillRect/>
+                    </a:stretch>
+                  </pic:blipFill>
+                  <pic:spPr bwMode="auto">
+                    <a:xfrm>
+                      <a:off x="0" y="0"/>
+                      <a:ext cx="5394960" cy="2133600"/>
+                    </a:xfrm>
+                    <a:prstGeom prst="rect">
+                      <a:avLst/>
+                    </a:prstGeom>
+                    <a:noFill/>
+                    <a:ln>
+                      <a:noFill/>
+                    </a:ln>
+                  </pic:spPr>
+                </pic:pic>
+              </a:graphicData>
+            </a:graphic>
+          </wp:inline>
+        </w:drawing>
+      </w:r>
+    </w:p>
+    <w:p>
+      <w:pPr>
+        <w:rPr>
+          <w:rFonts w:ascii="Arial" w:eastAsia="Times New Roman" w:hAnsi="Arial" w:cs="Arial"/>
+          <w:color w:val="333333"/>
+          <w:sz w:val="24"/>
+          <w:szCs w:val="24"/>
+          <w:lang w:eastAsia="es-ES"/>
+        </w:rPr>
+      </w:pPr>
+      <w:r>
+        <w:rPr>
+          <w:rFonts w:ascii="Arial" w:eastAsia="Times New Roman" w:hAnsi="Arial" w:cs="Arial"/>
+          <w:color w:val="333333"/>
+          <w:sz w:val="24"/>
+          <w:szCs w:val="24"/>
+          <w:lang w:eastAsia="es-ES"/>
+        </w:rPr>
+        <w:t>Al igual que con DTD hemos decidido validar el documento con la misma herramienta externa y este ha sido el resultado, ningún error.</w:t>
+      </w:r>
+    </w:p>
+    <w:p>
+      <w:pPr>
+        <w:rPr>
+          <w:rFonts w:ascii="Arial" w:eastAsia="Times New Roman" w:hAnsi="Arial" w:cs="Arial"/>
+          <w:color w:val="333333"/>
+          <w:sz w:val="24"/>
+          <w:szCs w:val="24"/>
+          <w:lang w:eastAsia="es-ES"/>
+        </w:rPr>
+      </w:pPr>
+      <w:r>
+        <w:rPr>
+          <w:rFonts w:ascii="Arial" w:eastAsia="Times New Roman" w:hAnsi="Arial" w:cs="Arial"/>
+          <w:noProof/>
+          <w:color w:val="333333"/>
+          <w:sz w:val="24"/>
+          <w:szCs w:val="24"/>
+          <w:lang w:eastAsia="es-ES"/>
+        </w:rPr>
+        <w:lastRenderedPageBreak/>
+        <w:drawing>
+          <wp:inline distT="0" distB="0" distL="0" distR="0" wp14:anchorId="6587DF82" wp14:editId="284014F4">
+            <wp:extent cx="1836420" cy="2590800"/>
+            <wp:effectExtent l="0" t="0" r="0" b="0"/>
+            <wp:docPr id="259289858" name="Imagen 3" descr="Interfaz de usuario gráfica, Texto, Aplicación&#10;&#10;Descripción generada automáticamente"/>
+            <wp:cNvGraphicFramePr>
+              <a:graphicFrameLocks xmlns:a="http://schemas.openxmlformats.org/drawingml/2006/main" noChangeAspect="1"/>
+            </wp:cNvGraphicFramePr>
+            <a:graphic xmlns:a="http://schemas.openxmlformats.org/drawingml/2006/main">
+              <a:graphicData uri="http://schemas.openxmlformats.org/drawingml/2006/picture">
+                <pic:pic xmlns:pic="http://schemas.openxmlformats.org/drawingml/2006/picture">
+                  <pic:nvPicPr>
+                    <pic:cNvPr id="259289858" name="Imagen 3" descr="Interfaz de usuario gráfica, Texto, Aplicación&#10;&#10;Descripción generada automáticamente"/>
+                    <pic:cNvPicPr>
+                      <a:picLocks noChangeAspect="1" noChangeArrowheads="1"/>
+                    </pic:cNvPicPr>
+                  </pic:nvPicPr>
+                  <pic:blipFill>
+                    <a:blip r:embed="rId40" cstate="print">
+                      <a:extLst>
+                        <a:ext uri="{28A0092B-C50C-407E-A947-70E740481C1C}">
+                          <a14:useLocalDpi xmlns:a14="http://schemas.microsoft.com/office/drawing/2010/main" val="0"/>
+                        </a:ext>
+                      </a:extLst>
+                    </a:blip>
+                    <a:srcRect/>
+                    <a:stretch>
+                      <a:fillRect/>
+                    </a:stretch>
+                  </pic:blipFill>
+                  <pic:spPr bwMode="auto">
+                    <a:xfrm>
+                      <a:off x="0" y="0"/>
+                      <a:ext cx="1836420" cy="2590800"/>
+                    </a:xfrm>
+                    <a:prstGeom prst="rect">
+                      <a:avLst/>
+                    </a:prstGeom>
+                    <a:noFill/>
+                    <a:ln>
+                      <a:noFill/>
+                    </a:ln>
+                  </pic:spPr>
+                </pic:pic>
+              </a:graphicData>
+            </a:graphic>
+          </wp:inline>
+        </w:drawing>
+      </w:r>
+      <w:r>
+        <w:rPr>
+          <w:rFonts w:ascii="Arial" w:eastAsia="Times New Roman" w:hAnsi="Arial" w:cs="Arial"/>
+          <w:noProof/>
+          <w:color w:val="333333"/>
+          <w:sz w:val="24"/>
+          <w:szCs w:val="24"/>
+          <w:lang w:eastAsia="es-ES"/>
+        </w:rPr>
+        <w:drawing>
+          <wp:inline distT="0" distB="0" distL="0" distR="0" wp14:anchorId="28966A5A" wp14:editId="3F2B1E94">
+            <wp:extent cx="1798320" cy="2590800"/>
+            <wp:effectExtent l="0" t="0" r="0" b="0"/>
+            <wp:docPr id="546299983" name="Imagen 2" descr="Interfaz de usuario gráfica, Texto, Aplicación&#10;&#10;Descripción generada automáticamente"/>
+            <wp:cNvGraphicFramePr>
+              <a:graphicFrameLocks xmlns:a="http://schemas.openxmlformats.org/drawingml/2006/main" noChangeAspect="1"/>
+            </wp:cNvGraphicFramePr>
+            <a:graphic xmlns:a="http://schemas.openxmlformats.org/drawingml/2006/main">
+              <a:graphicData uri="http://schemas.openxmlformats.org/drawingml/2006/picture">
+                <pic:pic xmlns:pic="http://schemas.openxmlformats.org/drawingml/2006/picture">
+                  <pic:nvPicPr>
+                    <pic:cNvPr id="546299983" name="Imagen 2" descr="Interfaz de usuario gráfica, Texto, Aplicación&#10;&#10;Descripción generada automáticamente"/>
+                    <pic:cNvPicPr>
+                      <a:picLocks noChangeAspect="1" noChangeArrowheads="1"/>
+                    </pic:cNvPicPr>
+                  </pic:nvPicPr>
+                  <pic:blipFill>
+                    <a:blip r:embed="rId41" cstate="print">
+                      <a:extLst>
+                        <a:ext uri="{28A0092B-C50C-407E-A947-70E740481C1C}">
+                          <a14:useLocalDpi xmlns:a14="http://schemas.microsoft.com/office/drawing/2010/main" val="0"/>
+                        </a:ext>
+                      </a:extLst>
+                    </a:blip>
+                    <a:srcRect/>
+                    <a:stretch>
+                      <a:fillRect/>
+                    </a:stretch>
+                  </pic:blipFill>
+                  <pic:spPr bwMode="auto">
+                    <a:xfrm>
+                      <a:off x="0" y="0"/>
+                      <a:ext cx="1798320" cy="2590800"/>
+                    </a:xfrm>
+                    <a:prstGeom prst="rect">
+                      <a:avLst/>
+                    </a:prstGeom>
+                    <a:noFill/>
+                    <a:ln>
+                      <a:noFill/>
+                    </a:ln>
+                  </pic:spPr>
+                </pic:pic>
+              </a:graphicData>
+            </a:graphic>
+          </wp:inline>
+        </w:drawing>
+      </w:r>
+      <w:r>
+        <w:rPr>
+          <w:rFonts w:ascii="Arial" w:eastAsia="Times New Roman" w:hAnsi="Arial" w:cs="Arial"/>
+          <w:color w:val="333333"/>
+          <w:sz w:val="24"/>
+          <w:szCs w:val="24"/>
+          <w:lang w:eastAsia="es-ES"/>
+        </w:rPr>
+        <w:t xml:space="preserve"> </w:t>
+      </w:r>
+      <w:r>
+        <w:rPr>
+          <w:rFonts w:ascii="Arial" w:eastAsia="Times New Roman" w:hAnsi="Arial" w:cs="Arial"/>
+          <w:noProof/>
+          <w:color w:val="333333"/>
+          <w:sz w:val="24"/>
+          <w:szCs w:val="24"/>
+          <w:lang w:eastAsia="es-ES"/>
+        </w:rPr>
+        <w:drawing>
+          <wp:inline distT="0" distB="0" distL="0" distR="0" wp14:anchorId="2D7AB64B" wp14:editId="607F5028">
+            <wp:extent cx="1722120" cy="1531620"/>
+            <wp:effectExtent l="0" t="0" r="0" b="0"/>
+            <wp:docPr id="1509535524" name="Imagen 1" descr="Interfaz de usuario gráfica, Texto, Aplicación, Chat o mensaje de texto&#10;&#10;Descripción generada automáticamente"/>
+            <wp:cNvGraphicFramePr>
+              <a:graphicFrameLocks xmlns:a="http://schemas.openxmlformats.org/drawingml/2006/main" noChangeAspect="1"/>
+            </wp:cNvGraphicFramePr>
+            <a:graphic xmlns:a="http://schemas.openxmlformats.org/drawingml/2006/main">
+              <a:graphicData uri="http://schemas.openxmlformats.org/drawingml/2006/picture">
+                <pic:pic xmlns:pic="http://schemas.openxmlformats.org/drawingml/2006/picture">
+                  <pic:nvPicPr>
+                    <pic:cNvPr id="1509535524" name="Imagen 1" descr="Interfaz de usuario gráfica, Texto, Aplicación, Chat o mensaje de texto&#10;&#10;Descripción generada automáticamente"/>
+                    <pic:cNvPicPr>
+                      <a:picLocks noChangeAspect="1" noChangeArrowheads="1"/>
+                    </pic:cNvPicPr>
+                  </pic:nvPicPr>
+                  <pic:blipFill>
+                    <a:blip r:embed="rId42" cstate="print">
+                      <a:extLst>
+                        <a:ext uri="{28A0092B-C50C-407E-A947-70E740481C1C}">
+                          <a14:useLocalDpi xmlns:a14="http://schemas.microsoft.com/office/drawing/2010/main" val="0"/>
+                        </a:ext>
+                      </a:extLst>
+                    </a:blip>
+                    <a:srcRect/>
+                    <a:stretch>
+                      <a:fillRect/>
+                    </a:stretch>
+                  </pic:blipFill>
+                  <pic:spPr bwMode="auto">
+                    <a:xfrm>
+                      <a:off x="0" y="0"/>
+                      <a:ext cx="1722120" cy="1531620"/>
+                    </a:xfrm>
+                    <a:prstGeom prst="rect">
+                      <a:avLst/>
+                    </a:prstGeom>
+                    <a:noFill/>
+                    <a:ln>
+                      <a:noFill/>
+                    </a:ln>
+                  </pic:spPr>
+                </pic:pic>
+              </a:graphicData>
+            </a:graphic>
+          </wp:inline>
+        </w:drawing>
+      </w:r>
+      <w:r>
+        <w:rPr>
+          <w:rFonts w:ascii="Arial" w:eastAsia="Times New Roman" w:hAnsi="Arial" w:cs="Arial"/>
+          <w:color w:val="333333"/>
+          <w:sz w:val="24"/>
+          <w:szCs w:val="24"/>
+          <w:lang w:eastAsia="es-ES"/>
+        </w:rPr>
         <w:br w:type="page"/>
       </w:r>
     </w:p>
@@ -3076,7 +5106,7 @@
     </w:p>
     <w:p/>
     <w:sectPr>
-      <w:footerReference w:type="default" r:id="rId26"/>
+      <w:footerReference w:type="default" r:id="rId43"/>
       <w:type w:val="continuous"/>
       <w:pgSz w:w="11906" w:h="16838"/>
       <w:pgMar w:top="1417" w:right="1701" w:bottom="1417" w:left="1701" w:header="708" w:footer="708" w:gutter="0"/>
@@ -3088,8 +5118,8 @@
 </file>
 
 <file path=word/endnotes.xml><?xml version="1.0" encoding="utf-8"?>
-<w:endnotes xmlns:ve="http://schemas.openxmlformats.org/markup-compatibility/2006" xmlns:o="urn:schemas-microsoft-com:office:office" xmlns:r="http://schemas.openxmlformats.org/officeDocument/2006/relationships" xmlns:m="http://schemas.openxmlformats.org/officeDocument/2006/math" xmlns:v="urn:schemas-microsoft-com:vml" xmlns:wp="http://schemas.openxmlformats.org/drawingml/2006/wordprocessingDrawing" xmlns:w10="urn:schemas-microsoft-com:office:word" xmlns:w="http://schemas.openxmlformats.org/wordprocessingml/2006/main" xmlns:wne="http://schemas.microsoft.com/office/word/2006/wordml">
-  <w:endnote w:type="separator" w:id="0">
+<w:endnotes xmlns:wpc="http://schemas.microsoft.com/office/word/2010/wordprocessingCanvas" xmlns:cx="http://schemas.microsoft.com/office/drawing/2014/chartex" xmlns:cx1="http://schemas.microsoft.com/office/drawing/2015/9/8/chartex" xmlns:cx2="http://schemas.microsoft.com/office/drawing/2015/10/21/chartex" xmlns:cx3="http://schemas.microsoft.com/office/drawing/2016/5/9/chartex" xmlns:cx4="http://schemas.microsoft.com/office/drawing/2016/5/10/chartex" xmlns:cx5="http://schemas.microsoft.com/office/drawing/2016/5/11/chartex" xmlns:cx6="http://schemas.microsoft.com/office/drawing/2016/5/12/chartex" xmlns:cx7="http://schemas.microsoft.com/office/drawing/2016/5/13/chartex" xmlns:cx8="http://schemas.microsoft.com/office/drawing/2016/5/14/chartex" xmlns:mc="http://schemas.openxmlformats.org/markup-compatibility/2006" xmlns:aink="http://schemas.microsoft.com/office/drawing/2016/ink" xmlns:am3d="http://schemas.microsoft.com/office/drawing/2017/model3d" xmlns:o="urn:schemas-microsoft-com:office:office" xmlns:oel="http://schemas.microsoft.com/office/2019/extlst" xmlns:r="http://schemas.openxmlformats.org/officeDocument/2006/relationships" xmlns:m="http://schemas.openxmlformats.org/officeDocument/2006/math" xmlns:v="urn:schemas-microsoft-com:vml" xmlns:wp14="http://schemas.microsoft.com/office/word/2010/wordprocessingDrawing" xmlns:wp="http://schemas.openxmlformats.org/drawingml/2006/wordprocessingDrawing" xmlns:w10="urn:schemas-microsoft-com:office:word" xmlns:w="http://schemas.openxmlformats.org/wordprocessingml/2006/main" xmlns:w14="http://schemas.microsoft.com/office/word/2010/wordml" xmlns:w15="http://schemas.microsoft.com/office/word/2012/wordml" xmlns:w16cex="http://schemas.microsoft.com/office/word/2018/wordml/cex" xmlns:w16cid="http://schemas.microsoft.com/office/word/2016/wordml/cid" xmlns:w16="http://schemas.microsoft.com/office/word/2018/wordml" xmlns:w16du="http://schemas.microsoft.com/office/word/2023/wordml/word16du" xmlns:w16sdtdh="http://schemas.microsoft.com/office/word/2020/wordml/sdtdatahash" xmlns:w16se="http://schemas.microsoft.com/office/word/2015/wordml/symex" xmlns:wpg="http://schemas.microsoft.com/office/word/2010/wordprocessingGroup" xmlns:wpi="http://schemas.microsoft.com/office/word/2010/wordprocessingInk" xmlns:wne="http://schemas.microsoft.com/office/word/2006/wordml" xmlns:wps="http://schemas.microsoft.com/office/word/2010/wordprocessingShape" mc:Ignorable="w14 w15 w16se w16cid w16 w16cex w16sdtdh wp14">
+  <w:endnote w:type="separator" w:id="-1">
     <w:p>
       <w:pPr>
         <w:spacing w:after="0" w:line="240" w:lineRule="auto"/>
@@ -3099,7 +5129,7 @@
       </w:r>
     </w:p>
   </w:endnote>
-  <w:endnote w:type="continuationSeparator" w:id="1">
+  <w:endnote w:type="continuationSeparator" w:id="0">
     <w:p>
       <w:pPr>
         <w:spacing w:after="0" w:line="240" w:lineRule="auto"/>
@@ -3113,7 +5143,7 @@
 </file>
 
 <file path=word/footer1.xml><?xml version="1.0" encoding="utf-8"?>
-<w:ftr xmlns:ve="http://schemas.openxmlformats.org/markup-compatibility/2006" xmlns:o="urn:schemas-microsoft-com:office:office" xmlns:r="http://schemas.openxmlformats.org/officeDocument/2006/relationships" xmlns:m="http://schemas.openxmlformats.org/officeDocument/2006/math" xmlns:v="urn:schemas-microsoft-com:vml" xmlns:wp="http://schemas.openxmlformats.org/drawingml/2006/wordprocessingDrawing" xmlns:w10="urn:schemas-microsoft-com:office:word" xmlns:w="http://schemas.openxmlformats.org/wordprocessingml/2006/main" xmlns:wne="http://schemas.microsoft.com/office/word/2006/wordml">
+<w:ftr xmlns:wpc="http://schemas.microsoft.com/office/word/2010/wordprocessingCanvas" xmlns:cx="http://schemas.microsoft.com/office/drawing/2014/chartex" xmlns:cx1="http://schemas.microsoft.com/office/drawing/2015/9/8/chartex" xmlns:cx2="http://schemas.microsoft.com/office/drawing/2015/10/21/chartex" xmlns:cx3="http://schemas.microsoft.com/office/drawing/2016/5/9/chartex" xmlns:cx4="http://schemas.microsoft.com/office/drawing/2016/5/10/chartex" xmlns:cx5="http://schemas.microsoft.com/office/drawing/2016/5/11/chartex" xmlns:cx6="http://schemas.microsoft.com/office/drawing/2016/5/12/chartex" xmlns:cx7="http://schemas.microsoft.com/office/drawing/2016/5/13/chartex" xmlns:cx8="http://schemas.microsoft.com/office/drawing/2016/5/14/chartex" xmlns:mc="http://schemas.openxmlformats.org/markup-compatibility/2006" xmlns:aink="http://schemas.microsoft.com/office/drawing/2016/ink" xmlns:am3d="http://schemas.microsoft.com/office/drawing/2017/model3d" xmlns:o="urn:schemas-microsoft-com:office:office" xmlns:oel="http://schemas.microsoft.com/office/2019/extlst" xmlns:r="http://schemas.openxmlformats.org/officeDocument/2006/relationships" xmlns:m="http://schemas.openxmlformats.org/officeDocument/2006/math" xmlns:v="urn:schemas-microsoft-com:vml" xmlns:wp14="http://schemas.microsoft.com/office/word/2010/wordprocessingDrawing" xmlns:wp="http://schemas.openxmlformats.org/drawingml/2006/wordprocessingDrawing" xmlns:w10="urn:schemas-microsoft-com:office:word" xmlns:w="http://schemas.openxmlformats.org/wordprocessingml/2006/main" xmlns:w14="http://schemas.microsoft.com/office/word/2010/wordml" xmlns:w15="http://schemas.microsoft.com/office/word/2012/wordml" xmlns:w16cex="http://schemas.microsoft.com/office/word/2018/wordml/cex" xmlns:w16cid="http://schemas.microsoft.com/office/word/2016/wordml/cid" xmlns:w16="http://schemas.microsoft.com/office/word/2018/wordml" xmlns:w16du="http://schemas.microsoft.com/office/word/2023/wordml/word16du" xmlns:w16sdtdh="http://schemas.microsoft.com/office/word/2020/wordml/sdtdatahash" xmlns:w16se="http://schemas.microsoft.com/office/word/2015/wordml/symex" xmlns:wpg="http://schemas.microsoft.com/office/word/2010/wordprocessingGroup" xmlns:wpi="http://schemas.microsoft.com/office/word/2010/wordprocessingInk" xmlns:wne="http://schemas.microsoft.com/office/word/2006/wordml" xmlns:wps="http://schemas.microsoft.com/office/word/2010/wordprocessingShape" mc:Ignorable="w14 w15 w16se w16cid w16 w16cex w16sdtdh wp14">
   <w:tbl>
     <w:tblPr>
       <w:tblW w:w="5000" w:type="pct"/>
@@ -3124,11 +5154,11 @@
         <w:bottom w:w="115" w:type="dxa"/>
         <w:right w:w="115" w:type="dxa"/>
       </w:tblCellMar>
-      <w:tblLook w:val="04A0"/>
+      <w:tblLook w:val="04A0" w:firstRow="1" w:lastRow="0" w:firstColumn="1" w:lastColumn="0" w:noHBand="0" w:noVBand="1"/>
     </w:tblPr>
     <w:tblGrid>
-      <w:gridCol w:w="8297"/>
-      <w:gridCol w:w="437"/>
+      <w:gridCol w:w="8079"/>
+      <w:gridCol w:w="425"/>
     </w:tblGrid>
     <w:tr>
       <w:trPr>
@@ -3230,8 +5260,8 @@
 </file>
 
 <file path=word/footnotes.xml><?xml version="1.0" encoding="utf-8"?>
-<w:footnotes xmlns:ve="http://schemas.openxmlformats.org/markup-compatibility/2006" xmlns:o="urn:schemas-microsoft-com:office:office" xmlns:r="http://schemas.openxmlformats.org/officeDocument/2006/relationships" xmlns:m="http://schemas.openxmlformats.org/officeDocument/2006/math" xmlns:v="urn:schemas-microsoft-com:vml" xmlns:wp="http://schemas.openxmlformats.org/drawingml/2006/wordprocessingDrawing" xmlns:w10="urn:schemas-microsoft-com:office:word" xmlns:w="http://schemas.openxmlformats.org/wordprocessingml/2006/main" xmlns:wne="http://schemas.microsoft.com/office/word/2006/wordml">
-  <w:footnote w:type="separator" w:id="0">
+<w:footnotes xmlns:wpc="http://schemas.microsoft.com/office/word/2010/wordprocessingCanvas" xmlns:cx="http://schemas.microsoft.com/office/drawing/2014/chartex" xmlns:cx1="http://schemas.microsoft.com/office/drawing/2015/9/8/chartex" xmlns:cx2="http://schemas.microsoft.com/office/drawing/2015/10/21/chartex" xmlns:cx3="http://schemas.microsoft.com/office/drawing/2016/5/9/chartex" xmlns:cx4="http://schemas.microsoft.com/office/drawing/2016/5/10/chartex" xmlns:cx5="http://schemas.microsoft.com/office/drawing/2016/5/11/chartex" xmlns:cx6="http://schemas.microsoft.com/office/drawing/2016/5/12/chartex" xmlns:cx7="http://schemas.microsoft.com/office/drawing/2016/5/13/chartex" xmlns:cx8="http://schemas.microsoft.com/office/drawing/2016/5/14/chartex" xmlns:mc="http://schemas.openxmlformats.org/markup-compatibility/2006" xmlns:aink="http://schemas.microsoft.com/office/drawing/2016/ink" xmlns:am3d="http://schemas.microsoft.com/office/drawing/2017/model3d" xmlns:o="urn:schemas-microsoft-com:office:office" xmlns:oel="http://schemas.microsoft.com/office/2019/extlst" xmlns:r="http://schemas.openxmlformats.org/officeDocument/2006/relationships" xmlns:m="http://schemas.openxmlformats.org/officeDocument/2006/math" xmlns:v="urn:schemas-microsoft-com:vml" xmlns:wp14="http://schemas.microsoft.com/office/word/2010/wordprocessingDrawing" xmlns:wp="http://schemas.openxmlformats.org/drawingml/2006/wordprocessingDrawing" xmlns:w10="urn:schemas-microsoft-com:office:word" xmlns:w="http://schemas.openxmlformats.org/wordprocessingml/2006/main" xmlns:w14="http://schemas.microsoft.com/office/word/2010/wordml" xmlns:w15="http://schemas.microsoft.com/office/word/2012/wordml" xmlns:w16cex="http://schemas.microsoft.com/office/word/2018/wordml/cex" xmlns:w16cid="http://schemas.microsoft.com/office/word/2016/wordml/cid" xmlns:w16="http://schemas.microsoft.com/office/word/2018/wordml" xmlns:w16du="http://schemas.microsoft.com/office/word/2023/wordml/word16du" xmlns:w16sdtdh="http://schemas.microsoft.com/office/word/2020/wordml/sdtdatahash" xmlns:w16se="http://schemas.microsoft.com/office/word/2015/wordml/symex" xmlns:wpg="http://schemas.microsoft.com/office/word/2010/wordprocessingGroup" xmlns:wpi="http://schemas.microsoft.com/office/word/2010/wordprocessingInk" xmlns:wne="http://schemas.microsoft.com/office/word/2006/wordml" xmlns:wps="http://schemas.microsoft.com/office/word/2010/wordprocessingShape" mc:Ignorable="w14 w15 w16se w16cid w16 w16cex w16sdtdh wp14">
+  <w:footnote w:type="separator" w:id="-1">
     <w:p>
       <w:pPr>
         <w:spacing w:after="0" w:line="240" w:lineRule="auto"/>
@@ -3241,7 +5271,7 @@
       </w:r>
     </w:p>
   </w:footnote>
-  <w:footnote w:type="continuationSeparator" w:id="1">
+  <w:footnote w:type="continuationSeparator" w:id="0">
     <w:p>
       <w:pPr>
         <w:spacing w:after="0" w:line="240" w:lineRule="auto"/>
@@ -3255,8 +5285,8 @@
 </file>
 
 <file path=word/numbering.xml><?xml version="1.0" encoding="utf-8"?>
-<w:numbering xmlns:ve="http://schemas.openxmlformats.org/markup-compatibility/2006" xmlns:o="urn:schemas-microsoft-com:office:office" xmlns:r="http://schemas.openxmlformats.org/officeDocument/2006/relationships" xmlns:m="http://schemas.openxmlformats.org/officeDocument/2006/math" xmlns:v="urn:schemas-microsoft-com:vml" xmlns:wp="http://schemas.openxmlformats.org/drawingml/2006/wordprocessingDrawing" xmlns:w10="urn:schemas-microsoft-com:office:word" xmlns:w="http://schemas.openxmlformats.org/wordprocessingml/2006/main" xmlns:wne="http://schemas.microsoft.com/office/word/2006/wordml">
-  <w:abstractNum w:abstractNumId="0">
+<w:numbering xmlns:wpc="http://schemas.microsoft.com/office/word/2010/wordprocessingCanvas" xmlns:cx="http://schemas.microsoft.com/office/drawing/2014/chartex" xmlns:cx1="http://schemas.microsoft.com/office/drawing/2015/9/8/chartex" xmlns:cx2="http://schemas.microsoft.com/office/drawing/2015/10/21/chartex" xmlns:cx3="http://schemas.microsoft.com/office/drawing/2016/5/9/chartex" xmlns:cx4="http://schemas.microsoft.com/office/drawing/2016/5/10/chartex" xmlns:cx5="http://schemas.microsoft.com/office/drawing/2016/5/11/chartex" xmlns:cx6="http://schemas.microsoft.com/office/drawing/2016/5/12/chartex" xmlns:cx7="http://schemas.microsoft.com/office/drawing/2016/5/13/chartex" xmlns:cx8="http://schemas.microsoft.com/office/drawing/2016/5/14/chartex" xmlns:mc="http://schemas.openxmlformats.org/markup-compatibility/2006" xmlns:aink="http://schemas.microsoft.com/office/drawing/2016/ink" xmlns:am3d="http://schemas.microsoft.com/office/drawing/2017/model3d" xmlns:o="urn:schemas-microsoft-com:office:office" xmlns:oel="http://schemas.microsoft.com/office/2019/extlst" xmlns:r="http://schemas.openxmlformats.org/officeDocument/2006/relationships" xmlns:m="http://schemas.openxmlformats.org/officeDocument/2006/math" xmlns:v="urn:schemas-microsoft-com:vml" xmlns:wp14="http://schemas.microsoft.com/office/word/2010/wordprocessingDrawing" xmlns:wp="http://schemas.openxmlformats.org/drawingml/2006/wordprocessingDrawing" xmlns:w10="urn:schemas-microsoft-com:office:word" xmlns:w="http://schemas.openxmlformats.org/wordprocessingml/2006/main" xmlns:w14="http://schemas.microsoft.com/office/word/2010/wordml" xmlns:w15="http://schemas.microsoft.com/office/word/2012/wordml" xmlns:w16cex="http://schemas.microsoft.com/office/word/2018/wordml/cex" xmlns:w16cid="http://schemas.microsoft.com/office/word/2016/wordml/cid" xmlns:w16="http://schemas.microsoft.com/office/word/2018/wordml" xmlns:w16du="http://schemas.microsoft.com/office/word/2023/wordml/word16du" xmlns:w16sdtdh="http://schemas.microsoft.com/office/word/2020/wordml/sdtdatahash" xmlns:w16se="http://schemas.microsoft.com/office/word/2015/wordml/symex" xmlns:wpg="http://schemas.microsoft.com/office/word/2010/wordprocessingGroup" xmlns:wpi="http://schemas.microsoft.com/office/word/2010/wordprocessingInk" xmlns:wne="http://schemas.microsoft.com/office/word/2006/wordml" xmlns:wps="http://schemas.microsoft.com/office/word/2010/wordprocessingShape" mc:Ignorable="w14 w15 w16se w16cid w16 w16cex w16sdtdh wp14">
+  <w:abstractNum w:abstractNumId="0" w15:restartNumberingAfterBreak="0">
     <w:nsid w:val="293C2BA7"/>
     <w:multiLevelType w:val="multilevel"/>
     <w:tmpl w:val="C75CA244"/>
@@ -3405,7 +5435,7 @@
       </w:rPr>
     </w:lvl>
   </w:abstractNum>
-  <w:abstractNum w:abstractNumId="1">
+  <w:abstractNum w:abstractNumId="1" w15:restartNumberingAfterBreak="0">
     <w:nsid w:val="344F03BF"/>
     <w:multiLevelType w:val="multilevel"/>
     <w:tmpl w:val="C3E4902C"/>
@@ -3554,7 +5584,7 @@
       </w:rPr>
     </w:lvl>
   </w:abstractNum>
-  <w:abstractNum w:abstractNumId="2">
+  <w:abstractNum w:abstractNumId="2" w15:restartNumberingAfterBreak="0">
     <w:nsid w:val="551F57A3"/>
     <w:multiLevelType w:val="multilevel"/>
     <w:tmpl w:val="46EEAA80"/>
@@ -3704,20 +5734,20 @@
       </w:rPr>
     </w:lvl>
   </w:abstractNum>
-  <w:num w:numId="1">
+  <w:num w:numId="1" w16cid:durableId="1446542545">
     <w:abstractNumId w:val="2"/>
   </w:num>
-  <w:num w:numId="2">
+  <w:num w:numId="2" w16cid:durableId="638656248">
     <w:abstractNumId w:val="1"/>
   </w:num>
-  <w:num w:numId="3">
+  <w:num w:numId="3" w16cid:durableId="1634478276">
     <w:abstractNumId w:val="0"/>
   </w:num>
 </w:numbering>
 </file>
 
 <file path=word/styles.xml><?xml version="1.0" encoding="utf-8"?>
-<w:styles xmlns:r="http://schemas.openxmlformats.org/officeDocument/2006/relationships" xmlns:w="http://schemas.openxmlformats.org/wordprocessingml/2006/main">
+<w:styles xmlns:mc="http://schemas.openxmlformats.org/markup-compatibility/2006" xmlns:r="http://schemas.openxmlformats.org/officeDocument/2006/relationships" xmlns:w="http://schemas.openxmlformats.org/wordprocessingml/2006/main" xmlns:w14="http://schemas.microsoft.com/office/word/2010/wordml" xmlns:w15="http://schemas.microsoft.com/office/word/2012/wordml" xmlns:w16cex="http://schemas.microsoft.com/office/word/2018/wordml/cex" xmlns:w16cid="http://schemas.microsoft.com/office/word/2016/wordml/cid" xmlns:w16="http://schemas.microsoft.com/office/word/2018/wordml" xmlns:w16sdtdh="http://schemas.microsoft.com/office/word/2020/wordml/sdtdatahash" xmlns:w16se="http://schemas.microsoft.com/office/word/2015/wordml/symex" mc:Ignorable="w14 w15 w16se w16cid w16 w16cex w16sdtdh">
   <w:docDefaults>
     <w:rPrDefault>
       <w:rPr>
@@ -3733,144 +5763,383 @@
       </w:pPr>
     </w:pPrDefault>
   </w:docDefaults>
-  <w:latentStyles w:defLockedState="0" w:defUIPriority="99" w:defSemiHidden="1" w:defUnhideWhenUsed="1" w:defQFormat="0" w:count="267">
-    <w:lsdException w:name="Normal" w:semiHidden="0" w:uiPriority="0" w:unhideWhenUsed="0" w:qFormat="1"/>
-    <w:lsdException w:name="heading 1" w:semiHidden="0" w:uiPriority="9" w:unhideWhenUsed="0" w:qFormat="1"/>
-    <w:lsdException w:name="heading 2" w:uiPriority="9" w:qFormat="1"/>
-    <w:lsdException w:name="heading 3" w:uiPriority="9" w:qFormat="1"/>
-    <w:lsdException w:name="heading 4" w:uiPriority="9" w:qFormat="1"/>
-    <w:lsdException w:name="heading 5" w:uiPriority="9" w:qFormat="1"/>
-    <w:lsdException w:name="heading 6" w:uiPriority="9" w:qFormat="1"/>
-    <w:lsdException w:name="heading 7" w:uiPriority="9" w:qFormat="1"/>
-    <w:lsdException w:name="heading 8" w:uiPriority="9" w:qFormat="1"/>
-    <w:lsdException w:name="heading 9" w:uiPriority="9" w:qFormat="1"/>
-    <w:lsdException w:name="toc 1" w:uiPriority="39"/>
-    <w:lsdException w:name="toc 2" w:uiPriority="39"/>
-    <w:lsdException w:name="toc 3" w:uiPriority="39"/>
-    <w:lsdException w:name="toc 4" w:uiPriority="39"/>
-    <w:lsdException w:name="toc 5" w:uiPriority="39"/>
-    <w:lsdException w:name="toc 6" w:uiPriority="39"/>
-    <w:lsdException w:name="toc 7" w:uiPriority="39"/>
-    <w:lsdException w:name="toc 8" w:uiPriority="39"/>
-    <w:lsdException w:name="toc 9" w:uiPriority="39"/>
-    <w:lsdException w:name="caption" w:uiPriority="35" w:qFormat="1"/>
-    <w:lsdException w:name="Title" w:semiHidden="0" w:uiPriority="10" w:unhideWhenUsed="0" w:qFormat="1"/>
-    <w:lsdException w:name="Default Paragraph Font" w:uiPriority="1"/>
-    <w:lsdException w:name="Subtitle" w:semiHidden="0" w:uiPriority="11" w:unhideWhenUsed="0" w:qFormat="1"/>
-    <w:lsdException w:name="Strong" w:semiHidden="0" w:uiPriority="22" w:unhideWhenUsed="0" w:qFormat="1"/>
-    <w:lsdException w:name="Emphasis" w:semiHidden="0" w:uiPriority="20" w:unhideWhenUsed="0" w:qFormat="1"/>
-    <w:lsdException w:name="Table Grid" w:semiHidden="0" w:uiPriority="39" w:unhideWhenUsed="0"/>
-    <w:lsdException w:name="Placeholder Text" w:unhideWhenUsed="0"/>
-    <w:lsdException w:name="No Spacing" w:semiHidden="0" w:uiPriority="1" w:unhideWhenUsed="0" w:qFormat="1"/>
-    <w:lsdException w:name="Light Shading" w:semiHidden="0" w:uiPriority="60" w:unhideWhenUsed="0"/>
-    <w:lsdException w:name="Light List" w:semiHidden="0" w:uiPriority="61" w:unhideWhenUsed="0"/>
-    <w:lsdException w:name="Light Grid" w:semiHidden="0" w:uiPriority="62" w:unhideWhenUsed="0"/>
-    <w:lsdException w:name="Medium Shading 1" w:semiHidden="0" w:uiPriority="63" w:unhideWhenUsed="0"/>
-    <w:lsdException w:name="Medium Shading 2" w:semiHidden="0" w:uiPriority="64" w:unhideWhenUsed="0"/>
-    <w:lsdException w:name="Medium List 1" w:semiHidden="0" w:uiPriority="65" w:unhideWhenUsed="0"/>
-    <w:lsdException w:name="Medium List 2" w:semiHidden="0" w:uiPriority="66" w:unhideWhenUsed="0"/>
-    <w:lsdException w:name="Medium Grid 1" w:semiHidden="0" w:uiPriority="67" w:unhideWhenUsed="0"/>
-    <w:lsdException w:name="Medium Grid 2" w:semiHidden="0" w:uiPriority="68" w:unhideWhenUsed="0"/>
-    <w:lsdException w:name="Medium Grid 3" w:semiHidden="0" w:uiPriority="69" w:unhideWhenUsed="0"/>
-    <w:lsdException w:name="Dark List" w:semiHidden="0" w:uiPriority="70" w:unhideWhenUsed="0"/>
-    <w:lsdException w:name="Colorful Shading" w:semiHidden="0" w:uiPriority="71" w:unhideWhenUsed="0"/>
-    <w:lsdException w:name="Colorful List" w:semiHidden="0" w:uiPriority="72" w:unhideWhenUsed="0"/>
-    <w:lsdException w:name="Colorful Grid" w:semiHidden="0" w:uiPriority="73" w:unhideWhenUsed="0"/>
-    <w:lsdException w:name="Light Shading Accent 1" w:semiHidden="0" w:uiPriority="60" w:unhideWhenUsed="0"/>
-    <w:lsdException w:name="Light List Accent 1" w:semiHidden="0" w:uiPriority="61" w:unhideWhenUsed="0"/>
-    <w:lsdException w:name="Light Grid Accent 1" w:semiHidden="0" w:uiPriority="62" w:unhideWhenUsed="0"/>
-    <w:lsdException w:name="Medium Shading 1 Accent 1" w:semiHidden="0" w:uiPriority="63" w:unhideWhenUsed="0"/>
-    <w:lsdException w:name="Medium Shading 2 Accent 1" w:semiHidden="0" w:uiPriority="64" w:unhideWhenUsed="0"/>
-    <w:lsdException w:name="Medium List 1 Accent 1" w:semiHidden="0" w:uiPriority="65" w:unhideWhenUsed="0"/>
-    <w:lsdException w:name="Revision" w:unhideWhenUsed="0"/>
-    <w:lsdException w:name="List Paragraph" w:semiHidden="0" w:uiPriority="34" w:unhideWhenUsed="0" w:qFormat="1"/>
-    <w:lsdException w:name="Quote" w:semiHidden="0" w:uiPriority="29" w:unhideWhenUsed="0" w:qFormat="1"/>
-    <w:lsdException w:name="Intense Quote" w:semiHidden="0" w:uiPriority="30" w:unhideWhenUsed="0" w:qFormat="1"/>
-    <w:lsdException w:name="Medium List 2 Accent 1" w:semiHidden="0" w:uiPriority="66" w:unhideWhenUsed="0"/>
-    <w:lsdException w:name="Medium Grid 1 Accent 1" w:semiHidden="0" w:uiPriority="67" w:unhideWhenUsed="0"/>
-    <w:lsdException w:name="Medium Grid 2 Accent 1" w:semiHidden="0" w:uiPriority="68" w:unhideWhenUsed="0"/>
-    <w:lsdException w:name="Medium Grid 3 Accent 1" w:semiHidden="0" w:uiPriority="69" w:unhideWhenUsed="0"/>
-    <w:lsdException w:name="Dark List Accent 1" w:semiHidden="0" w:uiPriority="70" w:unhideWhenUsed="0"/>
-    <w:lsdException w:name="Colorful Shading Accent 1" w:semiHidden="0" w:uiPriority="71" w:unhideWhenUsed="0"/>
-    <w:lsdException w:name="Colorful List Accent 1" w:semiHidden="0" w:uiPriority="72" w:unhideWhenUsed="0"/>
-    <w:lsdException w:name="Colorful Grid Accent 1" w:semiHidden="0" w:uiPriority="73" w:unhideWhenUsed="0"/>
-    <w:lsdException w:name="Light Shading Accent 2" w:semiHidden="0" w:uiPriority="60" w:unhideWhenUsed="0"/>
-    <w:lsdException w:name="Light List Accent 2" w:semiHidden="0" w:uiPriority="61" w:unhideWhenUsed="0"/>
-    <w:lsdException w:name="Light Grid Accent 2" w:semiHidden="0" w:uiPriority="62" w:unhideWhenUsed="0"/>
-    <w:lsdException w:name="Medium Shading 1 Accent 2" w:semiHidden="0" w:uiPriority="63" w:unhideWhenUsed="0"/>
-    <w:lsdException w:name="Medium Shading 2 Accent 2" w:semiHidden="0" w:uiPriority="64" w:unhideWhenUsed="0"/>
-    <w:lsdException w:name="Medium List 1 Accent 2" w:semiHidden="0" w:uiPriority="65" w:unhideWhenUsed="0"/>
-    <w:lsdException w:name="Medium List 2 Accent 2" w:semiHidden="0" w:uiPriority="66" w:unhideWhenUsed="0"/>
-    <w:lsdException w:name="Medium Grid 1 Accent 2" w:semiHidden="0" w:uiPriority="67" w:unhideWhenUsed="0"/>
-    <w:lsdException w:name="Medium Grid 2 Accent 2" w:semiHidden="0" w:uiPriority="68" w:unhideWhenUsed="0"/>
-    <w:lsdException w:name="Medium Grid 3 Accent 2" w:semiHidden="0" w:uiPriority="69" w:unhideWhenUsed="0"/>
-    <w:lsdException w:name="Dark List Accent 2" w:semiHidden="0" w:uiPriority="70" w:unhideWhenUsed="0"/>
-    <w:lsdException w:name="Colorful Shading Accent 2" w:semiHidden="0" w:uiPriority="71" w:unhideWhenUsed="0"/>
-    <w:lsdException w:name="Colorful List Accent 2" w:semiHidden="0" w:uiPriority="72" w:unhideWhenUsed="0"/>
-    <w:lsdException w:name="Colorful Grid Accent 2" w:semiHidden="0" w:uiPriority="73" w:unhideWhenUsed="0"/>
-    <w:lsdException w:name="Light Shading Accent 3" w:semiHidden="0" w:uiPriority="60" w:unhideWhenUsed="0"/>
-    <w:lsdException w:name="Light List Accent 3" w:semiHidden="0" w:uiPriority="61" w:unhideWhenUsed="0"/>
-    <w:lsdException w:name="Light Grid Accent 3" w:semiHidden="0" w:uiPriority="62" w:unhideWhenUsed="0"/>
-    <w:lsdException w:name="Medium Shading 1 Accent 3" w:semiHidden="0" w:uiPriority="63" w:unhideWhenUsed="0"/>
-    <w:lsdException w:name="Medium Shading 2 Accent 3" w:semiHidden="0" w:uiPriority="64" w:unhideWhenUsed="0"/>
-    <w:lsdException w:name="Medium List 1 Accent 3" w:semiHidden="0" w:uiPriority="65" w:unhideWhenUsed="0"/>
-    <w:lsdException w:name="Medium List 2 Accent 3" w:semiHidden="0" w:uiPriority="66" w:unhideWhenUsed="0"/>
-    <w:lsdException w:name="Medium Grid 1 Accent 3" w:semiHidden="0" w:uiPriority="67" w:unhideWhenUsed="0"/>
-    <w:lsdException w:name="Medium Grid 2 Accent 3" w:semiHidden="0" w:uiPriority="68" w:unhideWhenUsed="0"/>
-    <w:lsdException w:name="Medium Grid 3 Accent 3" w:semiHidden="0" w:uiPriority="69" w:unhideWhenUsed="0"/>
-    <w:lsdException w:name="Dark List Accent 3" w:semiHidden="0" w:uiPriority="70" w:unhideWhenUsed="0"/>
-    <w:lsdException w:name="Colorful Shading Accent 3" w:semiHidden="0" w:uiPriority="71" w:unhideWhenUsed="0"/>
-    <w:lsdException w:name="Colorful List Accent 3" w:semiHidden="0" w:uiPriority="72" w:unhideWhenUsed="0"/>
-    <w:lsdException w:name="Colorful Grid Accent 3" w:semiHidden="0" w:uiPriority="73" w:unhideWhenUsed="0"/>
-    <w:lsdException w:name="Light Shading Accent 4" w:semiHidden="0" w:uiPriority="60" w:unhideWhenUsed="0"/>
-    <w:lsdException w:name="Light List Accent 4" w:semiHidden="0" w:uiPriority="61" w:unhideWhenUsed="0"/>
-    <w:lsdException w:name="Light Grid Accent 4" w:semiHidden="0" w:uiPriority="62" w:unhideWhenUsed="0"/>
-    <w:lsdException w:name="Medium Shading 1 Accent 4" w:semiHidden="0" w:uiPriority="63" w:unhideWhenUsed="0"/>
-    <w:lsdException w:name="Medium Shading 2 Accent 4" w:semiHidden="0" w:uiPriority="64" w:unhideWhenUsed="0"/>
-    <w:lsdException w:name="Medium List 1 Accent 4" w:semiHidden="0" w:uiPriority="65" w:unhideWhenUsed="0"/>
-    <w:lsdException w:name="Medium List 2 Accent 4" w:semiHidden="0" w:uiPriority="66" w:unhideWhenUsed="0"/>
-    <w:lsdException w:name="Medium Grid 1 Accent 4" w:semiHidden="0" w:uiPriority="67" w:unhideWhenUsed="0"/>
-    <w:lsdException w:name="Medium Grid 2 Accent 4" w:semiHidden="0" w:uiPriority="68" w:unhideWhenUsed="0"/>
-    <w:lsdException w:name="Medium Grid 3 Accent 4" w:semiHidden="0" w:uiPriority="69" w:unhideWhenUsed="0"/>
-    <w:lsdException w:name="Dark List Accent 4" w:semiHidden="0" w:uiPriority="70" w:unhideWhenUsed="0"/>
-    <w:lsdException w:name="Colorful Shading Accent 4" w:semiHidden="0" w:uiPriority="71" w:unhideWhenUsed="0"/>
-    <w:lsdException w:name="Colorful List Accent 4" w:semiHidden="0" w:uiPriority="72" w:unhideWhenUsed="0"/>
-    <w:lsdException w:name="Colorful Grid Accent 4" w:semiHidden="0" w:uiPriority="73" w:unhideWhenUsed="0"/>
-    <w:lsdException w:name="Light Shading Accent 5" w:semiHidden="0" w:uiPriority="60" w:unhideWhenUsed="0"/>
-    <w:lsdException w:name="Light List Accent 5" w:semiHidden="0" w:uiPriority="61" w:unhideWhenUsed="0"/>
-    <w:lsdException w:name="Light Grid Accent 5" w:semiHidden="0" w:uiPriority="62" w:unhideWhenUsed="0"/>
-    <w:lsdException w:name="Medium Shading 1 Accent 5" w:semiHidden="0" w:uiPriority="63" w:unhideWhenUsed="0"/>
-    <w:lsdException w:name="Medium Shading 2 Accent 5" w:semiHidden="0" w:uiPriority="64" w:unhideWhenUsed="0"/>
-    <w:lsdException w:name="Medium List 1 Accent 5" w:semiHidden="0" w:uiPriority="65" w:unhideWhenUsed="0"/>
-    <w:lsdException w:name="Medium List 2 Accent 5" w:semiHidden="0" w:uiPriority="66" w:unhideWhenUsed="0"/>
-    <w:lsdException w:name="Medium Grid 1 Accent 5" w:semiHidden="0" w:uiPriority="67" w:unhideWhenUsed="0"/>
-    <w:lsdException w:name="Medium Grid 2 Accent 5" w:semiHidden="0" w:uiPriority="68" w:unhideWhenUsed="0"/>
-    <w:lsdException w:name="Medium Grid 3 Accent 5" w:semiHidden="0" w:uiPriority="69" w:unhideWhenUsed="0"/>
-    <w:lsdException w:name="Dark List Accent 5" w:semiHidden="0" w:uiPriority="70" w:unhideWhenUsed="0"/>
-    <w:lsdException w:name="Colorful Shading Accent 5" w:semiHidden="0" w:uiPriority="71" w:unhideWhenUsed="0"/>
-    <w:lsdException w:name="Colorful List Accent 5" w:semiHidden="0" w:uiPriority="72" w:unhideWhenUsed="0"/>
-    <w:lsdException w:name="Colorful Grid Accent 5" w:semiHidden="0" w:uiPriority="73" w:unhideWhenUsed="0"/>
-    <w:lsdException w:name="Light Shading Accent 6" w:semiHidden="0" w:uiPriority="60" w:unhideWhenUsed="0"/>
-    <w:lsdException w:name="Light List Accent 6" w:semiHidden="0" w:uiPriority="61" w:unhideWhenUsed="0"/>
-    <w:lsdException w:name="Light Grid Accent 6" w:semiHidden="0" w:uiPriority="62" w:unhideWhenUsed="0"/>
-    <w:lsdException w:name="Medium Shading 1 Accent 6" w:semiHidden="0" w:uiPriority="63" w:unhideWhenUsed="0"/>
-    <w:lsdException w:name="Medium Shading 2 Accent 6" w:semiHidden="0" w:uiPriority="64" w:unhideWhenUsed="0"/>
-    <w:lsdException w:name="Medium List 1 Accent 6" w:semiHidden="0" w:uiPriority="65" w:unhideWhenUsed="0"/>
-    <w:lsdException w:name="Medium List 2 Accent 6" w:semiHidden="0" w:uiPriority="66" w:unhideWhenUsed="0"/>
-    <w:lsdException w:name="Medium Grid 1 Accent 6" w:semiHidden="0" w:uiPriority="67" w:unhideWhenUsed="0"/>
-    <w:lsdException w:name="Medium Grid 2 Accent 6" w:semiHidden="0" w:uiPriority="68" w:unhideWhenUsed="0"/>
-    <w:lsdException w:name="Medium Grid 3 Accent 6" w:semiHidden="0" w:uiPriority="69" w:unhideWhenUsed="0"/>
-    <w:lsdException w:name="Dark List Accent 6" w:semiHidden="0" w:uiPriority="70" w:unhideWhenUsed="0"/>
-    <w:lsdException w:name="Colorful Shading Accent 6" w:semiHidden="0" w:uiPriority="71" w:unhideWhenUsed="0"/>
-    <w:lsdException w:name="Colorful List Accent 6" w:semiHidden="0" w:uiPriority="72" w:unhideWhenUsed="0"/>
-    <w:lsdException w:name="Colorful Grid Accent 6" w:semiHidden="0" w:uiPriority="73" w:unhideWhenUsed="0"/>
-    <w:lsdException w:name="Subtle Emphasis" w:semiHidden="0" w:uiPriority="19" w:unhideWhenUsed="0" w:qFormat="1"/>
-    <w:lsdException w:name="Intense Emphasis" w:semiHidden="0" w:uiPriority="21" w:unhideWhenUsed="0" w:qFormat="1"/>
-    <w:lsdException w:name="Subtle Reference" w:semiHidden="0" w:uiPriority="31" w:unhideWhenUsed="0" w:qFormat="1"/>
-    <w:lsdException w:name="Intense Reference" w:semiHidden="0" w:uiPriority="32" w:unhideWhenUsed="0" w:qFormat="1"/>
-    <w:lsdException w:name="Book Title" w:semiHidden="0" w:uiPriority="33" w:unhideWhenUsed="0" w:qFormat="1"/>
-    <w:lsdException w:name="Bibliography" w:uiPriority="37"/>
-    <w:lsdException w:name="TOC Heading" w:uiPriority="39" w:qFormat="1"/>
+  <w:latentStyles w:defLockedState="0" w:defUIPriority="99" w:defSemiHidden="0" w:defUnhideWhenUsed="0" w:defQFormat="0" w:count="376">
+    <w:lsdException w:name="Normal" w:uiPriority="0" w:qFormat="1"/>
+    <w:lsdException w:name="heading 1" w:uiPriority="9" w:qFormat="1"/>
+    <w:lsdException w:name="heading 2" w:semiHidden="1" w:uiPriority="9" w:unhideWhenUsed="1" w:qFormat="1"/>
+    <w:lsdException w:name="heading 3" w:semiHidden="1" w:uiPriority="9" w:unhideWhenUsed="1" w:qFormat="1"/>
+    <w:lsdException w:name="heading 4" w:semiHidden="1" w:uiPriority="9" w:unhideWhenUsed="1" w:qFormat="1"/>
+    <w:lsdException w:name="heading 5" w:semiHidden="1" w:uiPriority="9" w:unhideWhenUsed="1" w:qFormat="1"/>
+    <w:lsdException w:name="heading 6" w:semiHidden="1" w:uiPriority="9" w:unhideWhenUsed="1" w:qFormat="1"/>
+    <w:lsdException w:name="heading 7" w:semiHidden="1" w:uiPriority="9" w:unhideWhenUsed="1" w:qFormat="1"/>
+    <w:lsdException w:name="heading 8" w:semiHidden="1" w:uiPriority="9" w:unhideWhenUsed="1" w:qFormat="1"/>
+    <w:lsdException w:name="heading 9" w:semiHidden="1" w:uiPriority="9" w:unhideWhenUsed="1" w:qFormat="1"/>
+    <w:lsdException w:name="index 1" w:semiHidden="1" w:unhideWhenUsed="1"/>
+    <w:lsdException w:name="index 2" w:semiHidden="1" w:unhideWhenUsed="1"/>
+    <w:lsdException w:name="index 3" w:semiHidden="1" w:unhideWhenUsed="1"/>
+    <w:lsdException w:name="index 4" w:semiHidden="1" w:unhideWhenUsed="1"/>
+    <w:lsdException w:name="index 5" w:semiHidden="1" w:unhideWhenUsed="1"/>
+    <w:lsdException w:name="index 6" w:semiHidden="1" w:unhideWhenUsed="1"/>
+    <w:lsdException w:name="index 7" w:semiHidden="1" w:unhideWhenUsed="1"/>
+    <w:lsdException w:name="index 8" w:semiHidden="1" w:unhideWhenUsed="1"/>
+    <w:lsdException w:name="index 9" w:semiHidden="1" w:unhideWhenUsed="1"/>
+    <w:lsdException w:name="toc 1" w:semiHidden="1" w:uiPriority="39" w:unhideWhenUsed="1"/>
+    <w:lsdException w:name="toc 2" w:semiHidden="1" w:uiPriority="39" w:unhideWhenUsed="1"/>
+    <w:lsdException w:name="toc 3" w:semiHidden="1" w:uiPriority="39" w:unhideWhenUsed="1"/>
+    <w:lsdException w:name="toc 4" w:semiHidden="1" w:uiPriority="39" w:unhideWhenUsed="1"/>
+    <w:lsdException w:name="toc 5" w:semiHidden="1" w:uiPriority="39" w:unhideWhenUsed="1"/>
+    <w:lsdException w:name="toc 6" w:semiHidden="1" w:uiPriority="39" w:unhideWhenUsed="1"/>
+    <w:lsdException w:name="toc 7" w:semiHidden="1" w:uiPriority="39" w:unhideWhenUsed="1"/>
+    <w:lsdException w:name="toc 8" w:semiHidden="1" w:uiPriority="39" w:unhideWhenUsed="1"/>
+    <w:lsdException w:name="toc 9" w:semiHidden="1" w:uiPriority="39" w:unhideWhenUsed="1"/>
+    <w:lsdException w:name="Normal Indent" w:semiHidden="1" w:unhideWhenUsed="1"/>
+    <w:lsdException w:name="footnote text" w:semiHidden="1" w:unhideWhenUsed="1"/>
+    <w:lsdException w:name="annotation text" w:semiHidden="1" w:unhideWhenUsed="1"/>
+    <w:lsdException w:name="header" w:semiHidden="1" w:unhideWhenUsed="1"/>
+    <w:lsdException w:name="footer" w:semiHidden="1" w:unhideWhenUsed="1"/>
+    <w:lsdException w:name="index heading" w:semiHidden="1" w:unhideWhenUsed="1"/>
+    <w:lsdException w:name="caption" w:semiHidden="1" w:uiPriority="35" w:unhideWhenUsed="1" w:qFormat="1"/>
+    <w:lsdException w:name="table of figures" w:semiHidden="1" w:unhideWhenUsed="1"/>
+    <w:lsdException w:name="envelope address" w:semiHidden="1" w:unhideWhenUsed="1"/>
+    <w:lsdException w:name="envelope return" w:semiHidden="1" w:unhideWhenUsed="1"/>
+    <w:lsdException w:name="footnote reference" w:semiHidden="1" w:unhideWhenUsed="1"/>
+    <w:lsdException w:name="annotation reference" w:semiHidden="1" w:unhideWhenUsed="1"/>
+    <w:lsdException w:name="line number" w:semiHidden="1" w:unhideWhenUsed="1"/>
+    <w:lsdException w:name="page number" w:semiHidden="1" w:unhideWhenUsed="1"/>
+    <w:lsdException w:name="endnote reference" w:semiHidden="1" w:unhideWhenUsed="1"/>
+    <w:lsdException w:name="endnote text" w:semiHidden="1" w:unhideWhenUsed="1"/>
+    <w:lsdException w:name="table of authorities" w:semiHidden="1" w:unhideWhenUsed="1"/>
+    <w:lsdException w:name="macro" w:semiHidden="1" w:unhideWhenUsed="1"/>
+    <w:lsdException w:name="toa heading" w:semiHidden="1" w:unhideWhenUsed="1"/>
+    <w:lsdException w:name="List" w:semiHidden="1" w:unhideWhenUsed="1"/>
+    <w:lsdException w:name="List Bullet" w:semiHidden="1" w:unhideWhenUsed="1"/>
+    <w:lsdException w:name="List Number" w:semiHidden="1" w:unhideWhenUsed="1"/>
+    <w:lsdException w:name="List 2" w:semiHidden="1" w:unhideWhenUsed="1"/>
+    <w:lsdException w:name="List 3" w:semiHidden="1" w:unhideWhenUsed="1"/>
+    <w:lsdException w:name="List 4" w:semiHidden="1" w:unhideWhenUsed="1"/>
+    <w:lsdException w:name="List 5" w:semiHidden="1" w:unhideWhenUsed="1"/>
+    <w:lsdException w:name="List Bullet 2" w:semiHidden="1" w:unhideWhenUsed="1"/>
+    <w:lsdException w:name="List Bullet 3" w:semiHidden="1" w:unhideWhenUsed="1"/>
+    <w:lsdException w:name="List Bullet 4" w:semiHidden="1" w:unhideWhenUsed="1"/>
+    <w:lsdException w:name="List Bullet 5" w:semiHidden="1" w:unhideWhenUsed="1"/>
+    <w:lsdException w:name="List Number 2" w:semiHidden="1" w:unhideWhenUsed="1"/>
+    <w:lsdException w:name="List Number 3" w:semiHidden="1" w:unhideWhenUsed="1"/>
+    <w:lsdException w:name="List Number 4" w:semiHidden="1" w:unhideWhenUsed="1"/>
+    <w:lsdException w:name="List Number 5" w:semiHidden="1" w:unhideWhenUsed="1"/>
+    <w:lsdException w:name="Title" w:uiPriority="10" w:qFormat="1"/>
+    <w:lsdException w:name="Closing" w:semiHidden="1" w:unhideWhenUsed="1"/>
+    <w:lsdException w:name="Signature" w:semiHidden="1" w:unhideWhenUsed="1"/>
+    <w:lsdException w:name="Default Paragraph Font" w:semiHidden="1" w:uiPriority="1" w:unhideWhenUsed="1"/>
+    <w:lsdException w:name="Body Text" w:semiHidden="1" w:unhideWhenUsed="1"/>
+    <w:lsdException w:name="Body Text Indent" w:semiHidden="1" w:unhideWhenUsed="1"/>
+    <w:lsdException w:name="List Continue" w:semiHidden="1" w:unhideWhenUsed="1"/>
+    <w:lsdException w:name="List Continue 2" w:semiHidden="1" w:unhideWhenUsed="1"/>
+    <w:lsdException w:name="List Continue 3" w:semiHidden="1" w:unhideWhenUsed="1"/>
+    <w:lsdException w:name="List Continue 4" w:semiHidden="1" w:unhideWhenUsed="1"/>
+    <w:lsdException w:name="List Continue 5" w:semiHidden="1" w:unhideWhenUsed="1"/>
+    <w:lsdException w:name="Message Header" w:semiHidden="1" w:unhideWhenUsed="1"/>
+    <w:lsdException w:name="Subtitle" w:uiPriority="11" w:qFormat="1"/>
+    <w:lsdException w:name="Salutation" w:semiHidden="1" w:unhideWhenUsed="1"/>
+    <w:lsdException w:name="Date" w:semiHidden="1" w:unhideWhenUsed="1"/>
+    <w:lsdException w:name="Body Text First Indent" w:semiHidden="1" w:unhideWhenUsed="1"/>
+    <w:lsdException w:name="Body Text First Indent 2" w:semiHidden="1" w:unhideWhenUsed="1"/>
+    <w:lsdException w:name="Note Heading" w:semiHidden="1" w:unhideWhenUsed="1"/>
+    <w:lsdException w:name="Body Text 2" w:semiHidden="1" w:unhideWhenUsed="1"/>
+    <w:lsdException w:name="Body Text 3" w:semiHidden="1" w:unhideWhenUsed="1"/>
+    <w:lsdException w:name="Body Text Indent 2" w:semiHidden="1" w:unhideWhenUsed="1"/>
+    <w:lsdException w:name="Body Text Indent 3" w:semiHidden="1" w:unhideWhenUsed="1"/>
+    <w:lsdException w:name="Block Text" w:semiHidden="1" w:unhideWhenUsed="1"/>
+    <w:lsdException w:name="Hyperlink" w:semiHidden="1" w:unhideWhenUsed="1"/>
+    <w:lsdException w:name="FollowedHyperlink" w:semiHidden="1" w:unhideWhenUsed="1"/>
+    <w:lsdException w:name="Strong" w:uiPriority="22" w:qFormat="1"/>
+    <w:lsdException w:name="Emphasis" w:uiPriority="20" w:qFormat="1"/>
+    <w:lsdException w:name="Document Map" w:semiHidden="1" w:unhideWhenUsed="1"/>
+    <w:lsdException w:name="Plain Text" w:semiHidden="1" w:unhideWhenUsed="1"/>
+    <w:lsdException w:name="E-mail Signature" w:semiHidden="1" w:unhideWhenUsed="1"/>
+    <w:lsdException w:name="HTML Top of Form" w:semiHidden="1" w:unhideWhenUsed="1"/>
+    <w:lsdException w:name="HTML Bottom of Form" w:semiHidden="1" w:unhideWhenUsed="1"/>
+    <w:lsdException w:name="Normal (Web)" w:semiHidden="1" w:unhideWhenUsed="1"/>
+    <w:lsdException w:name="HTML Acronym" w:semiHidden="1" w:unhideWhenUsed="1"/>
+    <w:lsdException w:name="HTML Address" w:semiHidden="1" w:unhideWhenUsed="1"/>
+    <w:lsdException w:name="HTML Cite" w:semiHidden="1" w:unhideWhenUsed="1"/>
+    <w:lsdException w:name="HTML Code" w:semiHidden="1" w:unhideWhenUsed="1"/>
+    <w:lsdException w:name="HTML Definition" w:semiHidden="1" w:unhideWhenUsed="1"/>
+    <w:lsdException w:name="HTML Keyboard" w:semiHidden="1" w:unhideWhenUsed="1"/>
+    <w:lsdException w:name="HTML Preformatted" w:semiHidden="1" w:unhideWhenUsed="1"/>
+    <w:lsdException w:name="HTML Sample" w:semiHidden="1" w:unhideWhenUsed="1"/>
+    <w:lsdException w:name="HTML Typewriter" w:semiHidden="1" w:unhideWhenUsed="1"/>
+    <w:lsdException w:name="HTML Variable" w:semiHidden="1" w:unhideWhenUsed="1"/>
+    <w:lsdException w:name="Normal Table" w:semiHidden="1" w:unhideWhenUsed="1"/>
+    <w:lsdException w:name="annotation subject" w:semiHidden="1" w:unhideWhenUsed="1"/>
+    <w:lsdException w:name="No List" w:semiHidden="1" w:unhideWhenUsed="1"/>
+    <w:lsdException w:name="Outline List 1" w:semiHidden="1" w:unhideWhenUsed="1"/>
+    <w:lsdException w:name="Outline List 2" w:semiHidden="1" w:unhideWhenUsed="1"/>
+    <w:lsdException w:name="Outline List 3" w:semiHidden="1" w:unhideWhenUsed="1"/>
+    <w:lsdException w:name="Table Simple 1" w:semiHidden="1" w:unhideWhenUsed="1"/>
+    <w:lsdException w:name="Table Simple 2" w:semiHidden="1" w:unhideWhenUsed="1"/>
+    <w:lsdException w:name="Table Simple 3" w:semiHidden="1" w:unhideWhenUsed="1"/>
+    <w:lsdException w:name="Table Classic 1" w:semiHidden="1" w:unhideWhenUsed="1"/>
+    <w:lsdException w:name="Table Classic 2" w:semiHidden="1" w:unhideWhenUsed="1"/>
+    <w:lsdException w:name="Table Classic 3" w:semiHidden="1" w:unhideWhenUsed="1"/>
+    <w:lsdException w:name="Table Classic 4" w:semiHidden="1" w:unhideWhenUsed="1"/>
+    <w:lsdException w:name="Table Colorful 1" w:semiHidden="1" w:unhideWhenUsed="1"/>
+    <w:lsdException w:name="Table Colorful 2" w:semiHidden="1" w:unhideWhenUsed="1"/>
+    <w:lsdException w:name="Table Colorful 3" w:semiHidden="1" w:unhideWhenUsed="1"/>
+    <w:lsdException w:name="Table Columns 1" w:semiHidden="1" w:unhideWhenUsed="1"/>
+    <w:lsdException w:name="Table Columns 2" w:semiHidden="1" w:unhideWhenUsed="1"/>
+    <w:lsdException w:name="Table Columns 3" w:semiHidden="1" w:unhideWhenUsed="1"/>
+    <w:lsdException w:name="Table Columns 4" w:semiHidden="1" w:unhideWhenUsed="1"/>
+    <w:lsdException w:name="Table Columns 5" w:semiHidden="1" w:unhideWhenUsed="1"/>
+    <w:lsdException w:name="Table Grid 1" w:semiHidden="1" w:unhideWhenUsed="1"/>
+    <w:lsdException w:name="Table Grid 2" w:semiHidden="1" w:unhideWhenUsed="1"/>
+    <w:lsdException w:name="Table Grid 3" w:semiHidden="1" w:unhideWhenUsed="1"/>
+    <w:lsdException w:name="Table Grid 4" w:semiHidden="1" w:unhideWhenUsed="1"/>
+    <w:lsdException w:name="Table Grid 5" w:semiHidden="1" w:unhideWhenUsed="1"/>
+    <w:lsdException w:name="Table Grid 6" w:semiHidden="1" w:unhideWhenUsed="1"/>
+    <w:lsdException w:name="Table Grid 7" w:semiHidden="1" w:unhideWhenUsed="1"/>
+    <w:lsdException w:name="Table Grid 8" w:semiHidden="1" w:unhideWhenUsed="1"/>
+    <w:lsdException w:name="Table List 1" w:semiHidden="1" w:unhideWhenUsed="1"/>
+    <w:lsdException w:name="Table List 2" w:semiHidden="1" w:unhideWhenUsed="1"/>
+    <w:lsdException w:name="Table List 3" w:semiHidden="1" w:unhideWhenUsed="1"/>
+    <w:lsdException w:name="Table List 4" w:semiHidden="1" w:unhideWhenUsed="1"/>
+    <w:lsdException w:name="Table List 5" w:semiHidden="1" w:unhideWhenUsed="1"/>
+    <w:lsdException w:name="Table List 6" w:semiHidden="1" w:unhideWhenUsed="1"/>
+    <w:lsdException w:name="Table List 7" w:semiHidden="1" w:unhideWhenUsed="1"/>
+    <w:lsdException w:name="Table List 8" w:semiHidden="1" w:unhideWhenUsed="1"/>
+    <w:lsdException w:name="Table 3D effects 1" w:semiHidden="1" w:unhideWhenUsed="1"/>
+    <w:lsdException w:name="Table 3D effects 2" w:semiHidden="1" w:unhideWhenUsed="1"/>
+    <w:lsdException w:name="Table 3D effects 3" w:semiHidden="1" w:unhideWhenUsed="1"/>
+    <w:lsdException w:name="Table Contemporary" w:semiHidden="1" w:unhideWhenUsed="1"/>
+    <w:lsdException w:name="Table Elegant" w:semiHidden="1" w:unhideWhenUsed="1"/>
+    <w:lsdException w:name="Table Professional" w:semiHidden="1" w:unhideWhenUsed="1"/>
+    <w:lsdException w:name="Table Subtle 1" w:semiHidden="1" w:unhideWhenUsed="1"/>
+    <w:lsdException w:name="Table Subtle 2" w:semiHidden="1" w:unhideWhenUsed="1"/>
+    <w:lsdException w:name="Table Web 1" w:semiHidden="1" w:unhideWhenUsed="1"/>
+    <w:lsdException w:name="Table Web 2" w:semiHidden="1" w:unhideWhenUsed="1"/>
+    <w:lsdException w:name="Table Web 3" w:semiHidden="1" w:unhideWhenUsed="1"/>
+    <w:lsdException w:name="Balloon Text" w:semiHidden="1" w:unhideWhenUsed="1"/>
+    <w:lsdException w:name="Table Grid" w:semiHidden="1" w:uiPriority="39" w:unhideWhenUsed="1"/>
+    <w:lsdException w:name="Table Theme" w:semiHidden="1" w:unhideWhenUsed="1"/>
+    <w:lsdException w:name="Placeholder Text" w:semiHidden="1"/>
+    <w:lsdException w:name="No Spacing" w:uiPriority="1" w:qFormat="1"/>
+    <w:lsdException w:name="Light Shading" w:uiPriority="60"/>
+    <w:lsdException w:name="Light List" w:uiPriority="61"/>
+    <w:lsdException w:name="Light Grid" w:uiPriority="62"/>
+    <w:lsdException w:name="Medium Shading 1" w:uiPriority="63"/>
+    <w:lsdException w:name="Medium Shading 2" w:uiPriority="64"/>
+    <w:lsdException w:name="Medium List 1" w:uiPriority="65"/>
+    <w:lsdException w:name="Medium List 2" w:uiPriority="66"/>
+    <w:lsdException w:name="Medium Grid 1" w:uiPriority="67"/>
+    <w:lsdException w:name="Medium Grid 2" w:uiPriority="68"/>
+    <w:lsdException w:name="Medium Grid 3" w:uiPriority="69"/>
+    <w:lsdException w:name="Dark List" w:uiPriority="70"/>
+    <w:lsdException w:name="Colorful Shading" w:uiPriority="71"/>
+    <w:lsdException w:name="Colorful List" w:uiPriority="72"/>
+    <w:lsdException w:name="Colorful Grid" w:uiPriority="73"/>
+    <w:lsdException w:name="Light Shading Accent 1" w:uiPriority="60"/>
+    <w:lsdException w:name="Light List Accent 1" w:uiPriority="61"/>
+    <w:lsdException w:name="Light Grid Accent 1" w:uiPriority="62"/>
+    <w:lsdException w:name="Medium Shading 1 Accent 1" w:uiPriority="63"/>
+    <w:lsdException w:name="Medium Shading 2 Accent 1" w:uiPriority="64"/>
+    <w:lsdException w:name="Medium List 1 Accent 1" w:uiPriority="65"/>
+    <w:lsdException w:name="Revision" w:semiHidden="1"/>
+    <w:lsdException w:name="List Paragraph" w:uiPriority="34" w:qFormat="1"/>
+    <w:lsdException w:name="Quote" w:uiPriority="29" w:qFormat="1"/>
+    <w:lsdException w:name="Intense Quote" w:uiPriority="30" w:qFormat="1"/>
+    <w:lsdException w:name="Medium List 2 Accent 1" w:uiPriority="66"/>
+    <w:lsdException w:name="Medium Grid 1 Accent 1" w:uiPriority="67"/>
+    <w:lsdException w:name="Medium Grid 2 Accent 1" w:uiPriority="68"/>
+    <w:lsdException w:name="Medium Grid 3 Accent 1" w:uiPriority="69"/>
+    <w:lsdException w:name="Dark List Accent 1" w:uiPriority="70"/>
+    <w:lsdException w:name="Colorful Shading Accent 1" w:uiPriority="71"/>
+    <w:lsdException w:name="Colorful List Accent 1" w:uiPriority="72"/>
+    <w:lsdException w:name="Colorful Grid Accent 1" w:uiPriority="73"/>
+    <w:lsdException w:name="Light Shading Accent 2" w:uiPriority="60"/>
+    <w:lsdException w:name="Light List Accent 2" w:uiPriority="61"/>
+    <w:lsdException w:name="Light Grid Accent 2" w:uiPriority="62"/>
+    <w:lsdException w:name="Medium Shading 1 Accent 2" w:uiPriority="63"/>
+    <w:lsdException w:name="Medium Shading 2 Accent 2" w:uiPriority="64"/>
+    <w:lsdException w:name="Medium List 1 Accent 2" w:uiPriority="65"/>
+    <w:lsdException w:name="Medium List 2 Accent 2" w:uiPriority="66"/>
+    <w:lsdException w:name="Medium Grid 1 Accent 2" w:uiPriority="67"/>
+    <w:lsdException w:name="Medium Grid 2 Accent 2" w:uiPriority="68"/>
+    <w:lsdException w:name="Medium Grid 3 Accent 2" w:uiPriority="69"/>
+    <w:lsdException w:name="Dark List Accent 2" w:uiPriority="70"/>
+    <w:lsdException w:name="Colorful Shading Accent 2" w:uiPriority="71"/>
+    <w:lsdException w:name="Colorful List Accent 2" w:uiPriority="72"/>
+    <w:lsdException w:name="Colorful Grid Accent 2" w:uiPriority="73"/>
+    <w:lsdException w:name="Light Shading Accent 3" w:uiPriority="60"/>
+    <w:lsdException w:name="Light List Accent 3" w:uiPriority="61"/>
+    <w:lsdException w:name="Light Grid Accent 3" w:uiPriority="62"/>
+    <w:lsdException w:name="Medium Shading 1 Accent 3" w:uiPriority="63"/>
+    <w:lsdException w:name="Medium Shading 2 Accent 3" w:uiPriority="64"/>
+    <w:lsdException w:name="Medium List 1 Accent 3" w:uiPriority="65"/>
+    <w:lsdException w:name="Medium List 2 Accent 3" w:uiPriority="66"/>
+    <w:lsdException w:name="Medium Grid 1 Accent 3" w:uiPriority="67"/>
+    <w:lsdException w:name="Medium Grid 2 Accent 3" w:uiPriority="68"/>
+    <w:lsdException w:name="Medium Grid 3 Accent 3" w:uiPriority="69"/>
+    <w:lsdException w:name="Dark List Accent 3" w:uiPriority="70"/>
+    <w:lsdException w:name="Colorful Shading Accent 3" w:uiPriority="71"/>
+    <w:lsdException w:name="Colorful List Accent 3" w:uiPriority="72"/>
+    <w:lsdException w:name="Colorful Grid Accent 3" w:uiPriority="73"/>
+    <w:lsdException w:name="Light Shading Accent 4" w:uiPriority="60"/>
+    <w:lsdException w:name="Light List Accent 4" w:uiPriority="61"/>
+    <w:lsdException w:name="Light Grid Accent 4" w:uiPriority="62"/>
+    <w:lsdException w:name="Medium Shading 1 Accent 4" w:uiPriority="63"/>
+    <w:lsdException w:name="Medium Shading 2 Accent 4" w:uiPriority="64"/>
+    <w:lsdException w:name="Medium List 1 Accent 4" w:uiPriority="65"/>
+    <w:lsdException w:name="Medium List 2 Accent 4" w:uiPriority="66"/>
+    <w:lsdException w:name="Medium Grid 1 Accent 4" w:uiPriority="67"/>
+    <w:lsdException w:name="Medium Grid 2 Accent 4" w:uiPriority="68"/>
+    <w:lsdException w:name="Medium Grid 3 Accent 4" w:uiPriority="69"/>
+    <w:lsdException w:name="Dark List Accent 4" w:uiPriority="70"/>
+    <w:lsdException w:name="Colorful Shading Accent 4" w:uiPriority="71"/>
+    <w:lsdException w:name="Colorful List Accent 4" w:uiPriority="72"/>
+    <w:lsdException w:name="Colorful Grid Accent 4" w:uiPriority="73"/>
+    <w:lsdException w:name="Light Shading Accent 5" w:uiPriority="60"/>
+    <w:lsdException w:name="Light List Accent 5" w:uiPriority="61"/>
+    <w:lsdException w:name="Light Grid Accent 5" w:uiPriority="62"/>
+    <w:lsdException w:name="Medium Shading 1 Accent 5" w:uiPriority="63"/>
+    <w:lsdException w:name="Medium Shading 2 Accent 5" w:uiPriority="64"/>
+    <w:lsdException w:name="Medium List 1 Accent 5" w:uiPriority="65"/>
+    <w:lsdException w:name="Medium List 2 Accent 5" w:uiPriority="66"/>
+    <w:lsdException w:name="Medium Grid 1 Accent 5" w:uiPriority="67"/>
+    <w:lsdException w:name="Medium Grid 2 Accent 5" w:uiPriority="68"/>
+    <w:lsdException w:name="Medium Grid 3 Accent 5" w:uiPriority="69"/>
+    <w:lsdException w:name="Dark List Accent 5" w:uiPriority="70"/>
+    <w:lsdException w:name="Colorful Shading Accent 5" w:uiPriority="71"/>
+    <w:lsdException w:name="Colorful List Accent 5" w:uiPriority="72"/>
+    <w:lsdException w:name="Colorful Grid Accent 5" w:uiPriority="73"/>
+    <w:lsdException w:name="Light Shading Accent 6" w:uiPriority="60"/>
+    <w:lsdException w:name="Light List Accent 6" w:uiPriority="61"/>
+    <w:lsdException w:name="Light Grid Accent 6" w:uiPriority="62"/>
+    <w:lsdException w:name="Medium Shading 1 Accent 6" w:uiPriority="63"/>
+    <w:lsdException w:name="Medium Shading 2 Accent 6" w:uiPriority="64"/>
+    <w:lsdException w:name="Medium List 1 Accent 6" w:uiPriority="65"/>
+    <w:lsdException w:name="Medium List 2 Accent 6" w:uiPriority="66"/>
+    <w:lsdException w:name="Medium Grid 1 Accent 6" w:uiPriority="67"/>
+    <w:lsdException w:name="Medium Grid 2 Accent 6" w:uiPriority="68"/>
+    <w:lsdException w:name="Medium Grid 3 Accent 6" w:uiPriority="69"/>
+    <w:lsdException w:name="Dark List Accent 6" w:uiPriority="70"/>
+    <w:lsdException w:name="Colorful Shading Accent 6" w:uiPriority="71"/>
+    <w:lsdException w:name="Colorful List Accent 6" w:uiPriority="72"/>
+    <w:lsdException w:name="Colorful Grid Accent 6" w:uiPriority="73"/>
+    <w:lsdException w:name="Subtle Emphasis" w:uiPriority="19" w:qFormat="1"/>
+    <w:lsdException w:name="Intense Emphasis" w:uiPriority="21" w:qFormat="1"/>
+    <w:lsdException w:name="Subtle Reference" w:uiPriority="31" w:qFormat="1"/>
+    <w:lsdException w:name="Intense Reference" w:uiPriority="32" w:qFormat="1"/>
+    <w:lsdException w:name="Book Title" w:uiPriority="33" w:qFormat="1"/>
+    <w:lsdException w:name="Bibliography" w:semiHidden="1" w:uiPriority="37" w:unhideWhenUsed="1"/>
+    <w:lsdException w:name="TOC Heading" w:semiHidden="1" w:uiPriority="39" w:unhideWhenUsed="1" w:qFormat="1"/>
+    <w:lsdException w:name="Plain Table 1" w:uiPriority="41"/>
+    <w:lsdException w:name="Plain Table 2" w:uiPriority="42"/>
+    <w:lsdException w:name="Plain Table 3" w:uiPriority="43"/>
+    <w:lsdException w:name="Plain Table 4" w:uiPriority="44"/>
+    <w:lsdException w:name="Plain Table 5" w:uiPriority="45"/>
+    <w:lsdException w:name="Grid Table Light" w:uiPriority="40"/>
+    <w:lsdException w:name="Grid Table 1 Light" w:uiPriority="46"/>
+    <w:lsdException w:name="Grid Table 2" w:uiPriority="47"/>
+    <w:lsdException w:name="Grid Table 3" w:uiPriority="48"/>
+    <w:lsdException w:name="Grid Table 4" w:uiPriority="49"/>
+    <w:lsdException w:name="Grid Table 5 Dark" w:uiPriority="50"/>
+    <w:lsdException w:name="Grid Table 6 Colorful" w:uiPriority="51"/>
+    <w:lsdException w:name="Grid Table 7 Colorful" w:uiPriority="52"/>
+    <w:lsdException w:name="Grid Table 1 Light Accent 1" w:uiPriority="46"/>
+    <w:lsdException w:name="Grid Table 2 Accent 1" w:uiPriority="47"/>
+    <w:lsdException w:name="Grid Table 3 Accent 1" w:uiPriority="48"/>
+    <w:lsdException w:name="Grid Table 4 Accent 1" w:uiPriority="49"/>
+    <w:lsdException w:name="Grid Table 5 Dark Accent 1" w:uiPriority="50"/>
+    <w:lsdException w:name="Grid Table 6 Colorful Accent 1" w:uiPriority="51"/>
+    <w:lsdException w:name="Grid Table 7 Colorful Accent 1" w:uiPriority="52"/>
+    <w:lsdException w:name="Grid Table 1 Light Accent 2" w:uiPriority="46"/>
+    <w:lsdException w:name="Grid Table 2 Accent 2" w:uiPriority="47"/>
+    <w:lsdException w:name="Grid Table 3 Accent 2" w:uiPriority="48"/>
+    <w:lsdException w:name="Grid Table 4 Accent 2" w:uiPriority="49"/>
+    <w:lsdException w:name="Grid Table 5 Dark Accent 2" w:uiPriority="50"/>
+    <w:lsdException w:name="Grid Table 6 Colorful Accent 2" w:uiPriority="51"/>
+    <w:lsdException w:name="Grid Table 7 Colorful Accent 2" w:uiPriority="52"/>
+    <w:lsdException w:name="Grid Table 1 Light Accent 3" w:uiPriority="46"/>
+    <w:lsdException w:name="Grid Table 2 Accent 3" w:uiPriority="47"/>
+    <w:lsdException w:name="Grid Table 3 Accent 3" w:uiPriority="48"/>
+    <w:lsdException w:name="Grid Table 4 Accent 3" w:uiPriority="49"/>
+    <w:lsdException w:name="Grid Table 5 Dark Accent 3" w:uiPriority="50"/>
+    <w:lsdException w:name="Grid Table 6 Colorful Accent 3" w:uiPriority="51"/>
+    <w:lsdException w:name="Grid Table 7 Colorful Accent 3" w:uiPriority="52"/>
+    <w:lsdException w:name="Grid Table 1 Light Accent 4" w:uiPriority="46"/>
+    <w:lsdException w:name="Grid Table 2 Accent 4" w:uiPriority="47"/>
+    <w:lsdException w:name="Grid Table 3 Accent 4" w:uiPriority="48"/>
+    <w:lsdException w:name="Grid Table 4 Accent 4" w:uiPriority="49"/>
+    <w:lsdException w:name="Grid Table 5 Dark Accent 4" w:uiPriority="50"/>
+    <w:lsdException w:name="Grid Table 6 Colorful Accent 4" w:uiPriority="51"/>
+    <w:lsdException w:name="Grid Table 7 Colorful Accent 4" w:uiPriority="52"/>
+    <w:lsdException w:name="Grid Table 1 Light Accent 5" w:uiPriority="46"/>
+    <w:lsdException w:name="Grid Table 2 Accent 5" w:uiPriority="47"/>
+    <w:lsdException w:name="Grid Table 3 Accent 5" w:uiPriority="48"/>
+    <w:lsdException w:name="Grid Table 4 Accent 5" w:uiPriority="49"/>
+    <w:lsdException w:name="Grid Table 5 Dark Accent 5" w:uiPriority="50"/>
+    <w:lsdException w:name="Grid Table 6 Colorful Accent 5" w:uiPriority="51"/>
+    <w:lsdException w:name="Grid Table 7 Colorful Accent 5" w:uiPriority="52"/>
+    <w:lsdException w:name="Grid Table 1 Light Accent 6" w:uiPriority="46"/>
+    <w:lsdException w:name="Grid Table 2 Accent 6" w:uiPriority="47"/>
+    <w:lsdException w:name="Grid Table 3 Accent 6" w:uiPriority="48"/>
+    <w:lsdException w:name="Grid Table 4 Accent 6" w:uiPriority="49"/>
+    <w:lsdException w:name="Grid Table 5 Dark Accent 6" w:uiPriority="50"/>
+    <w:lsdException w:name="Grid Table 6 Colorful Accent 6" w:uiPriority="51"/>
+    <w:lsdException w:name="Grid Table 7 Colorful Accent 6" w:uiPriority="52"/>
+    <w:lsdException w:name="List Table 1 Light" w:uiPriority="46"/>
+    <w:lsdException w:name="List Table 2" w:uiPriority="47"/>
+    <w:lsdException w:name="List Table 3" w:uiPriority="48"/>
+    <w:lsdException w:name="List Table 4" w:uiPriority="49"/>
+    <w:lsdException w:name="List Table 5 Dark" w:uiPriority="50"/>
+    <w:lsdException w:name="List Table 6 Colorful" w:uiPriority="51"/>
+    <w:lsdException w:name="List Table 7 Colorful" w:uiPriority="52"/>
+    <w:lsdException w:name="List Table 1 Light Accent 1" w:uiPriority="46"/>
+    <w:lsdException w:name="List Table 2 Accent 1" w:uiPriority="47"/>
+    <w:lsdException w:name="List Table 3 Accent 1" w:uiPriority="48"/>
+    <w:lsdException w:name="List Table 4 Accent 1" w:uiPriority="49"/>
+    <w:lsdException w:name="List Table 5 Dark Accent 1" w:uiPriority="50"/>
+    <w:lsdException w:name="List Table 6 Colorful Accent 1" w:uiPriority="51"/>
+    <w:lsdException w:name="List Table 7 Colorful Accent 1" w:uiPriority="52"/>
+    <w:lsdException w:name="List Table 1 Light Accent 2" w:uiPriority="46"/>
+    <w:lsdException w:name="List Table 2 Accent 2" w:uiPriority="47"/>
+    <w:lsdException w:name="List Table 3 Accent 2" w:uiPriority="48"/>
+    <w:lsdException w:name="List Table 4 Accent 2" w:uiPriority="49"/>
+    <w:lsdException w:name="List Table 5 Dark Accent 2" w:uiPriority="50"/>
+    <w:lsdException w:name="List Table 6 Colorful Accent 2" w:uiPriority="51"/>
+    <w:lsdException w:name="List Table 7 Colorful Accent 2" w:uiPriority="52"/>
+    <w:lsdException w:name="List Table 1 Light Accent 3" w:uiPriority="46"/>
+    <w:lsdException w:name="List Table 2 Accent 3" w:uiPriority="47"/>
+    <w:lsdException w:name="List Table 3 Accent 3" w:uiPriority="48"/>
+    <w:lsdException w:name="List Table 4 Accent 3" w:uiPriority="49"/>
+    <w:lsdException w:name="List Table 5 Dark Accent 3" w:uiPriority="50"/>
+    <w:lsdException w:name="List Table 6 Colorful Accent 3" w:uiPriority="51"/>
+    <w:lsdException w:name="List Table 7 Colorful Accent 3" w:uiPriority="52"/>
+    <w:lsdException w:name="List Table 1 Light Accent 4" w:uiPriority="46"/>
+    <w:lsdException w:name="List Table 2 Accent 4" w:uiPriority="47"/>
+    <w:lsdException w:name="List Table 3 Accent 4" w:uiPriority="48"/>
+    <w:lsdException w:name="List Table 4 Accent 4" w:uiPriority="49"/>
+    <w:lsdException w:name="List Table 5 Dark Accent 4" w:uiPriority="50"/>
+    <w:lsdException w:name="List Table 6 Colorful Accent 4" w:uiPriority="51"/>
+    <w:lsdException w:name="List Table 7 Colorful Accent 4" w:uiPriority="52"/>
+    <w:lsdException w:name="List Table 1 Light Accent 5" w:uiPriority="46"/>
+    <w:lsdException w:name="List Table 2 Accent 5" w:uiPriority="47"/>
+    <w:lsdException w:name="List Table 3 Accent 5" w:uiPriority="48"/>
+    <w:lsdException w:name="List Table 4 Accent 5" w:uiPriority="49"/>
+    <w:lsdException w:name="List Table 5 Dark Accent 5" w:uiPriority="50"/>
+    <w:lsdException w:name="List Table 6 Colorful Accent 5" w:uiPriority="51"/>
+    <w:lsdException w:name="List Table 7 Colorful Accent 5" w:uiPriority="52"/>
+    <w:lsdException w:name="List Table 1 Light Accent 6" w:uiPriority="46"/>
+    <w:lsdException w:name="List Table 2 Accent 6" w:uiPriority="47"/>
+    <w:lsdException w:name="List Table 3 Accent 6" w:uiPriority="48"/>
+    <w:lsdException w:name="List Table 4 Accent 6" w:uiPriority="49"/>
+    <w:lsdException w:name="List Table 5 Dark Accent 6" w:uiPriority="50"/>
+    <w:lsdException w:name="List Table 6 Colorful Accent 6" w:uiPriority="51"/>
+    <w:lsdException w:name="List Table 7 Colorful Accent 6" w:uiPriority="52"/>
+    <w:lsdException w:name="Mention" w:semiHidden="1" w:unhideWhenUsed="1"/>
+    <w:lsdException w:name="Smart Hyperlink" w:semiHidden="1" w:unhideWhenUsed="1"/>
+    <w:lsdException w:name="Hashtag" w:semiHidden="1" w:unhideWhenUsed="1"/>
+    <w:lsdException w:name="Unresolved Mention" w:semiHidden="1" w:unhideWhenUsed="1"/>
+    <w:lsdException w:name="Smart Link" w:semiHidden="1" w:unhideWhenUsed="1"/>
   </w:latentStyles>
   <w:style w:type="paragraph" w:default="1" w:styleId="Normal">
     <w:name w:val="Normal"/>
@@ -4099,7 +6368,6 @@
     <w:uiPriority w:val="99"/>
     <w:semiHidden/>
     <w:unhideWhenUsed/>
-    <w:qFormat/>
     <w:tblPr>
       <w:tblInd w:w="0" w:type="dxa"/>
       <w:tblCellMar>
@@ -4365,7 +6633,7 @@
       <w:szCs w:val="20"/>
     </w:rPr>
   </w:style>
-  <w:style w:type="paragraph" w:styleId="Epgrafe">
+  <w:style w:type="paragraph" w:styleId="Descripcin">
     <w:name w:val="caption"/>
     <w:basedOn w:val="Normal"/>
     <w:next w:val="Normal"/>
@@ -4582,7 +6850,7 @@
       <w:szCs w:val="21"/>
     </w:rPr>
   </w:style>
-  <w:style w:type="paragraph" w:styleId="TtulodeTDC">
+  <w:style w:type="paragraph" w:styleId="TtuloTDC">
     <w:name w:val="TOC Heading"/>
     <w:basedOn w:val="Ttulo1"/>
     <w:next w:val="Normal"/>
@@ -4980,7 +7248,7 @@
   <a:extraClrSchemeLst/>
   <a:extLst>
     <a:ext uri="{05A4C25C-085E-4340-85A3-A5531E510DB2}">
-      <thm15:themeFamily xmlns="" xmlns:thm15="http://schemas.microsoft.com/office/thememl/2012/main" name="Office Theme" id="{62F939B6-93AF-4DB8-9C6B-D6C7DFDC589F}" vid="{4A3C46E8-61CC-4603-A589-7422A47A8E4A}"/>
+      <thm15:themeFamily xmlns:thm15="http://schemas.microsoft.com/office/thememl/2012/main" name="Office Theme" id="{62F939B6-93AF-4DB8-9C6B-D6C7DFDC589F}" vid="{4A3C46E8-61CC-4603-A589-7422A47A8E4A}"/>
     </a:ext>
   </a:extLst>
 </a:theme>

</xml_diff>